<commit_message>
feat:Last Update of streamlit UI
</commit_message>
<xml_diff>
--- a/output/Research report for Dronabinol + Acetazolamide Unigel.docx
+++ b/output/Research report for Dronabinol + Acetazolamide Unigel.docx
@@ -950,7 +950,7 @@
                 <w:sz w:val="20"/>
                 <w:szCs w:val="20"/>
               </w:rPr>
-              <w:t xml:space="preserve">Dronabinol</w:t>
+              <w:t xml:space="preserve">Rosuvastatin</w:t>
             </w:r>
           </w:p>
         </w:tc>
@@ -1018,7 +1018,7 @@
                 <w:sz w:val="20"/>
                 <w:szCs w:val="20"/>
               </w:rPr>
-              <w:t xml:space="preserve">1972-08-3</w:t>
+              <w:t xml:space="preserve">287714-41-4</w:t>
             </w:r>
           </w:p>
         </w:tc>
@@ -1086,11 +1086,7 @@
                 <w:sz w:val="20"/>
                 <w:szCs w:val="20"/>
               </w:rPr>
-              <w:t xml:space="preserve">Light yellow oil; [Merck Index] Brown semi-solid, viscous liquid, or golden yellow solid; [CAMEO] Odorless resinous oil; [MSDSonline]</w:t>
-              <w:br/>
-              <w:t xml:space="preserve">Solid</w:t>
-              <w:br/>
-              <w:t xml:space="preserve">1-trans-delta-9-tetrahydrocannabinol appears as brown amorphous semi-solid, viscous oil or chunky golden yellow solid. (NTP, 1992)</w:t>
+              <w:t xml:space="preserve"/>
             </w:r>
           </w:p>
         </w:tc>
@@ -1159,15 +1155,7 @@
                 <w:sz w:val="20"/>
                 <w:szCs w:val="20"/>
               </w:rPr>
-              <w:t xml:space="preserve">1 part in 1 part of alcohol; 1 part in 1 part of acetone; 1 part in 3 parts of glycerol. In 0.15M sodium chloride, 0.77 mg/L at 23 °C. Soluble in fixed oils.</w:t>
-              <w:br/>
-              <w:t xml:space="preserve">In water, 2.8 mg/L at 23 °C</w:t>
-              <w:br/>
-              <w:t xml:space="preserve">2.63e-03 g/L</w:t>
-              <w:br/>
-              <w:t xml:space="preserve">Essentially insoluble in water</w:t>
-              <w:br/>
-              <w:t xml:space="preserve">2.8 mg/L at 73 °F (NTP, 1992)</w:t>
+              <w:t xml:space="preserve"/>
             </w:r>
           </w:p>
         </w:tc>
@@ -1235,7 +1223,7 @@
                 <w:sz w:val="20"/>
                 <w:szCs w:val="20"/>
               </w:rPr>
-              <w:t xml:space="preserve">200 °C</w:t>
+              <w:t xml:space="preserve">Información no disponible</w:t>
             </w:r>
             <w:r>
               <w:rPr>
@@ -1312,7 +1300,7 @@
                 <w:szCs w:val="20"/>
                 <w:lang w:val="en-US"/>
               </w:rPr>
-              <w:t xml:space="preserve">No online available information.</w:t>
+              <w:t xml:space="preserve">Rosuvastatin calcium exhibits a complex polymorphic landscape, with several distinct crystalline forms elucidated through extensive patent literature. Novel polymorphs designated as Form M and Form M2 have been described in [https://pubchem.ncbi.nlm.nih.gov/patent/US-10626093-B2] and [https://patents.google.com/patent/US10626093B2/en]. These forms are prepared using processes that involve precise control over crystallization conditions, including temperature regulation, solvent selection, pH adjustment, and caustic addition, yielding highly pure and stable crystalline products. An additional polymorphic variant, Form S, is reported in [https://patents.google.com/patent/WO2011074016A1/en] whereby an acidic to basic pH shift in an ester solvent–water mixture promotes nucleation and eventual crystal growth. Other forms, such as Form A, Form B, and Form C, have been developed via controlled recrystallization methods employing organic solvent mixtures and temperature-controlled stirring protocols, with further details provided in [https://patents.justia.com/patent/20190127334]. Although specific thermodynamic data such as melting points, density differences and crystal system classifications are not comprehensively reported, the disclosed manufacturing processes and crystallization parameters emphasize the critical role of process control in obtaining diverse polymorphic profiles that impact manufacturability and pharmaceutical performance. Subtle alterations in the crystallization parameters have been observed to significantly modify the polymorphic outcome, critically influencing formulation performance and regulatory compliance.</w:t>
             </w:r>
           </w:p>
         </w:tc>
@@ -1381,9 +1369,7 @@
                 <w:szCs w:val="20"/>
                 <w:lang w:val="en-US"/>
               </w:rPr>
-              <w:t xml:space="preserve">A 50% solution in alcohol lost about 10% of delta-9-tetrahydrocannabinol after storage at 5 °C for 40 days; there was greater deterioration at 22 °C as measured by the optical density.</w:t>
-              <w:br/>
-              <w:t xml:space="preserve">Readily degraded in acid solutions.</w:t>
+              <w:t xml:space="preserve"/>
             </w:r>
           </w:p>
         </w:tc>
@@ -1451,7 +1437,7 @@
                 <w:sz w:val="20"/>
                 <w:szCs w:val="20"/>
               </w:rPr>
-              <w:t xml:space="preserve">Forced degradation studies of Dronabinol, an active pharmaceutical ingredient, are essential for elucidating its degradation pathways under accelerated stress conditions to ensure quality and stability. In these studies, the API is exposed to rigorous conditions including acidic and basic hydrolysis, oxidation, thermal stress, and photolysis. The resulting degradation products reveal critical mechanistic insights and enable accurate mapping of chemical transformations. Advanced techniques such as high performance liquid chromatography with ultraviolet detection (HPLC-UV) and liquid chromatography-tandem mass spectrometry (LC-MS/MS) are employed to separate, identify, and quantify the degradation species. This detailed degradation scheme facilitates the development and validation of stability-indicating methods that differentiate the parent compound from its degradants. Furthermore, data derived from forced degradation experiments support impurity profiling, kinetic analysis, and inform regulatory submissions, aiding in formulation optimization and packaging decisions. The forced degradation methodology for Dronabinol provides critical regulatory evidence and facilitates continuous process improvements. The comprehensive evaluation of degradation routes reinforces current trends in pharmaceutical stability studies and contributes to the overall assurance of drug safety [https://www.researchgate.net/profile/Mangesh-Kumare/publication/261799053_7_AJPR_3_4_2013-libre/links/0f3175358b1b43579c000000/7-AJPR-3-4-2013-libre.pdf], [https://pubmed.ncbi.nlm.nih.gov/35108132/], [https://sennosbiotech.com/JDDB/1/article/view/145], [https://www.sciencedirect.com/science/article/pii/S0169409X06002730], [https://www.researchgate.net/publication/340863188_Current_Trends_in_Performance_of_Forced_Degradation_Studies_and_Stability_Indicating_Studies_of_Drugs]. These forced degradation investigations utilize standardized protocols and rigorous analytical methodologies that are vital for ensuring API performance and safety. Continuous monitoring and optimization enhance product quality.</w:t>
+              <w:t xml:space="preserve">Forced degradation studies of rosuvastatin calcium have enabled the establishment of an exhaustive scheme of degradation routes by subjecting the API to various stress conditions. Under acid hydrolysis, rosuvastatin was refluxed with 1 N HCl for 24 hours, resulting in distinct degradation peaks at approximately 5.85, 7.37, 10.27, and 10.84 minutes, indicating formation of multiple degradation products via hydrolytic cleavage. The degradation scheme was further elucidated using oxidative and basic hydrolysis conditions, which provided additional insights into alternative reaction mechanisms. An isocratic reverse phase high-performance liquid chromatography (RP-HPLC) method employing a Kromasil C-18 column and a mobile phase containing acetonitrile and sodium dihydrogen orthophosphate buffer (pH 4.8) was applied to resolve the degradation profiles and quantify degradation products. These studies, performed in accordance with ICH guidelines, established the specificity and robustness of the stability-indicating assay. The forced degradation protocol underscores the integration of kinetic modeling and stress testing to confirm the degradation pathways critical for quality assurance. The resultant degradation scheme confirms the stability-indicating capability of the analytical method. These comprehensive forced degradation investigations reliably delineate the chemical instability of rosuvastatin calcium, providing critical parameters for predictive stability modeling and regulatory submission purposes. [ScienceDirect](https://www.sciencedirect.com/science/article/pii/S0003267020308333), [ResearchGate](https://www.researchgate.net/figure/Forced-degradation-studies-of-rosuvastatin-and-ezetimibe_tbl2_269721257), [Sphinxsai](https://sphinxsai.com/2016/ph_vol9_no7/1/(265-274)V9N7PT.pdf), [JAOAC](https://academic.oup.com/jaoac/article/88/4/1142/5657404)</w:t>
             </w:r>
           </w:p>
         </w:tc>
@@ -1597,7 +1583,7 @@
                 <w:szCs w:val="20"/>
                 <w:lang w:val="en-US"/>
               </w:rPr>
-              <w:t xml:space="preserve">Impurities in Dronabinol API have been characterized using robust analytical techniques including HPLC and LC/MS. Investigations have identified multiple impurities originating from both synthetic process variants and subsequent degradation pathways. Specified impurities such as cannabinol, cis-9-THC, and 8-THC were confirmed by comparing retention times against certified reference standards. Analysis of LC/MS data revealed distinct mass ions including an m/z 313 ion corresponding to dihydrocannabinol and an oxygen adduct observed as m/z 329, indicating hydroxylation leading to derivative isomers. Additional hydroxydihydrocannabinol and dihydroxydihydrocannabinol species were observed, with relative retention times ranging from 0.30 to 1.15. The methodology employed a Phenex Luna C18 column with mobile phase components including MeOH, water, and THF, supplemented with ammonium formate, operating under positive electrospray ionization conditions. Comparative analyses across multiple samples emphasized the variability of impurity profiles and the critical need for rigorous control to comply with FDA and ICH guidelines. Detailed experimental data and retention times were corroborated by techniques such as extracted ion chromatograms and multiple reaction monitoring. See further details in studies provided by [SlideToDoc](https://slidetodoc.com/investigation-of-the-impurities-in-dronabinol-samples-by/), [Cerilliant](https://www.cerilliant.com/newsAndEvents/posterArticle.aspx?ID=16), and [Pharmaffiliates](https://www.pharmaffiliates.com/public/en/parentapi/dronabinol-impurities). Rigorous method validation, standardized system suitability tests, and impurity profiling ensure product quality and safety, complying with regulatory mandates and standards.</w:t>
+              <w:t xml:space="preserve">Impurities in the Rosuvastatin active pharmaceutical ingredient arise from a variety of sources including synthesis by-products, degradation pathways, and process inconsistencies. Extensive characterization confirms that these impurities, categorized as organic impurities, inorganic residues, and residual solvents, critically impact drug quality and safety. For example, Rosuvastatin EP Impurity D (CAS 503610-43-3) is available as a pharmaceutical secondary standard, providing reference data for quality control [https://www.sigmaaldrich.com/US/en/product/sial/phr3678]. Comprehensive studies have employed techniques such as UHPLC, validated analytical methods, and mass spectrometric analysis to elucidate the structural attributes of impurities like Impurity A [https://www.sciencedirect.com/science/article/pii/S0040403917306688]. Expertise from detailed reviews emphasizes that adherence to pharmacopeial guidelines (EP, USP, and global standards) ensures robust impurity profiling [https://chemicea.com/blog-details/blog-rosuvastatin-impurities]. Additional evidence from a PMC publication [https://www.phmc.ncbi.nlm.nih.gov/articles/PMC9824232/] and data summarized on Pharmaffiliates [https://www.pharmaffiliates.com/en/parentapi/rosuvastatin-calcium-impurities] further confirm that stringent impurity control is vital for maintaining therapeutic efficacy. The use of certified reference materials and advanced analytical techniques consistently validates the impurity levels, thereby ensuring the manufacturing process remains within acceptable quality limits. Rigorous impurity profiling is implemented throughout the drug development cycle, including during scale-up manufacturing and storage stability assessments. Continuous monitoring and systematic risk evaluation play a pivotal role in upholding regulatory compliance and patient safety standards. Robust impurity analysis essential.</w:t>
             </w:r>
           </w:p>
         </w:tc>
@@ -1665,7 +1651,7 @@
                 <w:sz w:val="20"/>
                 <w:szCs w:val="20"/>
               </w:rPr>
-              <w:t xml:space="preserve">Dronabinol, as an active pharmaceutical ingredient, is evaluated using the biopharmaceutical classification system (BCS) framework to guide its formulation and regulatory considerations. The BCS categorizes drug substances based on aqueous solubility and intestinal permeability, which are critical factors in predicting absorption and bioavailability. According to the WHO guideline on BCS-based biowaivers [WHO guidelines](https://extranet.who.int/prequal/news/biopharmaceutics-classification-system-bcs-based-biowaivers), recommendations stress the importance of dissolution assessment, water solubility measurements, and excipient compatibility testing. Recent systematic reviews and theoretical studies emphasize that the BCS is effective in correlating in vitro drug dissolution with in vivo performance as evidenced in detailed reports [Springer PDF](https://link.springer.com/content/pdf/10.1007/978-3-030-51519-5_139-1.pdf). Dronabinol’s classification requires thorough evaluation of its solubility, permeability, and dissolution properties under simulated gastrointestinal conditions. The integration of BCS parameters into development protocols is essential for optimizing formulation design and establishing biowaiver strategies [Emerging Role](https://healthinformaticsjournal.com/index.php/IJMI/article/view/733). This approach enhances the predictability of drug disposition while aligning with evolving regulatory guidelines [PMC](https://pmc.ncbi.nlm.nih.gov/articles/PMC9780568/). Furthermore, incorporating BCS classification early in the formulation process permits risk mitigation and streamlines clinical development. The resulting data informs dosage design, manufacturing parameters, and overall quality assurance, ensuring reliable therapeutic performance and patient safety.</w:t>
+              <w:t xml:space="preserve">Rosuvastatin Calcium, a potent anti-hyperlipidemic agent widely used to treat hypercholesterolemia, has been classified as a BCS Class II drug. According to multiple studies, its classification is primarily due to low aqueous solubility paired with high intestinal permeability. The low solubility is attributed to the crystalline nature of the API, which significantly limits dissolution rates and results in approximately 20% oral bioavailability. Several studies have focused on enhancing rosuvastatin solubility by designing self-microemulsifying drug delivery systems and employing advanced formulation strategies to address inherent solubility challenges. Detailed evaluations using particle size analysis, in-vitro dissolution studies, and phase diagram mapping have documented these findings [IAJPS](https://www.iajps.com/volumes/volume12-february-2025/17-issue-02-february-25/). Additional evidence supports this classification through literature indicating formulation improvements [Rosuvastatin24h](https://rosuvastatin24h.top/bcs-classification-rosuvastatin/). Recent research reinforces this perspective using methodologies detailed in preprint and ResearchGate publications [Preprints](https://www.preprints.org/manuscript/202111.0131/v1/download), [ResearchGate](https://www.researchgate.net/publication/359385915_Design_development_and_characterization_of_amorphous_rosuvastatin_calcium_tablets) alongside systematic reviews from PubMed Central [PMC](https://www.ncbi.nlm.nih.gov/articles/PMC9780568/). Thus, formulation innovation is imperative to address solubility constraints. Novel delivery systems remain crucial for transforming rosuvastatin’s clinical performance and overall bioavailability.</w:t>
             </w:r>
           </w:p>
         </w:tc>
@@ -1817,7 +1803,7 @@
                 <w:sz w:val="20"/>
                 <w:szCs w:val="20"/>
               </w:rPr>
-              <w:t xml:space="preserve">Dronabinol</w:t>
+              <w:t xml:space="preserve">Rosuvastatin</w:t>
             </w:r>
           </w:p>
           <w:p>
@@ -1936,7 +1922,7 @@
                 <w:szCs w:val="20"/>
                 <w:lang w:val="es-CO"/>
               </w:rPr>
-              <w:t xml:space="preserve">C21H30O2</w:t>
+              <w:t xml:space="preserve">Información no disponible</w:t>
             </w:r>
           </w:p>
           <w:p>
@@ -1979,7 +1965,7 @@
                 <w:sz w:val="20"/>
                 <w:szCs w:val="20"/>
               </w:rPr>
-              <w:t xml:space="preserve">314.5</w:t>
+              <w:t xml:space="preserve">481.5</w:t>
             </w:r>
           </w:p>
           <w:p>
@@ -2075,7 +2061,7 @@
                 <w:sz w:val="20"/>
                 <w:szCs w:val="20"/>
               </w:rPr>
-              <w:t xml:space="preserve">10.6</w:t>
+              <w:t xml:space="preserve">Información no disponible</w:t>
             </w:r>
           </w:p>
           <w:p>
@@ -2117,7 +2103,7 @@
                 <w:sz w:val="20"/>
                 <w:szCs w:val="20"/>
               </w:rPr>
-              <w:t xml:space="preserve">log Kow = 6.97</w:t>
+              <w:t xml:space="preserve">Información no disponible</w:t>
             </w:r>
           </w:p>
           <w:p>
@@ -2170,7 +2156,7 @@
                 <w:sz w:val="20"/>
                 <w:szCs w:val="20"/>
               </w:rPr>
-              <w:t xml:space="preserve">Dronabinol, as an active pharmaceutical ingredient, is subject to detailed hygroscopicity evaluation to ensure formulation stability and optimized processing. Assessment of this property generally employs water vapor sorption isotherms and dynamic gravimetric analysis under controlled relative humidity conditions. Although explicit quantitative moisture uptake values for dronabinol were not provided in the available data, the reviewed literature outlines standard experimental protocols. For instance, one patent describing pharmaceutical compositions of dronabinol discusses formulation components such as water, propylene glycol, and glycerine that might influence moisture uptake dynamics [https://patents.google.com/patent/US20180318214A1/en]. Additional studies emphasize efficient throughput methods for classifying hygroscopicity, which involve rigorous sorption analysis under optimal equilibration conditions [https://www.tandfonline.com/doi/full/10.3109/10837450.2011.618947]. Further references provide insights into the mechanistic aspects and the significance of moisture interactions with APIs [https://onlinelibrary.wiley.com/doi/10.1002/jps.21033] and highlight detailed sorption behavior [https://www.sciencedirect.com/science/article/abs/pii/S0022354916325230]. A supplementary report categorizing hygroscopic properties underscores the relevance of such data for ensuring consistent performance during manufacturing and storage [https://www.researchgate.net/figure/Hygroscopicity-classification-of-inactive-pharmaceutical-ingredients-studied-by_tbl1_51701306].</w:t>
+              <w:t xml:space="preserve">Hygroscopicity evaluation of rosuvastatin active pharmaceutical ingredient (API) has been performed using gravimetric water vapor sorption analysis at various relative humidity conditions. This method, as described in several studies, involves equilibrating the API sample at constant temperature with controlled humidity levels and measuring its weight gain over time. The determined moisture uptake is critical for understanding the physical stability and potential for chemical degradation due to water absorption. Published literature emphasizes that accurate hygroscopicity characterization must consider the sample pre-treatment and equilibrium attainment requirements. Such protocols ensure reliable water vapor sorption isotherms that reveal the mechanisms of water-solid interactions, particularly for crystalline versus amorphous material forms. The evidence indicates that moisture absorption could influence stability, formulation behavior, and shelf-life of rosuvastatin. Furthermore, robust classification of hygroscopicity assists in devising proper packaging and processing strategies to mitigate degradation effects. Detailed methodologies and classification schemes are available through published sources, including data from direct measurements and systematic reviews [https://doi.org/10.1002/jps.21033], comprehensive evaluations [https://www.sciencedirect.com/science/article/pii/S0022354916325230], efficient throughput approaches [https://pubmed.ncbi.nlm.nih.gov/21981708/], and formulation insights via patents [https://patents.google.com/patent/EP2805714B1/en]. Consistent application of these methodologies ensures optimized handling of rosuvastatin API. This comprehensive analysis underlines the necessity for rigorous moisture control in drug development and stability testing procedures across formulations.</w:t>
             </w:r>
           </w:p>
           <w:p>
@@ -2212,7 +2198,7 @@
                 <w:sz w:val="20"/>
                 <w:szCs w:val="20"/>
               </w:rPr>
-              <w:t xml:space="preserve">The assessment of chirality and specific optical rotation for Dronabinol is performed by precise polarimetric techniques. Although no direct numerical value for Dronabinol’s specific rotation is provided in the available literature, the established methodology permits determination of the optical activity and enantiomeric purity of this chiral API. The measurement is achieved using a polarimeter that employs the sodium D line at 589.3 nm, typically at controlled temperatures between 20 and 25 °C. According to standard practice, the specific rotation is calculated by measuring the angle of rotation of polarized light through a 100 mm path length and then normalizing this rotation relative to the concentration of the solution, applying the formula [α]Tλ = α/(c × l). This process aids in confirming the presence of the correct enantiomer and in detecting any optically inactive impurities. The detailed description and principles governing the procedure can be found in the published protocols and guidelines available from sources such as the Digicollections document on optical rotation [https://digicollections.net/phint/pdf/b/7.1.4.1.4-Determination-of-optical-rotation-and-specific-ro_.pdf], European Pharmacopoeia guidelines [https://wiki.anton-paar.com/ph-en/european-pharmacopoeia-227-optical-rotation/], and additional analytical discussions [https://medwinpublishers.com/MACIJ/MACIJ16000131.pdf] and [https://labs.protheragen-ing.com/optical-rotation-test.html]. Further structural details on Dronabinol are available via PubChem [https://pubchem.ncbi.nlm.nih.gov/compound/Dronabinol].</w:t>
+              <w:t xml:space="preserve">Rosuvastatin, an active pharmaceutical ingredient with defined chiral centers, exhibits chirality and specific optical rotation characteristics critical to its pharmacological and safety profiles. Detailed chiral analysis was performed employing chiral high-performance liquid chromatography (HPLC) coupled with circular dichroism (CD) spectroscopy. The method enabled the discrimination and quantification of stereoisomers, particularly illustrating the presence and behavior of epimers generated under photolytic stress conditions. Experimental studies reported that rosuvastatin retains the designated stereochemistry at C3 and C5, while divergences at the third stereogenic center led to measurable optical rotation differences among the degradation products. The enantiopure form demonstrated reduced potential for drug-drug interactions attributable to its specific binding affinity at the active site of HMG-CoA reductase. The absolute configuration was confirmed by comparing experimental CD spectra with theoretical simulations. This robust approach provides an essential tool for ensuring quality control of the API and monitoring chiral degradation processes. Multidisciplinary data from high-resolution chromatographic and spectroscopic techniques underscore the importance of chirality in rosuvastatin’s pharmacokinetic profile [ScienceDirect](https://www.sciencedirect.com/science/article/pii/S0731708523004053) and provide additional insights [Rosuvastatin24h](https://rosuvastatin24h.top/chirality-of-rosuvastatin/). These findings reinforce the necessity of stringent chiral monitoring protocols in both research and industrial settings, ensuring consistency.</w:t>
             </w:r>
           </w:p>
           <w:p>
@@ -2259,7 +2245,7 @@
                 <w:szCs w:val="20"/>
                 <w:lang w:val="en-US"/>
               </w:rPr>
-              <w:t xml:space="preserve">The available data does not provide a precise numerical degradation temperature for dronabinol. Instead, information from multiple sources emphasizes that dronabinol’s chemical integrity is highly sensitive to thermal exposure. Literature indicates that exposure to elevated temperatures accelerates the degradation process, thereby reducing the potency and clinical effectiveness of the API. For example, the Marinol soft gelatin capsule formulation is indicated to be unstable at ambient conditions and is recommended for storage at refrigerated (2–8 °C) or cool (8–15 °C) conditions as per the Physicians Desk Reference and related patent literature [https://patents.google.com/patent/US8628796B2/en]. Similarly, an American Health Packaging document highlights storage parameters for dronabinol soft gelatin capsules, advising controlled temperatures to prevent thermal degradation [https://www.americanhealthpackaging.com/-/media/assets/ahp/pdf/2405-dronabinol-stability-memo.pdf]. Moreover, a discussion on Appliance Update reinforces that heat exposure diminishes the drug’s stability over time [https://applianceupdate.com/does-dronabinol-have-to-be-refrigerated/]. Collectively, these sources underline the importance of rigorous temperature control in minimizing degradation. However, no study has isolated a specific temperature threshold at which dronabinol degrades decisively, suggesting that its degradation temperature is a function of cumulative thermal stress rather than a singular value.</w:t>
+              <w:t xml:space="preserve">The forced degradation studies of Rosuvastatin Calcium indicate that while the active pharmaceutical ingredient exhibits excellent stability under standard storage conditions (20°C–25°C), it undergoes significant degradation when exposed to elevated temperatures during stress testing. Experimental protocols have employed thermal stress conditions such as refluxing at 70°C for a period of 5 hours in acidic media, which facilitated measurable degradation and recovery assessments. In these studies, the degradation of Rosuvastatin was analyzed using reversed‐phase high performance liquid chromatography (HPLC) with a mobile phase consisting of methyl alcohol, cyanomethane, and water, and detection at 248 nm. Under thermal stress conditions, recovery of the active ingredient reached approximately 99.64%, confirming high stability when not exceeding critical temperature thresholds. However, the laboratory‐induced thermal degradation indicates that temperatures significantly above ambient levels can initiate degradation pathways leading to the formation of lactone derivatives and other degradants. Such findings underscore the importance of maintaining controlled storage environments to prevent temperature-induced degradation. Detailed degradation profiles and kinetic parameters are available in the available literature, underscoring the need for caution in handling and manufacturing. [Rosuvastatin calcium api storage conditions](https://rosuvastatin24h.top/rosuvastatin-calcium-api-storage-conditions/), [Semanticscholar PDF](https://pdfs.semanticscholar.org/ef8f/1e830f1985cfc3141eeeade3d8e7274eca74.pdf), [ResearchGate Study](https://www.researchgate.net/publication/370783154_Kinetic_study_of_degradation_of_Rosuvastatin_calcium_to_Rosuvastatin-lactone_under_different_solvents_conditions).</w:t>
             </w:r>
           </w:p>
           <w:p>
@@ -2277,7 +2263,7 @@
                 <w:szCs w:val="20"/>
                 <w:lang w:val="en-US"/>
               </w:rPr>
-              <w:t xml:space="preserve">Glass transition temperature (Tg) of Dronabinol, an active pharmaceutical ingredient (API), is a pivotal parameter in pharmaceutical formulation development, particularly when amorphous states are employed to enhance solubility and bioavailability. Differential scanning calorimetry (DSC) is the primary experimental method used to determine Tg under both controlled dry and wet conditions. Recent studies emphasize that the incorporation of high Tg excipients imparts an antiplasticization effect, reducing molecular mobility and inhibiting crystallization in complex drug-polymer systems. Although explicit Tg values for Dronabinol were not reported in the provided sources, analogous investigations underscore the significance of precise DSC techniques and methodical sample preparation. Comprehensive literature accessible via Springer (https://link.springer.com/content/pdf/10.1208/s12249-019-1562-1), PubMed (https://pubmed.ncbi.nlm.nih.gov/31287704/), and ACS Publications (https://pubs.acs.org/doi/full/10.1021/ci5004834) offers insights into glass transition dynamics of amorphous pharmaceuticals. Integration of advanced experimental methodologies with computational prediction models enhances understanding of the Tg behavior in varied formulations, ultimately informing strategies aimed at optimizing both the physical stability and therapeutic performance of Dronabinol. Additional research using modulated DSC and dielectric spectroscopy corroborates the relevance of Tg measurements in predicting the shelf-life and stress stability of amorphous APIs. These analytical protocols ensure formulation scientists assess the interplay of excipient selection with API stability, ultimately guiding the design of delivery systems.</w:t>
+              <w:t xml:space="preserve">The glass transition temperature (Tg) is a critical parameter in understanding the amorphous state of active pharmaceutical ingredients, influencing stability, dissolution, and formulation attributes. In the case of rosuvastatin, the currently available evidence does not provide a specific Tg value. Comprehensive research into glass transition using techniques such as differential scanning calorimetry (DSC), modulated DSC, dynamic mechanical analysis (DMA), and broad‐line NMR has been extensively described in literature, for instance by Jadhav and colleagues in studies available on ResearchGate and Academia.edu. These studies detail the principles of molecular dynamic arrest at Tg and highlight the sensitivity of the Tg measurement to factors such as cooling rate, sample preparation, and the presence of additives. Furthermore, additional insights are provided by analyses published via Springer and PMC, which emphasize the importance of precise thermal analysis in evaluating amorphous dispersion systems. Despite these extensive methodologies and theoretical frameworks, none of the compiled references report the numerical Tg value for rosuvastatin. This absence underscores a gap in the documented experimental data for rosuvastatin and indicates that further targeted investigations are required to determine its glass transition temperature under standardized conditions. [ResearchGate](https://www.researchgate.net/publication/26845045_Glass_transition_temperature_Basics_and_application_in_pharmaceutical_sector), [Academia.edu](https://www.academia.edu/91410731/Glass_transition_temperature_Basics_and_application_in_pharmaceutical_sector), [Springer](https://link.springer.com/content/pdf/10.1208/s12249-019-1562-1.pdf), [PMC1](https://pmc.ncbi.nlm.nih.gov/articles/PMC8400648/), [PMC2](https://pmc.ncbi.nlm.nih.gov/articles/PMC6917632/)</w:t>
             </w:r>
           </w:p>
           <w:p>
@@ -2312,7 +2298,7 @@
                 <w:sz w:val="20"/>
                 <w:szCs w:val="20"/>
               </w:rPr>
-              <w:t xml:space="preserve"> BP: 200 °C at 0.02 mm Hg</w:t>
+              <w:t xml:space="preserve"> Información no disponible</w:t>
             </w:r>
           </w:p>
         </w:tc>
@@ -2461,7 +2447,7 @@
                 <w:sz w:val="20"/>
                 <w:szCs w:val="20"/>
               </w:rPr>
-              <w:t xml:space="preserve">Acetazolamide</w:t>
+              <w:t xml:space="preserve">Fenofibric acid</w:t>
             </w:r>
           </w:p>
         </w:tc>
@@ -2529,7 +2515,7 @@
                 <w:sz w:val="20"/>
                 <w:szCs w:val="20"/>
               </w:rPr>
-              <w:t xml:space="preserve">59-66-5</w:t>
+              <w:t xml:space="preserve">42017-89-0</w:t>
             </w:r>
           </w:p>
         </w:tc>
@@ -2597,9 +2583,7 @@
                 <w:sz w:val="20"/>
                 <w:szCs w:val="20"/>
               </w:rPr>
-              <w:t xml:space="preserve">Solid</w:t>
-              <w:br/>
-              <w:t xml:space="preserve">Acetazolamide appears as white to yellowish-white fine crystalline powder. No odor or taste. (NTP, 1992)</w:t>
+              <w:t xml:space="preserve"/>
             </w:r>
           </w:p>
         </w:tc>
@@ -2668,21 +2652,7 @@
                 <w:sz w:val="20"/>
                 <w:szCs w:val="20"/>
               </w:rPr>
-              <w:t xml:space="preserve">&gt;33.3 [ug/mL] (The mean of the results at pH 7.4)</w:t>
-              <w:br/>
-              <w:t xml:space="preserve">2.79e+00 g/L</w:t>
-              <w:br/>
-              <w:t xml:space="preserve">In water= 980 mg/l at 30 °C.</w:t>
-              <w:br/>
-              <w:t xml:space="preserve">SPARINGLY SOL IN COLD WATER</w:t>
-              <w:br/>
-              <w:t xml:space="preserve">less than 1 mg/mL at 72 °F (NTP, 1992)</w:t>
-              <w:br/>
-              <w:t xml:space="preserve">INSOL IN CHLOROFORM, DIETHYL ETHER, CARBON TETRACHLORIDE; SLIGHTLY SOL IN ACETONE</w:t>
-              <w:br/>
-              <w:t xml:space="preserve">SLIGHTLY SOL IN ALCOHOL</w:t>
-              <w:br/>
-              <w:t xml:space="preserve">Readily soluble in 1 N sodium carbonate solution.</w:t>
+              <w:t xml:space="preserve"/>
             </w:r>
           </w:p>
         </w:tc>
@@ -2750,7 +2720,7 @@
                 <w:sz w:val="20"/>
                 <w:szCs w:val="20"/>
               </w:rPr>
-              <w:t xml:space="preserve">258-259 °C (EFFERVESCENCE)</w:t>
+              <w:t xml:space="preserve">Información no disponible</w:t>
             </w:r>
             <w:r>
               <w:rPr>
@@ -2827,7 +2797,7 @@
                 <w:szCs w:val="20"/>
                 <w:lang w:val="en-US"/>
               </w:rPr>
-              <w:t xml:space="preserve">A recent comprehensive vibrational study has elucidated the polymorphic forms of the Acetazolamide active pharmaceutical ingredient. Research indicates the presence of two distinct polymorphic forms, designated as Form A and Form B. Infrared (FT-IR) and Raman spectroscopies, complemented by single crystal and powder X-ray diffraction analyses, have proven effective in distinguishing these forms [https://www.sciencedirect.com/science/article/abs/pii/S0022286008005115]. Detailed crystallographic analysis reveals that the monoclinic Form I, crystallizing in space group P21/n with unit cell parameters a = 4.7674 Å, b = 21.956 Å, c = 8.186 Å and β = 104.23°, forms hydrogen-bonded centrosymmetric dimers. In contrast, the triclinic Form II is thermodynamically favored at 20 °C, with a semischematic energy/temperature diagram indicating a phase transition between 120 and 148 °C [https://www.sciencedirect.com/science/article/pii/S0022354915502724]. Differential scanning calorimetry and powder X-ray diffraction further highlight kinetic aspects, including density differences and processing-induced transformations. Additional insights from a case study on hybridization induced polymorphism underscore the critical influence of cooling rates in forming kinetic versus thermodynamic crystals [https://www.researchgate.net/publication/299354979_Acetazolamide_polymorphism_A_case_of_hybridization_induced_polymorphism].</w:t>
+              <w:t xml:space="preserve">Polymorphic forms of Fenofibric acid have been characterized using advanced crystallographic techniques, revealing the existence of at least two distinct forms. One prominent polymorph crystallizes in the triclinic space group P1, as reported in crystallographic studies where both forms exhibit subtle yet significant differences in crystal packing. Analytical methods including powder X-ray diffraction and differential scanning calorimetry have been employed to elucidate these forms, although precise melting point values and density discrepancies remain variably reported. The study titled "Solid-State Diversity of Fenofibric Acid: Synthon Polymorphs and Salts" emphasizes the role of structural variations in influencing thermal stability and solubility attributes. Supporting this data, research presented on ResearchGate provides detailed crystallographic parameters for Form IIa compared to other known polymorphs. Additionally, patent WO2009091967A2 describes solvent-induced crystallization techniques using water to selectively obtain distinct polymorphic forms. These findings are critical for optimizing manufacturing processes and ensuring therapeutic consistency, as differences in polymorphic structure can affect bioavailability and shelf-life. Further investigations employing validated analytical methods such as PXRD and DSC are recommended to refine thermodynamic profiles. [https://pubs.acs.org/doi/10.1021/acs.cgd.4c01513], [https://www.researchgate.net/figure/Crystallographic-parameters-of-known-polymorphic-forms-of-FEN_tbl2_324427659], [https://patents.google.com/patent/WO2009091967A2/en]. Comprehensive characterization using state-of-the-art techniques is essential to confirm these findings and mitigate risks associated with polymorphic variability during drug development for robust manufacturing.</w:t>
             </w:r>
           </w:p>
         </w:tc>
@@ -2896,7 +2866,7 @@
                 <w:szCs w:val="20"/>
                 <w:lang w:val="en-US"/>
               </w:rPr>
-              <w:t xml:space="preserve">SENSITIVE TO LIGHT</w:t>
+              <w:t xml:space="preserve"/>
             </w:r>
           </w:p>
         </w:tc>
@@ -2964,7 +2934,7 @@
                 <w:sz w:val="20"/>
                 <w:szCs w:val="20"/>
               </w:rPr>
-              <w:t xml:space="preserve">Acetazolamide forced degradation studies reveal comprehensive degradation pathways critical for stability assessment. These investigations employed stress conditions including thermal, acidic, basic, oxidative, and photolytic environments. Under these conditions, chemical degradation routes were mapped via hydrolysis, oxidation, and base-induced decomposition. The forced degradation approach enabled validation of stability-indicating methodologies using analytical techniques such as liquid chromatography, reverse-phase high-performance liquid chromatography, and first-derivative spectrophotometry. The degradation scheme indicates formation of multiple degradation products, each characterized to assess potential impact on safety and efficacy. Detailed chemometric analyses refined impurity profiling and confirmed the selective determination of the active pharmaceutical ingredient against its degradation derivatives. The established LC method provided clear separation and quantification of the parent compound and its by-products by systematically introducing stress conditions. Comparable outcomes were observed with RP-HPLC, reinforcing method reliability. This investigation substantiates the efficacy of forced degradation studies in outlining acetazolamide degradation routes. Consistency across analytical platforms underscores the importance of these studies for regulatory compliance and quality assurance. [Chemometrics Approaches in Forced Degradation Studies of Pharmaceutical Drugs](https://pubmed.ncbi.nlm.nih.gov/31652589/), [Validated LC Method](https://www.ovid.com/journals/jpaba/fulltext/10.1016/j.jpba.2009.12.011~a-validated-stability-indicating-lc-method-for-acetazolamide), [RP-HPLC Study](https://www.researchgate.net/publication/298082617_RP-HPLC_method_development_and_validation_for_the_estimation_of_Acetazolamide_in_bulk_drug_and_formulations_with_forced_degradation_studies), [Spectrophotometric Assay](https://pubmed.ncbi.nlm.nih.gov/8458886/).</w:t>
+              <w:t xml:space="preserve">Forced degradation studies provide a systematic framework for evaluating the degradation pathway of Fenofibric acid, an active metabolite of Fenofibrate, under controlled stress conditions. In these studies, the API is subjected to acid and base hydrolysis using 0.1 M HCl and 0.1 M NaOH at 40 °C and 60 °C to promote hydrolytic cleavage. Thermal, oxidative, and photolytic conditions are also applied to simulate potential degradation routes. Chromatographic techniques, including RP-HPLC with UV detection and LC-MS/MS analysis, are utilized to separate and identify degradation products, with retention time matching confirming the presence of key degradants such as 2-[4-(4-chlorobenzoyl)phenoxy]-2-methyl propanoic acid. The detailed degradation scheme generated complies with ICH Q1A (R2) guidelines and aids in the development of stability-indicating methods for formulation design. Forced degradation studies provide critical insights into the intrinsic chemical stability of the API, supporting robust method validation, excipient selection, and packaging decisions. Experimental data demonstrate recovery values between 98-102% and calibration linearity (r2 &gt; 0.999), confirming method reliability. References include comprehensive sources from [PharmaGuidesline](https://pharmaguidesline.com/forced-degradation/), [Industrial Pharmacist](https://industrialpharmacist.com/2024/11/forced-degradation-studies-for-api-selection/), [ScienceDirect](https://doi.org/10.1016/j.addr.2006.10.006), [PHMethods](https://www.phmethods.net/articles/a-validated-rphplcuv-method-for-identification-of-reference-standards-of-degradation-products-of-fenofibrate.pdf), and [Galbraith Laboratories](https://galbraith.com/services/forced-degradation-testing/). These methodical approaches not only elucidate the degradation mechanisms but also assist in effectively optimizing formulation stability for regulatory and commercial success.</w:t>
             </w:r>
           </w:p>
         </w:tc>
@@ -3110,7 +3080,7 @@
                 <w:szCs w:val="20"/>
                 <w:lang w:val="en-US"/>
               </w:rPr>
-              <w:t xml:space="preserve">Analytical evaluation of impurities in the Acetazolamide active pharmaceutical ingredient reveals a range of chemically related compounds that arise as either degradation products or synthetic byproducts. Reference standards provided by Pharmaffiliates list several impurities. For example, Acetazolamide Impurity A, identified as N-(5-Chloro-1,3,4-thiadiazol-2-yl)acetamide (CAS 60320-32-3) has a molecular formula of C4H4ClN3OS and a molecular weight of 177.61 g/mol. Impurity B, or N-1,3,4-Thiadiazol-2-ylacetamide (CAS 5393-55-5), exhibits a molecular formula C4H5N3OS with a molecular weight of 143.17 g/mol. Additionally, Impurity C [N-(5-Mercapto-1,3,4-thiadiazol-2-yl)acetamide, CAS 32873-56-6, 175.23 g/mol] and Impurity D, the freebase form of 5-Amino-1,3,4-thiadiazole-2-sulfonamide (CAS 14949-00-9, 180.21 g/mol), are detailed along with Impurity E, Impurity F and Impurity G. Supplementary data from SynZeal also includes EP-specific variants and salt forms. LC-MS and HPLC-UV techniques confirm impurity identity and quantify trace levels, ensuring quality assurance and regulatory compliance. Collectively, these methods maintain robust product integrity and patient safety [Pharmaffiliates](https://www.pharmaffiliates.com/en/parentapi/acetazolamide-impurities) [SynZeal](https://www.synzeal.com/en/acetazolamide).</w:t>
+              <w:t xml:space="preserve">Research Findings: Analysis of impurities in Fenofibric acid API demonstrates the presence of multiple process-related and degradation impurities, which have been thoroughly characterized using advanced analytical techniques such as infrared spectroscopy, proton nuclear magnetic resonance, and mass spectrometry. Critical impurity species include Fenofibric Acid (CAS 42017-89-0, Molecular Weight 318.75 g/mol, Molecular Formula C17H15ClO4), 2-Chloro and 3-Chloro Fenofibric Acid (CAS 61024-31-5 and 60012-96-6, respectively), as well as various ester derivatives including the Fenofibric Acid Acyl-β-D-glucuronide (CAS 60318-63-0, Molecular Weight 494.88 g/mol) and its allyl ester (Molecular Weight 534.94 g/mol). Additional impurities such as methyl and ethyl esters have also been documented. The distinct chemical structures, including benzophenone core derivatives like (4-Chlorophenyl)(4-hydroxyphenyl)methanone, were validated through spectral data, ensuring accurate identification required for stringent quality control and regulatory compliance. Detailed impurity profiles aid in optimizing synthetic routes and assuring batch-to-batch consistency. This comprehensive impurity characterization is essential to mitigate risks associated with impurities in pharmaceutical manufacturing. Research data is supported by comprehensive references from Pharmaffiliates [https://www.pharmaffiliates.com/en/parentapi/fenofibrate-impurities; https://www.pharmaffiliates.com/public/en/parentapi/fenofibric-impurities], PubChem [https://pubchem.ncbi.nlm.nih.gov/compound/Fenofibric-acid], Sigma-Aldrich [https://www.sigmaaldrich.com/US/en/product/sial/90568], and Der Pharma Chemica [https://www.derpharmachemica.com/pharma-chemica/synthesis-and-characterization-of-potential-impurities-in---------------------------------------------------------------.pdf]. These impurity assessments provide critical insight into synthetic pathway optimization and ensure robust quality assurance protocols for regulatory submissions and commercial production, thereby reinforcing pharmaceutical integrity.</w:t>
             </w:r>
           </w:p>
         </w:tc>
@@ -3178,7 +3148,7 @@
                 <w:sz w:val="20"/>
                 <w:szCs w:val="20"/>
               </w:rPr>
-              <w:t xml:space="preserve">The analysis of the biopharmaceutical classification system (BCS) for the acetazolamide active pharmaceutical ingredient is based on a comprehensive review of published literature and regulatory assessments. Data extracted from multiple authoritative sources [https://pubmed.ncbi.nlm.nih.gov/29927606/], [https://onlinelibrary.wiley.com/doi/full/10.1002/jps.21282] and verified by monograph reports [https://www.fip.org/files/fip/BPS/BCS/Monographs/Acetazolamide.pdf] indicate that acetazolamide exhibits inconclusive solubility and permeability features relative to BCS criteria. Experimental methods including in vitro dissolution studies and in vivo bioavailability evaluations demonstrate that peak plasma concentrations occur approximately two hours after oral dosing. However, the pH-dependent solubility profile and variable permeability data present challenges in achieving a definitive BCS classification. A conservative regulatory approach is therefore adopted, where biowaiver approval for new multisource drug products is not routinely recommended, although specific SUPAC level adjustments may be granted without in vivo bioequivalence studies. Recent systematic reviews [https://healthinformaticsjournal.com/index.php/IJMI/article/view/733] further corroborate these findings by underscoring the insufficient evidence for unequivocal BCS categorization of acetazolamide. This consolidated evidence is critical for formulation scientists and regulatory decision makers when evaluating bioequivalence waiver applications for immediate release solid oral dosage forms.</w:t>
+              <w:t xml:space="preserve">Fenofibric acid is classified as a Biopharmaceutical Classification System (BCS) Class II compound, exhibiting poor aqueous solubility alongside high intestinal permeability. Experimental studies report that this API achieves a bioavailability of approximately 81%, exceeding that of its prodrug fenofibrate at 69%, thereby emphasizing formulation challenges. Multiple analytical methods, including differential scanning calorimetry, powder X-ray diffraction, Fourier-transform infrared spectroscopy, and scanning electron microscopy, have been utilized to characterize its solid state properties and confirm dissolution improvements when integrated in eutectic mixtures. Research indicates that formulation enhancements such as solvent drop grinding and atomic layer coating effectively increase its solubility, demonstrating the critical interplay between bioavailability and physicochemical attributes. Regulatory considerations for biowaivers rely on the reliability of these observed pharmacokinetic parameters. Comprehensive BCS data available from reputable online platforms confirm that fenofibric acid’s classification as a Class II molecule necessitates specific development strategies for dosage forms. Key literature sources supporting this categorization include studies published by ACS [https://pubs.acs.org/doi/10.1021/acs.cgd.4c01513], ScienceTech Indonesia [https://sciencetechindonesia.com/index.php/jsti/article/view/566], and ScienceDirect [https://www.sciencedirect.com/science/article/pii/S0022354924005008]. Ongoing investigations continually refine processing techniques and establish improved in vitro dissolution profiles, ensuring optimal regulatory outcomes.</w:t>
             </w:r>
           </w:p>
         </w:tc>
@@ -3330,7 +3300,7 @@
                 <w:sz w:val="20"/>
                 <w:szCs w:val="20"/>
               </w:rPr>
-              <w:t xml:space="preserve">Acetazolamide</w:t>
+              <w:t xml:space="preserve">Fenofibric acid</w:t>
             </w:r>
           </w:p>
           <w:p>
@@ -3449,7 +3419,7 @@
                 <w:szCs w:val="20"/>
                 <w:lang w:val="es-CO"/>
               </w:rPr>
-              <w:t xml:space="preserve">C4H6N4O3S2</w:t>
+              <w:t xml:space="preserve">Información no disponible</w:t>
             </w:r>
           </w:p>
           <w:p>
@@ -3492,7 +3462,7 @@
                 <w:sz w:val="20"/>
                 <w:szCs w:val="20"/>
               </w:rPr>
-              <w:t xml:space="preserve">222.3</w:t>
+              <w:t xml:space="preserve">318.7</w:t>
             </w:r>
           </w:p>
           <w:p>
@@ -3588,7 +3558,7 @@
                 <w:sz w:val="20"/>
                 <w:szCs w:val="20"/>
               </w:rPr>
-              <w:t xml:space="preserve">7.2</w:t>
+              <w:t xml:space="preserve">Información no disponible</w:t>
             </w:r>
           </w:p>
           <w:p>
@@ -3683,7 +3653,7 @@
                 <w:sz w:val="20"/>
                 <w:szCs w:val="20"/>
               </w:rPr>
-              <w:t xml:space="preserve">The hygroscopic behavior of acetazolamide, a potent carbonic anhydrase inhibitor employed in the management of glaucoma, altitude sickness, and certain seizure disorders, remains insufficiently characterized in literature. No explicit quantitative moisture uptake data for acetazolamide is available from the Bayview Pharmacy resource ([Bayview Pharmacy](https://www.bayviewrx.com/apis/Acetazolamide)). However, characterization of API hygroscopicity is well-documented in the broader context. Hygroscopic properties are typically evaluated by measuring the water vapor sorption isotherms under controlled relative humidity conditions. This gravimetric method involves pre-treatment of the sample, equilibration under various humidity levels, and subsequent weight measurements to deduce water uptake ([ScienceDirect](https://www.sciencedirect.com/science/article/pii/S0022354916325230)). Such assessments are essential to understand potential moisture-induced chemical or physical instabilities, as water absorption can alter solid-state properties, potentially affecting API performance and shelf-life. In the absence of acetazolamide-specific moisture uptake data, it is proposed that similar protocols be applied to determine its hygroscopic profile. Comparative insights are also drawn from related classifications in the literature ([ResearchGate](https://www.researchgate.net/figure/Hygroscopicity-classification-of-inactive-pharmaceutical-ingredients-studied-by_tbl1_51701306)), warranting further experimental evaluation to optimize formulation stability. Detailed investigations using dynamic vapor sorption and controlled humidity analysis are recommended to quantify acetazolamide’s moisture uptake kinetics. These targeted studies will inform optimal storage conditions and packaging strategies, ensuring product integrity and consistent therapeutic performance in diverse environments reliably.</w:t>
+              <w:t xml:space="preserve">The available data for Fenofibric acid indicates that while no direct quantitative hygroscopicity measurements were provided, indirect evidence suggests that moisture control is critical. Sources, including a ChemicalBook data sheet [https://www.chemicalbook.com/msds/fenofibric-acid.pdf] and detailed chemical property listings [https://www.chemicalbook.com/ChemicalProductProperty_EN_CB8400259.htm], recommend storing the API in a dry, well‐ventilated, and cool environment. This requirement implies that Fenofibric acid may exhibit sensitivity to ambient moisture, a common concern for powder formulations. Although explicit parameters such as moisture uptake values or dynamic vapor sorption profiles are not disclosed, the storage conditions correlate with a precautionary approach to mitigate potential hydrolytic degradation or alteration of physical properties. The crystalline nature and low water solubility of Fenofibric acid also support the inference that any hygroscopic tendencies are managed by strict control of the storage atmosphere. Therefore, precise moisture absorption characteristics under varied relative humidity conditions remain to be established through dedicated experimental studies. The information presented is based solely on the referenced chemical safety and property documentation available online and serves to highlight the importance of moisture control in preserving the API’s stability and integrity.</w:t>
             </w:r>
           </w:p>
           <w:p>
@@ -3725,7 +3695,7 @@
                 <w:sz w:val="20"/>
                 <w:szCs w:val="20"/>
               </w:rPr>
-              <w:t xml:space="preserve">Acetazolamide, a chiral active pharmaceutical ingredient, exhibits optical activity that is critical for ensuring enantiomeric purity and therapeutic efficacy. The chirality of Acetazolamide is assessed and characterized using polarimetric analysis, a method detailed in the European Pharmacopoeia (Method 2.2.7) [European Pharmacopoeia: 2.2.7 Optical Rotation](https://wiki.anton-paar.com/ph-en/european-pharmacopoeia-227-optical-rotation/). Polarimetry employs a sodium D-line light source operating at 589.3 nm and utilizes a standard sample cell to measure the observed optical rotation. The evaluation of specific optical rotation, calculated from the observed rotation, concentration, and path length, confirms the enantiomeric identity and detects potential racemic mixtures. Although explicit numerical values for Acetazolamide’s specific optical rotation are not provided within the current evidence, the polarimetric procedure remains integral to chirality verification. Complementary analytical techniques, including FT-IR/ATR and micro-Raman spectroscopy, further support the characterization of the molecule [ResearchGate](https://www.researchgate.net/figure/FT-IR-ATR-and-micro-Raman-spectra-of-acetazolamide-form-A-in-the-range-3500-2500-cm-A1_fig2_229300762). Additional methodological insights from Pharmacopeia.cn [Pharmacopeia.cn](http://www.pharmacopeia.cn/v29240/usp29nf24s0_c781.html) and from the British Pharmacopoeia [DrugFuture](https://www.drugfuture.com/Pharmacopoeia/BP2010/data/973.html) validate the approach. This evidence demonstrates the essential role of polarimetry in ensuring quality control and confirming the chiral properties inherent to Acetazolamide. Standardized protocols and precise temperature control in polarimetric analyses ensure reproducible measurements. Enhanced sensitivity verifies enantiomeric purity, facilitating compliance with pharmacopoeial guidelines and assuring both product quality and patient safety.</w:t>
+              <w:t xml:space="preserve">No online available information.</w:t>
             </w:r>
           </w:p>
           <w:p>
@@ -3772,7 +3742,7 @@
                 <w:szCs w:val="20"/>
                 <w:lang w:val="en-US"/>
               </w:rPr>
-              <w:t xml:space="preserve">Acetazolamide, a carbonic anhydrase inhibitor used in various therapeutic applications, has been subjected to rigorous forced degradation studies. Thermal stress, among other stress conditions including hydrolysis, oxidation, and photolysis, is employed to evaluate its stability profile in accordance with ICH guidelines. Multiple validated analytical methods, including stability-indicating reverse-phase HPLC-UV and first-derivative spectrophotometric assays, have been developed and successfully applied to monitor the degradation behavior of acetazolamide in both bulk drug substance and pharmaceutical dosage forms. Despite the comprehensive evaluation of degradation pathways, the reviewed literature does not provide a specific numerical value for the degradation temperature. The applied thermal degradation studies qualitatively confirm that acetazolamide undergoes decomposition under elevated temperature conditions; however, precise kinetic parameters and exact degradation temperature thresholds remain unreported. The absence of specific degradation temperature values highlights a gap in the current analytical data, suggesting the need for further thermal profiling studies to quantify the exact degradation temperature. The reported methods demonstrate robust sensitivity and stability-indicating capabilities for detecting degradation products. Comprehensive forced degradation studies are cited in the literature [PMC](https://pmc.ncbi.nlm.nih.gov/articles/PMC7082594/), [PubMed](https://pubmed.ncbi.nlm.nih.gov/8458886/), and [ScienceDirect](https://www.sciencedirect.com/science/article/abs/pii/S0731708509007377/) to support these findings. These findings underscore the critical role of continued research in optimizing acetazolamide stability parameters.</w:t>
+              <w:t xml:space="preserve">No online available information.</w:t>
             </w:r>
           </w:p>
           <w:p>
@@ -3790,7 +3760,7 @@
                 <w:szCs w:val="20"/>
                 <w:lang w:val="en-US"/>
               </w:rPr>
-              <w:t xml:space="preserve">No online available information.</w:t>
+              <w:t xml:space="preserve">Glass transition temperature (Tg) is a key physicochemical parameter influencing the phase behavior and molecular mobility of Active Pharmaceutical Ingredients such as Fenofibric acid. Although explicit numerical Tg data for Fenofibric acid is not provided in the current literature, the available sources emphasize the impact of formulation strategies on this parameter. In fenofibric acid-loaded pellet formulations, process parameters and excipient selection appear to significantly affect the low Tg attributes observed in the final product, with differential scanning calorimetry (DSC) being the primary analytical method used to assess such thermal transitions. Carriers in amorphous solid dispersions are designed to restrict API mobility by increasing the energy barrier for crystallization, indirectly underscoring the importance of optimizing Tg for product stability. Furthermore, comparative studies in bioplastics report benchmark Tg values around 55 °C, offering context for the desired thermal performance in polymer-based pharmaceutical formulations. The integration of fenofibric acid into these systems thus requires careful modulation of processing conditions to ensure amorphous stability and consistent release profiles. The insights discussed derive from recent studies, including those accessible via [ScienceDirect](https://www.sciencedirect.com/science/article/abs/pii/S0378517315004871), [RSC Journals](https://pubs.rsc.org/en/content/articlelanding/2018/ta/c8ta00377g), and [Nature](https://www.nature.com/articles/s41467-020-14656-8). Additional analysis using DSC and modulated DSC techniques is essential.</w:t>
             </w:r>
           </w:p>
           <w:p>
@@ -4014,7 +3984,7 @@
                 <w:sz w:val="20"/>
                 <w:szCs w:val="20"/>
               </w:rPr>
-              <w:t xml:space="preserve">MARINOL</w:t>
+              <w:t xml:space="preserve">Rosuvastatin</w:t>
             </w:r>
           </w:p>
         </w:tc>
@@ -4124,7 +4094,7 @@
                 <w:sz w:val="20"/>
                 <w:szCs w:val="20"/>
               </w:rPr>
-              <w:t xml:space="preserve">ALKEM LABORATORIES LTD</w:t>
+              <w:t xml:space="preserve">SUN PHARMACEUTICAL INDUSTRIES LTD</w:t>
             </w:r>
           </w:p>
         </w:tc>
@@ -4177,7 +4147,7 @@
                 <w:sz w:val="20"/>
                 <w:szCs w:val="20"/>
               </w:rPr>
-              <w:t xml:space="preserve">Dronabinol (UNII: 7J8897W37S) is presented in an oral capsule formulation under the trade name MARINOL. It is available in multiple strengths (2.5 mg, 5 mg, and 10 mg) and is classified as a human prescription drug under DEA Schedule CIII. The formulation incorporates key inactive ingredients such as gelatin (UNII: 2G86QN327L), glycerin (UNII: PDC6A3C0OX), sesame oil (UNII: QX10HYY4QV), and titanium dioxide (UNII: 15FIX9V2JP), with variations including ferric oxides in higher strength versions. The product is marketed under NDA NDA018651 with consistent packaging as either one carton or one bottle containing multiple capsules.</w:t>
+              <w:t xml:space="preserve">Rosuvastatin is presented as rosuvastatin calcium with the designation ROSUVASTATIN CALCIUM (UNII: 83MVU38M7Q) and as ROSUVASTATIN (UNII:413KH5ZJ73), as detailed in the label information.</w:t>
             </w:r>
           </w:p>
         </w:tc>
@@ -4231,7 +4201,7 @@
                 <w:sz w:val="20"/>
                 <w:szCs w:val="20"/>
               </w:rPr>
-              <w:t xml:space="preserve">For the 2.5 mg dronabinol capsule, the inactive ingredients include GELATIN, UNSPECIFIED (UNII: 2G86QN327L), GLYCERIN (UNII: PDC6A3C0OX), SESAME OIL (UNII: QX10HYY4QV), and TITANIUM DIOXIDE (UNII: 15FIX9V2JP). The 5 mg formulation adds FERRIC OXIDE RED (UNII: 1K09F3G675) and FERROSOFERRIC OXIDE (UNII: XM0M87F357) to the aforementioned ingredients, while the 10 mg capsule further includes FERRIC OXIDE YELLOW (UNII: EX438O2MRT).</w:t>
+              <w:t xml:space="preserve">For Rosuvastatin Calcium tablets in 10 mg, 20 mg, and 40 mg strengths, the inactive ingredients consistently comprise Lactose Monohydrate (UNII: EWQ57Q8I5X), Cellulose, Microcrystalline (UNII: OP1R32D61U), Tribasic Calcium Phosphate (UNII: 91D9GV0Z28), Croscovidone (UNII: 68401960MK), Magnesium Stearate (UNII: 70097M6I30), Hypromelloses (UNII: 3NXW29V3WO), Triacetin (UNII: XHX3C3X673), Titanium Dioxide (UNII: 15FIX9V2JP), and Ferric Oxide Red (UNII: 1K09F3G675).</w:t>
             </w:r>
           </w:p>
         </w:tc>
@@ -4284,7 +4254,7 @@
                 <w:sz w:val="20"/>
                 <w:szCs w:val="20"/>
               </w:rPr>
-              <w:t xml:space="preserve">MARINOL is supplied as round, soft gelatin capsules for oral use in the following strengths: • 2.5 mg white capsules (Identified UM) • 5 mg dark brown capsules (Identified UM) • 10 mg orange capsules (Identified UM).</w:t>
+              <w:t xml:space="preserve">Rosuvastatin is supplied as coated tablets in four strengths: 5 mg, 10 mg, 20 mg, and 40 mg. The 5 mg tablets are yellow, round, biconvex, and debossed with “CRESTOR” and “5” on one side. The 10 mg tablets are pink, round, biconvex, and debossed with “CRESTOR” and “10” on one side. The 20 mg tablets are pink, round, biconvex, and debossed with “CRESTOR” and “20” on one side. The 40 mg tablets are pink, oval, biconvex, and debossed with “CRESTOR” on one side and “40” on the other.</w:t>
             </w:r>
           </w:p>
         </w:tc>
@@ -4337,7 +4307,7 @@
                 <w:sz w:val="20"/>
                 <w:szCs w:val="20"/>
               </w:rPr>
-              <w:t xml:space="preserve">MARINOL dronabinol capsules are supplied in a standardized packaging configuration. Each strength (2.5 mg, 5 mg, and 10 mg) is distributed in a single carton containing a 60-count bottle; the bottle packaging is consistently designated as “Type 0: Not a Combination Product” with marketing initiation on 05/10/2017.</w:t>
+              <w:t xml:space="preserve">The product is dispensed in plastic bottles available in multiple configurations. For the 10 mg, 20 mg, and 40 mg formulations, packaging options include bottles containing 15, 45, 90, 600, and 1260 tablets. Imprint codes corresponding to the tablet strength (e.g., 10;crestor, 20;crestor, 40;crestor) are noted on the labels, ensuring clear identification and proper storage.</w:t>
             </w:r>
           </w:p>
         </w:tc>
@@ -4391,7 +4361,21 @@
                 <w:sz w:val="20"/>
                 <w:szCs w:val="20"/>
               </w:rPr>
-              <w:t xml:space="preserve">MARINOL® (dronabinol capsules, USP) is supplied in three strengths: 2.5 mg white capsules (NDC 53097-568-60, bottle of 60 capsules), 5 mg dark brown capsules (NDC 53097-569-60, bottle of 60 capsules), and 10 mg orange capsules (NDC 53097-570-60, bottle of 60 capsules). Packaging and storage conditions require that capsules be kept in a well-closed container and stored in a cool environment between 8° and 15°C (46° and 59°F) or refrigerated, with protection from freezing.</w:t>
+              <w:t xml:space="preserve">Repackaged by Aphena Pharma Solutions - TN. CRESTOR® (rosuvastatin calcium) Tablets are supplied as follows:</w:t>
+              <w:br/>
+              <w:t xml:space="preserve">• NDC 0310-0755-90: 5 mg. Yellow, round, biconvex, coated tablets. Debossed “CRESTOR” and “5” on one side; bottle of 90 tablets</w:t>
+              <w:br/>
+              <w:t xml:space="preserve">• NDC 0310-0751-90: 10 mg. Pink, round, biconvex, coated tablets. Debossed “CRESTOR” and “10” on one side; bottle of 90 tablets</w:t>
+              <w:br/>
+              <w:t xml:space="preserve">• NDC 0310-0751-39: 10 mg. Pink, round, biconvex, coated tablets. Debossed “CRESTOR” and “10” on one side; unit dose packages of 100</w:t>
+              <w:br/>
+              <w:t xml:space="preserve">• NDC 0310-0752-90: 20 mg. Pink, round, biconvex, coated tablets. Debossed “CRESTOR” and “20” on one side; bottles of 90</w:t>
+              <w:br/>
+              <w:t xml:space="preserve">• NDC 0310-0752-39: 20 mg. Pink, round, biconvex, coated tablets. Debossed “CRESTOR” and “20” on one side; unit dose packages of 100</w:t>
+              <w:br/>
+              <w:t xml:space="preserve">• NDC 0310-0754-30: 40 mg. Pink, oval, biconvex, coated tablets. Debossed “CRESTOR” on one side and “40” on the other side; bottles of 30</w:t>
+              <w:br/>
+              <w:t xml:space="preserve">Storage: Store at controlled room temperature, 20‑25ºC (68-77ºF) [see USP Controlled Room Temperature]. Protect from moisture.</w:t>
             </w:r>
           </w:p>
         </w:tc>
@@ -4444,7 +4428,7 @@
                 <w:sz w:val="20"/>
                 <w:szCs w:val="20"/>
               </w:rPr>
-              <w:t xml:space="preserve">Dronabinol capsules are available in three strengths for oral administration under DEA Schedule CIII. The 2.5 mg formulation is white with a round shape, 8 mm in size and bears the imprint code "UM." The 5 mg formulation is brown, round, 8 mm in size with the same imprint code. The 10 mg formulation is orange, round, 8 mm in size, also marked "UM." These physical characteristics are consistent across the formulations as detailed in the referenced label.</w:t>
+              <w:t xml:space="preserve">Rosuvastatin Calcium film-coated tablets exhibit distinct physical characteristics across strengths. The 10 mg tablet is pink, round (biconvex) with a size of 7 mm and imprint '10;crestor'. The 20 mg tablet is pink, round (biconvex) with a size of 9 mm and imprint '20;crestor'. The 40 mg tablet is pink, round (biconvex) with a size of 11 mm and imprint '40;crestor'.</w:t>
             </w:r>
           </w:p>
         </w:tc>
@@ -4497,7 +4481,7 @@
                 <w:sz w:val="20"/>
                 <w:szCs w:val="20"/>
               </w:rPr>
-              <w:t xml:space="preserve">MARINOL capsules should be packaged in a well-closed container and stored in a cool environment between 8° and 15°C (46° and 59°F), or alternatively in a refrigerator. Protect from freezing.</w:t>
+              <w:t xml:space="preserve">Store at controlled room temperature, 20‑25ºC (68-77ºF) [see USP Controlled Room Temperature]. Protect from moisture.</w:t>
             </w:r>
           </w:p>
         </w:tc>
@@ -4551,7 +4535,7 @@
                 <w:sz w:val="20"/>
                 <w:szCs w:val="20"/>
               </w:rPr>
-              <w:t xml:space="preserve">Dronabinol is chemically designated as (6aR,10aR)-6a,7,8,10a-tetrahydro-6,6,9-trimethyl-3-pentyl-6H-dibenzo[b,d]-pyran-1-ol and is the synthetic delta-9-tetrahydrocannabinol (delta-9-THC) active in MARINOL capsules, USP. It is presented as a light yellow resinous oil that is sticky at room temperature and hardens upon refrigeration. Dronabinol is insoluble in water and is formulated in sesame oil, with a pKa of 10.6 and an octanol-water partition coefficient of 6,000:1 at pH 7. Each capsule strength is formulated with specific inactive ingredients: a 2.5 mg capsule contains gelatin, glycerin, sesame oil, and titanium dioxide; a 5 mg capsule contains iron oxide red and iron oxide black in addition to gelatin, glycerin, sesame oil, and titanium dioxide; and a 10 mg capsule contains iron oxide red and iron oxide yellow alongside gelatin, glycerin, sesame oil, and titanium dioxide.</w:t>
+              <w:t xml:space="preserve">CRESTOR (rosuvastatin calcium) is a synthetic lipid‐lowering agent formulated as a white amorphous powder. It is sparingly soluble in water and methanol, and slightly soluble in ethanol, with a hydrophilic character evidenced by an octanol/water partition coefficient of 0.13 at pH 7.0. The empirical formula is (C22H27FN3O6S)2Ca and the molecular weight is 1001.14. Tablets for oral administration are available in strengths of 5, 10, 20, or 40 mg and include inactive ingredients such as microcrystalline cellulose NF, lactose monohydrate NF, tribasic calcium phosphate NF, crospovidone NF, magnesium stearate NF, hypromellose NF, triacetin NF, titanium dioxide USP, yellow ferric oxide, and red ferric oxide NF.</w:t>
             </w:r>
           </w:p>
         </w:tc>
@@ -6510,7 +6494,7 @@
                 <w:sz w:val="20"/>
                 <w:szCs w:val="20"/>
               </w:rPr>
-              <w:t xml:space="preserve">Acetazolamide</w:t>
+              <w:t xml:space="preserve">FIBRICOR</w:t>
             </w:r>
           </w:p>
         </w:tc>
@@ -6620,7 +6604,7 @@
                 <w:sz w:val="20"/>
                 <w:szCs w:val="20"/>
               </w:rPr>
-              <w:t xml:space="preserve">TEVA BRANDED PHARMACEUTICAL PRODUCTS R AND D INC</w:t>
+              <w:t xml:space="preserve">ATHENA BIOSCIENCE LLC</w:t>
             </w:r>
           </w:p>
         </w:tc>
@@ -6673,7 +6657,7 @@
                 <w:sz w:val="20"/>
                 <w:szCs w:val="20"/>
               </w:rPr>
-              <w:t xml:space="preserve">Acetazolamide (UNII: O3FX965V0I) is provided as the active ingredient in oral acetazolamide tablets. Two strengths are available: 125 mg and 250 mg. Both formulations share similar inactive ingredients (lactose monohydrate, magnesium stearate, povidone K30, sodium starch glycolate type A potato, and starch, corn) and consistent product characteristics, with the 125 mg tablet being round, white, 9 mm in size (imprint code 1238) and the 250 mg tablet being round, white, 11 mm in size (imprint code 1239).</w:t>
+              <w:t xml:space="preserve">Fenofibric acid (UNII: BGF9MN2HU1) is the active ingredient in FIBRICOR fenofibric acid tablets, available in 35 mg and 105 mg strengths for oral administration. The 35 mg formulation is presented as a round tablet imprinted with AR;787, while the 105 mg version is a modified oval tablet imprinted with AR;788. Inactive ingredients include copovidone K25-31, croscarmellose, magnesium stearate, and microcrystalline cellulose.</w:t>
             </w:r>
           </w:p>
         </w:tc>
@@ -6727,7 +6711,7 @@
                 <w:sz w:val="20"/>
                 <w:szCs w:val="20"/>
               </w:rPr>
-              <w:t xml:space="preserve">Both the 125 mg and 250 mg acetazolamide tablets are formulated with the following inactive ingredients: Lactose Monohydrate (UNII: EWQ57Q8I5X), Magnesium Stearate (UNII: 70097M6I30), Povidone K30 (UNII: U725QWY32X), Sodium Starch Glycolate Type A Potato (UNII: 5856J3G2A2), and Starch, Corn (UNII: O8232NY3SJ).</w:t>
+              <w:t xml:space="preserve">For the FIBRICOR fenofibric acid tablet, the 35 mg formulation contains the inactive ingredients COPOVIDONE K25-31 (UNII: D9C330MD8B), CROSPOVIDONE (UNII: 2S7830E561), MAGNESIUM STEARATE (UNII: 70097M6I30), and CELLULOSE, MICROCRYSTALLINE (UNII: OP1R32D61U). The 105 mg formulation similarly includes COPOVIDONE K25-31 (UNII: D9C330MD8B), CROSPOVIDONE (UNII: 2S7830E561), MAGNESIUM STEARATE (UNII: 70097M6I30), and CELLULOSE, MICROCRYSTALLINE (UNII: OP1R32D61U).</w:t>
             </w:r>
           </w:p>
         </w:tc>
@@ -6780,7 +6764,7 @@
                 <w:sz w:val="20"/>
                 <w:szCs w:val="20"/>
               </w:rPr>
-              <w:t xml:space="preserve">No data available.</w:t>
+              <w:t xml:space="preserve">Fenofibric acid is available in two strengths: 35-mg, white, round tablets debossed 'AR 787' and 105-mg, white, modified oval tablets debossed 'AR 788'.</w:t>
             </w:r>
           </w:p>
         </w:tc>
@@ -6833,7 +6817,7 @@
                 <w:sz w:val="20"/>
                 <w:szCs w:val="20"/>
               </w:rPr>
-              <w:t xml:space="preserve">Acetazolamide tablets are supplied in a 100-count bottle presentation for both available strengths. The 125 mg formulation (NDC:72578-149-01) and the 250 mg formulation (NDC:72578-150-01) are packaged as ‘Type 0: Not a Combination Product’ with consistent product characteristics including white to off‐white color and round tablets (9 mm for the 125 mg and 11 mm for the 250 mg), as indicated by the imprint codes 1238 and 1239, respectively.</w:t>
+              <w:t xml:space="preserve">Fenofibric acid tablets are available in two strengths: 35 mg and 105 mg. The active moiety, fenofibric acid (UNII: BGF9MN2HU1), is presented in a 35 mg round tablet with imprint code AR;787 and a 105 mg modified oval tablet with imprint code AR;788. Both formulations contain inactive ingredients including COPOVIDONE K25-31, CROSPOVIDONE, MAGNESIUM STEARATE, and CELLULOSE, MICROCRYSTALLINE, and are marketed in a 30-count plastic bottle.</w:t>
             </w:r>
           </w:p>
         </w:tc>
@@ -6887,7 +6871,7 @@
                 <w:sz w:val="20"/>
                 <w:szCs w:val="20"/>
               </w:rPr>
-              <w:t xml:space="preserve">Acetazolamide Tablets, USP 125 mg are white to off‐white, round, flat‐faced tablets with a beveled edge, a breakline on one side, and debossed with '1238'. They are supplied in a bottle of 100 tablets (NDC 72578-149-01) with a child-resistant closure. Acetazolamide Tablets, USP 250 mg are white to off‐white, round, flat‐faced tablets with a beveled edge, a quadrisect breakline on one side, and debossed with '1239'. They are supplied in a bottle of 100 tablets (NDC 72578-150-01) with a child-resistant closure. Store at 20° to 25°C (68° to 77°F) [See USP Controlled Room Temperature].</w:t>
+              <w:t xml:space="preserve">FIBRICOR® (fenofibric acid) Tablets are supplied in two strengths. The 35 mg tablets are white, round, and debossed with 'AR 787' on one side, provided in bottles of 30 (NDC 71511-501-30). The 105 mg tablets are white, modified oval, and debossed with 'AR 788' on one side, supplied in bottles of 30 (NDC 71511-502-30). Storage conditions require USP controlled room temperature of 20-25ºC (68-77ºF) with excursions permitted to 15-30ºC (59-86ºF) and must be dispensed in a tight, light-resistant container.</w:t>
             </w:r>
           </w:p>
         </w:tc>
@@ -6940,7 +6924,7 @@
                 <w:sz w:val="20"/>
                 <w:szCs w:val="20"/>
               </w:rPr>
-              <w:t xml:space="preserve">Acetazolamide Tablets exhibit distinct physical characteristics based on strength. The 125 mg tablet is white (white to off-white), round in shape, with a size of 9 mm and is scored into 2 pieces, bearing the imprint code 1238. The 250 mg tablet is similarly white (white to off-white) and round, but with a larger size of 11 mm, scored into 4 pieces, and carries the imprint code 1239.</w:t>
+              <w:t xml:space="preserve">Fenofibric acid tablets (FIBRICOR) are presented in two dosages. The 35 mg tablet is a white, round tablet with a size of 9 mm and imprint code AR;787, while the 105 mg tablet is a white, modified oval tablet with a size of 19 mm and imprint code AR;788. Both formulations are intended for oral administration.</w:t>
             </w:r>
           </w:p>
         </w:tc>
@@ -6993,7 +6977,7 @@
                 <w:sz w:val="20"/>
                 <w:szCs w:val="20"/>
               </w:rPr>
-              <w:t xml:space="preserve">Store at 20° to 25°C (68° to 77°F) [See USP Controlled Room Temperature].</w:t>
+              <w:t xml:space="preserve">Store at USP controlled room temperature 20-25ºC (68-77ºF); excursions permitted to 15-30ºC (59-86ºF). Dispense in a tight, light-resistant container.</w:t>
             </w:r>
           </w:p>
         </w:tc>
@@ -7047,7 +7031,7 @@
                 <w:sz w:val="20"/>
                 <w:szCs w:val="20"/>
               </w:rPr>
-              <w:t xml:space="preserve">Acetazolamide, an inhibitor of carbonic anhydrase, is characterized as a white to faintly yellowish white crystalline, odorless powder with weak acidity. It is very slightly soluble in water and slightly soluble in alcohol. The chemical designation is N-(5-Sulfamoyl-1,3,4-thiadiazol-2-yl)-acetamide with a molecular weight of 222.25 and a molecular formula of C4H6N4O3S2. It is supplied as oral tablets in strengths of 125 mg and 250 mg containing inactive ingredients such as corn starch, lactose monohydrate, magnesium stearate, povidone, and sodium starch glycolate.</w:t>
+              <w:t xml:space="preserve">Fenofibric acid, the active ingredient in FIBRICOR tablets, is a white to almost white crystalline powder that is stable under ordinary conditions. It has a melting point of 179 – 183°C, an empirical formula of C17H15ClO4, and a molecular weight of 318.75. Fenofibric acid is insoluble in water, with its solubility increasing with pH in buffered media. Each tablet is formulated with copovidone, crospovidone, magnesium stearate, and microcrystalline cellulose.</w:t>
             </w:r>
           </w:p>
         </w:tc>

</xml_diff>

<commit_message>
Add checbox Funcionalities To RLDs Cards
</commit_message>
<xml_diff>
--- a/output/Research report for Dronabinol + Acetazolamide Unigel.docx
+++ b/output/Research report for Dronabinol + Acetazolamide Unigel.docx
@@ -14,7 +14,7 @@
     <w:tbl>
       <w:tblPr>
         <w:tblpPr w:leftFromText="141" w:rightFromText="141" w:vertAnchor="page" w:horzAnchor="margin" w:tblpY="2411"/>
-        <w:tblW w:w="10631" w:type="dxa"/>
+        <w:tblW w:w="5000" w:type="pct"/>
         <w:tblBorders>
           <w:top w:val="dotted" w:sz="4" w:space="0" w:color="auto"/>
           <w:left w:val="dotted" w:sz="4" w:space="0" w:color="auto"/>
@@ -26,8 +26,8 @@
         <w:tblLook w:val="01E0" w:firstRow="1" w:lastRow="1" w:firstColumn="1" w:lastColumn="1" w:noHBand="0" w:noVBand="0"/>
       </w:tblPr>
       <w:tblGrid>
-        <w:gridCol w:w="3823"/>
-        <w:gridCol w:w="6808"/>
+        <w:gridCol w:w="3621"/>
+        <w:gridCol w:w="6449"/>
       </w:tblGrid>
       <w:tr>
         <w:trPr>
@@ -35,7 +35,7 @@
         </w:trPr>
         <w:tc>
           <w:tcPr>
-            <w:tcW w:w="10631" w:type="dxa"/>
+            <w:tcW w:w="5000" w:type="pct"/>
             <w:gridSpan w:val="2"/>
             <w:shd w:val="clear" w:color="auto" w:fill="DBE5F1" w:themeFill="accent1" w:themeFillTint="33"/>
             <w:vAlign w:val="center"/>
@@ -55,6 +55,7 @@
                 <w:lang w:val="en-US"/>
               </w:rPr>
             </w:pPr>
+            <w:bookmarkStart w:id="0" w:name="_GoBack"/>
             <w:r>
               <w:rPr>
                 <w:b/>
@@ -73,7 +74,7 @@
         </w:trPr>
         <w:tc>
           <w:tcPr>
-            <w:tcW w:w="3823" w:type="dxa"/>
+            <w:tcW w:w="1798" w:type="pct"/>
             <w:vAlign w:val="center"/>
           </w:tcPr>
           <w:p>
@@ -98,7 +99,7 @@
         </w:tc>
         <w:tc>
           <w:tcPr>
-            <w:tcW w:w="6808" w:type="dxa"/>
+            <w:tcW w:w="3202" w:type="pct"/>
             <w:vAlign w:val="center"/>
           </w:tcPr>
           <w:p>
@@ -132,7 +133,7 @@
         </w:trPr>
         <w:tc>
           <w:tcPr>
-            <w:tcW w:w="3823" w:type="dxa"/>
+            <w:tcW w:w="1798" w:type="pct"/>
             <w:vAlign w:val="center"/>
           </w:tcPr>
           <w:p>
@@ -157,7 +158,7 @@
         </w:tc>
         <w:tc>
           <w:tcPr>
-            <w:tcW w:w="6808" w:type="dxa"/>
+            <w:tcW w:w="3202" w:type="pct"/>
             <w:vAlign w:val="center"/>
           </w:tcPr>
           <w:p>
@@ -185,7 +186,7 @@
         </w:trPr>
         <w:tc>
           <w:tcPr>
-            <w:tcW w:w="3823" w:type="dxa"/>
+            <w:tcW w:w="1798" w:type="pct"/>
             <w:vAlign w:val="center"/>
           </w:tcPr>
           <w:p>
@@ -210,7 +211,7 @@
         </w:tc>
         <w:tc>
           <w:tcPr>
-            <w:tcW w:w="6808" w:type="dxa"/>
+            <w:tcW w:w="3202" w:type="pct"/>
             <w:vAlign w:val="center"/>
           </w:tcPr>
           <w:p>
@@ -238,7 +239,7 @@
         </w:trPr>
         <w:tc>
           <w:tcPr>
-            <w:tcW w:w="3823" w:type="dxa"/>
+            <w:tcW w:w="1798" w:type="pct"/>
             <w:vAlign w:val="center"/>
           </w:tcPr>
           <w:p>
@@ -263,7 +264,7 @@
         </w:tc>
         <w:tc>
           <w:tcPr>
-            <w:tcW w:w="6808" w:type="dxa"/>
+            <w:tcW w:w="3202" w:type="pct"/>
             <w:vAlign w:val="center"/>
           </w:tcPr>
           <w:p>
@@ -293,7 +294,7 @@
         </w:trPr>
         <w:tc>
           <w:tcPr>
-            <w:tcW w:w="3823" w:type="dxa"/>
+            <w:tcW w:w="1798" w:type="pct"/>
             <w:vAlign w:val="center"/>
           </w:tcPr>
           <w:p>
@@ -318,7 +319,7 @@
         </w:tc>
         <w:tc>
           <w:tcPr>
-            <w:tcW w:w="6808" w:type="dxa"/>
+            <w:tcW w:w="3202" w:type="pct"/>
             <w:vAlign w:val="center"/>
           </w:tcPr>
           <w:p>
@@ -346,7 +347,7 @@
         </w:trPr>
         <w:tc>
           <w:tcPr>
-            <w:tcW w:w="3823" w:type="dxa"/>
+            <w:tcW w:w="1798" w:type="pct"/>
             <w:vAlign w:val="center"/>
           </w:tcPr>
           <w:p>
@@ -371,7 +372,7 @@
         </w:tc>
         <w:tc>
           <w:tcPr>
-            <w:tcW w:w="6808" w:type="dxa"/>
+            <w:tcW w:w="3202" w:type="pct"/>
             <w:vAlign w:val="center"/>
           </w:tcPr>
           <w:p>
@@ -399,7 +400,7 @@
         </w:trPr>
         <w:tc>
           <w:tcPr>
-            <w:tcW w:w="3823" w:type="dxa"/>
+            <w:tcW w:w="1798" w:type="pct"/>
             <w:vAlign w:val="center"/>
           </w:tcPr>
           <w:p>
@@ -424,7 +425,7 @@
         </w:tc>
         <w:tc>
           <w:tcPr>
-            <w:tcW w:w="6808" w:type="dxa"/>
+            <w:tcW w:w="3202" w:type="pct"/>
             <w:vAlign w:val="center"/>
           </w:tcPr>
           <w:p>
@@ -452,7 +453,7 @@
         </w:trPr>
         <w:tc>
           <w:tcPr>
-            <w:tcW w:w="3823" w:type="dxa"/>
+            <w:tcW w:w="1798" w:type="pct"/>
             <w:vAlign w:val="center"/>
           </w:tcPr>
           <w:p>
@@ -477,7 +478,7 @@
         </w:tc>
         <w:tc>
           <w:tcPr>
-            <w:tcW w:w="6808" w:type="dxa"/>
+            <w:tcW w:w="3202" w:type="pct"/>
             <w:vAlign w:val="center"/>
           </w:tcPr>
           <w:p>
@@ -508,7 +509,7 @@
         </w:trPr>
         <w:tc>
           <w:tcPr>
-            <w:tcW w:w="3823" w:type="dxa"/>
+            <w:tcW w:w="1798" w:type="pct"/>
             <w:vAlign w:val="center"/>
           </w:tcPr>
           <w:p>
@@ -533,7 +534,7 @@
         </w:tc>
         <w:tc>
           <w:tcPr>
-            <w:tcW w:w="6808" w:type="dxa"/>
+            <w:tcW w:w="3202" w:type="pct"/>
             <w:vAlign w:val="center"/>
           </w:tcPr>
           <w:p>
@@ -563,7 +564,7 @@
         </w:trPr>
         <w:tc>
           <w:tcPr>
-            <w:tcW w:w="3823" w:type="dxa"/>
+            <w:tcW w:w="1798" w:type="pct"/>
             <w:vAlign w:val="center"/>
           </w:tcPr>
           <w:p>
@@ -588,7 +589,7 @@
         </w:tc>
         <w:tc>
           <w:tcPr>
-            <w:tcW w:w="6808" w:type="dxa"/>
+            <w:tcW w:w="3202" w:type="pct"/>
             <w:vAlign w:val="center"/>
           </w:tcPr>
           <w:p>
@@ -617,7 +618,7 @@
         </w:trPr>
         <w:tc>
           <w:tcPr>
-            <w:tcW w:w="3823" w:type="dxa"/>
+            <w:tcW w:w="1798" w:type="pct"/>
             <w:vAlign w:val="center"/>
           </w:tcPr>
           <w:p>
@@ -642,7 +643,7 @@
         </w:tc>
         <w:tc>
           <w:tcPr>
-            <w:tcW w:w="6808" w:type="dxa"/>
+            <w:tcW w:w="3202" w:type="pct"/>
             <w:vAlign w:val="center"/>
           </w:tcPr>
           <w:p>
@@ -673,7 +674,7 @@
         </w:trPr>
         <w:tc>
           <w:tcPr>
-            <w:tcW w:w="3823" w:type="dxa"/>
+            <w:tcW w:w="1798" w:type="pct"/>
             <w:vAlign w:val="center"/>
           </w:tcPr>
           <w:p>
@@ -698,7 +699,7 @@
         </w:tc>
         <w:tc>
           <w:tcPr>
-            <w:tcW w:w="6808" w:type="dxa"/>
+            <w:tcW w:w="3202" w:type="pct"/>
             <w:vAlign w:val="center"/>
           </w:tcPr>
           <w:p>
@@ -726,7 +727,7 @@
         </w:trPr>
         <w:tc>
           <w:tcPr>
-            <w:tcW w:w="10631" w:type="dxa"/>
+            <w:tcW w:w="5000" w:type="pct"/>
             <w:gridSpan w:val="2"/>
           </w:tcPr>
           <w:p>
@@ -772,6 +773,7 @@
           </w:p>
         </w:tc>
       </w:tr>
+      <w:bookmarkEnd w:id="0"/>
     </w:tbl>
     <w:p>
       <w:pPr>
@@ -827,13 +829,12 @@
     </w:p>
     <w:tbl>
       <w:tblPr>
-        <w:tblW w:w="0" w:type="auto"/>
-        <w:tblLayout w:type="fixed"/>
+        <w:tblW w:w="5000" w:type="pct"/>
         <w:tblLook w:val="01E0" w:firstRow="1" w:lastRow="1" w:firstColumn="1" w:lastColumn="1" w:noHBand="0" w:noVBand="0"/>
       </w:tblPr>
       <w:tblGrid>
-        <w:gridCol w:w="4618"/>
-        <w:gridCol w:w="5462"/>
+        <w:gridCol w:w="4609"/>
+        <w:gridCol w:w="5451"/>
       </w:tblGrid>
       <w:tr>
         <w:trPr>
@@ -841,7 +842,7 @@
         </w:trPr>
         <w:tc>
           <w:tcPr>
-            <w:tcW w:w="10080" w:type="dxa"/>
+            <w:tcW w:w="5000" w:type="pct"/>
             <w:gridSpan w:val="2"/>
             <w:tcBorders>
               <w:top w:val="dotted" w:sz="8" w:space="0" w:color="auto"/>
@@ -893,7 +894,7 @@
         </w:trPr>
         <w:tc>
           <w:tcPr>
-            <w:tcW w:w="4618" w:type="dxa"/>
+            <w:tcW w:w="2291" w:type="pct"/>
             <w:tcBorders>
               <w:top w:val="dotted" w:sz="8" w:space="0" w:color="auto"/>
               <w:left w:val="dotted" w:sz="8" w:space="0" w:color="auto"/>
@@ -923,7 +924,7 @@
         </w:tc>
         <w:tc>
           <w:tcPr>
-            <w:tcW w:w="5462" w:type="dxa"/>
+            <w:tcW w:w="2709" w:type="pct"/>
             <w:tcBorders>
               <w:top w:val="nil"/>
               <w:left w:val="dotted" w:sz="8" w:space="0" w:color="auto"/>
@@ -961,7 +962,7 @@
         </w:trPr>
         <w:tc>
           <w:tcPr>
-            <w:tcW w:w="4618" w:type="dxa"/>
+            <w:tcW w:w="2291" w:type="pct"/>
             <w:tcBorders>
               <w:top w:val="dotted" w:sz="8" w:space="0" w:color="auto"/>
               <w:left w:val="dotted" w:sz="8" w:space="0" w:color="auto"/>
@@ -991,7 +992,7 @@
         </w:tc>
         <w:tc>
           <w:tcPr>
-            <w:tcW w:w="5462" w:type="dxa"/>
+            <w:tcW w:w="2709" w:type="pct"/>
             <w:tcBorders>
               <w:top w:val="dotted" w:sz="8" w:space="0" w:color="auto"/>
               <w:left w:val="dotted" w:sz="8" w:space="0" w:color="auto"/>
@@ -1029,7 +1030,7 @@
         </w:trPr>
         <w:tc>
           <w:tcPr>
-            <w:tcW w:w="4618" w:type="dxa"/>
+            <w:tcW w:w="2291" w:type="pct"/>
             <w:tcBorders>
               <w:top w:val="dotted" w:sz="8" w:space="0" w:color="auto"/>
               <w:left w:val="dotted" w:sz="8" w:space="0" w:color="auto"/>
@@ -1059,7 +1060,7 @@
         </w:tc>
         <w:tc>
           <w:tcPr>
-            <w:tcW w:w="5462" w:type="dxa"/>
+            <w:tcW w:w="2709" w:type="pct"/>
             <w:tcBorders>
               <w:top w:val="dotted" w:sz="8" w:space="0" w:color="auto"/>
               <w:left w:val="dotted" w:sz="8" w:space="0" w:color="auto"/>
@@ -1086,11 +1087,7 @@
                 <w:sz w:val="20"/>
                 <w:szCs w:val="20"/>
               </w:rPr>
-              <w:t xml:space="preserve">Solid</w:t>
-              <w:br/>
-              <w:t xml:space="preserve">Light yellow oil; [Merck Index] Brown semi-solid, viscous liquid, or golden yellow solid; [CAMEO] Odorless resinous oil; [MSDSonline]</w:t>
-              <w:br/>
-              <w:t xml:space="preserve">1-trans-delta-9-tetrahydrocannabinol appears as brown amorphous semi-solid, viscous oil or chunky golden yellow solid. (NTP, 1992)</w:t>
+              <w:t xml:space="preserve"/>
             </w:r>
           </w:p>
         </w:tc>
@@ -1101,7 +1098,7 @@
         </w:trPr>
         <w:tc>
           <w:tcPr>
-            <w:tcW w:w="4618" w:type="dxa"/>
+            <w:tcW w:w="2291" w:type="pct"/>
             <w:tcBorders>
               <w:top w:val="dotted" w:sz="8" w:space="0" w:color="auto"/>
               <w:left w:val="dotted" w:sz="8" w:space="0" w:color="auto"/>
@@ -1131,7 +1128,7 @@
         </w:tc>
         <w:tc>
           <w:tcPr>
-            <w:tcW w:w="5462" w:type="dxa"/>
+            <w:tcW w:w="2709" w:type="pct"/>
             <w:tcBorders>
               <w:top w:val="dotted" w:sz="8" w:space="0" w:color="auto"/>
               <w:left w:val="dotted" w:sz="8" w:space="0" w:color="auto"/>
@@ -1159,15 +1156,7 @@
                 <w:sz w:val="20"/>
                 <w:szCs w:val="20"/>
               </w:rPr>
-              <w:t xml:space="preserve">In water, 2.8 mg/L at 23 °C</w:t>
-              <w:br/>
-              <w:t xml:space="preserve">Essentially insoluble in water</w:t>
-              <w:br/>
-              <w:t xml:space="preserve">2.63e-03 g/L</w:t>
-              <w:br/>
-              <w:t xml:space="preserve">1 part in 1 part of alcohol; 1 part in 1 part of acetone; 1 part in 3 parts of glycerol. In 0.15M sodium chloride, 0.77 mg/L at 23 °C. Soluble in fixed oils.</w:t>
-              <w:br/>
-              <w:t xml:space="preserve">2.8 mg/L at 73 °F (NTP, 1992)</w:t>
+              <w:t xml:space="preserve"/>
             </w:r>
           </w:p>
         </w:tc>
@@ -1178,7 +1167,7 @@
         </w:trPr>
         <w:tc>
           <w:tcPr>
-            <w:tcW w:w="4618" w:type="dxa"/>
+            <w:tcW w:w="2291" w:type="pct"/>
             <w:tcBorders>
               <w:top w:val="dotted" w:sz="8" w:space="0" w:color="auto"/>
               <w:left w:val="dotted" w:sz="8" w:space="0" w:color="auto"/>
@@ -1208,7 +1197,7 @@
         </w:tc>
         <w:tc>
           <w:tcPr>
-            <w:tcW w:w="5462" w:type="dxa"/>
+            <w:tcW w:w="2709" w:type="pct"/>
             <w:tcBorders>
               <w:top w:val="dotted" w:sz="8" w:space="0" w:color="auto"/>
               <w:left w:val="dotted" w:sz="8" w:space="0" w:color="auto"/>
@@ -1235,7 +1224,7 @@
                 <w:sz w:val="20"/>
                 <w:szCs w:val="20"/>
               </w:rPr>
-              <w:t xml:space="preserve">200 °C</w:t>
+              <w:t xml:space="preserve">Información no disponible</w:t>
             </w:r>
             <w:r>
               <w:rPr>
@@ -1254,7 +1243,7 @@
         </w:trPr>
         <w:tc>
           <w:tcPr>
-            <w:tcW w:w="4618" w:type="dxa"/>
+            <w:tcW w:w="2291" w:type="pct"/>
             <w:tcBorders>
               <w:top w:val="dotted" w:sz="8" w:space="0" w:color="auto"/>
               <w:left w:val="dotted" w:sz="8" w:space="0" w:color="auto"/>
@@ -1284,7 +1273,7 @@
         </w:tc>
         <w:tc>
           <w:tcPr>
-            <w:tcW w:w="5462" w:type="dxa"/>
+            <w:tcW w:w="2709" w:type="pct"/>
             <w:tcBorders>
               <w:top w:val="dotted" w:sz="8" w:space="0" w:color="auto"/>
               <w:left w:val="dotted" w:sz="8" w:space="0" w:color="auto"/>
@@ -1312,7 +1301,7 @@
                 <w:szCs w:val="20"/>
                 <w:lang w:val="en-US"/>
               </w:rPr>
-              <w:t xml:space="preserve">Dronabinol, a synthetic form of delta-9-tetrahydrocannabinol, exhibits polymorphism, which is critical for its pharmaceutical development. The active pharmaceutical ingredient (API) can exist in multiple polymorphic forms, influencing its solubility, stability, and bioavailability. Notably, the monohydrate and anhydrate forms are significant, with the monohydrate being the predominant form used in commercial formulations. The identification of these polymorphs is essential for quality control and regulatory compliance. Analytical techniques such as X-ray powder diffraction (XRPD) are employed to distinguish between these forms, with synchrotron XRPD providing enhanced sensitivity, allowing detection of polymorphs at concentrations as low as 0.4 w/w% in formulations. This method has successfully identified four distinct polymorphic forms of Dronabinol, which are crucial for ensuring the efficacy and safety of the drug throughout its lifecycle. The presence of different polymorphs can affect the manufacturability and therapeutic performance of Dronabinol, necessitating rigorous characterization during formulation development. Understanding these polymorphic forms is vital for optimizing the drug's pharmacological properties and ensuring consistent product quality. For further details, refer to the studies available at [PubChem](https://pubchem.ncbi.nlm.nih.gov/compound/Dronabinol) and [ScienceDirect](https://www.sciencedirect.com/topics/pharmacology-toxicology-and-pharmaceutical-science/dronabinol).</w:t>
+              <w:t xml:space="preserve">Dronabinol, a synthetic form of delta-9-tetrahydrocannabinol (THC), exhibits polymorphic characteristics that are critical for its pharmaceutical formulation. The polymorphic forms of Dronabinol include at least two distinct crystalline forms, which can influence its solubility and bioavailability. The melting points of these forms vary, with the stable form typically exhibiting a higher melting point compared to the less stable form. Density differences between these polymorphs have been observed, which can affect the drug's processing and stability during formulation. Thermodynamic data indicate that the stable polymorph is favored under standard conditions, while the metastable form may be more soluble but less stable. The implications of these polymorphic forms are significant in the context of drug development, as they can impact the drug's efficacy and safety profile. For further details, refer to the following sources: [PubChem](https://pubchem.ncbi.nlm.nih.gov/compound/Dronabinol-d9), [Google Patents](https://patents.google.com/patent/US20210251947A1/en), and [ScienceDirect](https://www.sciencedirect.com/topics/pharmacology-toxicology-and-pharmaceutical-science/dronabinol).</w:t>
             </w:r>
           </w:p>
         </w:tc>
@@ -1323,7 +1312,7 @@
         </w:trPr>
         <w:tc>
           <w:tcPr>
-            <w:tcW w:w="4618" w:type="dxa"/>
+            <w:tcW w:w="2291" w:type="pct"/>
             <w:tcBorders>
               <w:top w:val="dotted" w:sz="8" w:space="0" w:color="auto"/>
               <w:left w:val="dotted" w:sz="8" w:space="0" w:color="auto"/>
@@ -1353,7 +1342,7 @@
         </w:tc>
         <w:tc>
           <w:tcPr>
-            <w:tcW w:w="5462" w:type="dxa"/>
+            <w:tcW w:w="2709" w:type="pct"/>
             <w:tcBorders>
               <w:top w:val="dotted" w:sz="8" w:space="0" w:color="auto"/>
               <w:left w:val="dotted" w:sz="8" w:space="0" w:color="auto"/>
@@ -1381,9 +1370,7 @@
                 <w:szCs w:val="20"/>
                 <w:lang w:val="en-US"/>
               </w:rPr>
-              <w:t xml:space="preserve">Readily degraded in acid solutions.</w:t>
-              <w:br/>
-              <w:t xml:space="preserve">A 50% solution in alcohol lost about 10% of delta-9-tetrahydrocannabinol after storage at 5 °C for 40 days; there was greater deterioration at 22 °C as measured by the optical density.</w:t>
+              <w:t xml:space="preserve"/>
             </w:r>
           </w:p>
         </w:tc>
@@ -1394,7 +1381,7 @@
         </w:trPr>
         <w:tc>
           <w:tcPr>
-            <w:tcW w:w="4618" w:type="dxa"/>
+            <w:tcW w:w="2291" w:type="pct"/>
             <w:tcBorders>
               <w:top w:val="dotted" w:sz="8" w:space="0" w:color="auto"/>
               <w:left w:val="dotted" w:sz="8" w:space="0" w:color="auto"/>
@@ -1424,7 +1411,7 @@
         </w:tc>
         <w:tc>
           <w:tcPr>
-            <w:tcW w:w="5462" w:type="dxa"/>
+            <w:tcW w:w="2709" w:type="pct"/>
             <w:tcBorders>
               <w:top w:val="dotted" w:sz="8" w:space="0" w:color="auto"/>
               <w:left w:val="dotted" w:sz="8" w:space="0" w:color="auto"/>
@@ -1451,7 +1438,11 @@
                 <w:sz w:val="20"/>
                 <w:szCs w:val="20"/>
               </w:rPr>
-              <w:t xml:space="preserve">Forced degradation studies of Dronabinol are critical for understanding its stability and degradation pathways. These studies involve subjecting the API to extreme conditions, such as elevated temperatures, high humidity, and exposure to light, which are more severe than standard accelerated testing. The primary objectives include identifying potential degradation products, elucidating degradation pathways, and validating stability-indicating analytical methods. According to ICH guidelines, forced degradation helps determine the intrinsic stability of the molecule and supports the development of robust formulations and packaging strategies. The studies typically analyze both solid-state and solution-state conditions, focusing on various stress factors like hydrolysis, oxidation, and thermal degradation. The insights gained from these studies are essential for regulatory compliance and ensuring the quality of Dronabinol throughout its shelf life. The methodologies employed in these studies are crucial for the pharmaceutical development process, providing a roadmap for future research and formulation improvements. For further details, refer to the following sources: [ScienceDirect](https://www.sciencedirect.com/science/article/pii/S0169409X06002730), [ResearchGate](https://www.researchgate.net/publication/340863188_Current_Trends_in_Performance_of_Forced_Degradation_Studies_and_Stability_Indicating_Studies_of_Drugs), [Sennos Biotech](https://sennosbiotech.com/JDDB/1/article/view/145).</w:t>
+              <w:t xml:space="preserve">Forced degradation studies (FDS) of Dronabinol, a synthetic delta-9-tetrahydrocannabinol, are essential for understanding its stability and degradation pathways. FDS typically involve subjecting the API to stress conditions such as heat, light, and humidity to evaluate its chemical behavior and identify degradation products. Analytical methods like high-performance liquid chromatography (HPLC) with UV detection are commonly employed to assess stability and quantify degradation products. Studies indicate that Dronabinol exhibits varying stability under different storage conditions, including frozen, refrigerated, and room temperature, with significant degradation observed at elevated temperatures (Wempe et al., 2016). The degradation pathways may involve hydrolysis and oxidation, leading to the formation of various degradation products, which are critical for ensuring product quality and safety (BioPhorum Development Group, 2020). Furthermore, the development of stability-indicating methods is crucial for regulatory compliance and formulation development (Blessy et al., 2014). Overall, FDS provides insights into the stability profile of Dronabinol, guiding formulation strategies and ensuring consistent product quality throughout its lifecycle. </w:t>
+              <w:br/>
+              <w:t xml:space="preserve"/>
+              <w:br/>
+              <w:t xml:space="preserve">Citations: [Wempe et al., 2016](https://pubmed.ncbi.nlm.nih.gov/27385703/), [BioPhorum Development Group, 2020](https://pubmed.ncbi.nlm.nih.gov/38103689/), [Blessy et al., 2014](https://www.sciencedirect.com/science/article/pii/S2095177913001007).</w:t>
             </w:r>
           </w:p>
         </w:tc>
@@ -1462,7 +1453,7 @@
         </w:trPr>
         <w:tc>
           <w:tcPr>
-            <w:tcW w:w="4618" w:type="dxa"/>
+            <w:tcW w:w="2291" w:type="pct"/>
             <w:tcBorders>
               <w:top w:val="dotted" w:sz="8" w:space="0" w:color="auto"/>
               <w:left w:val="dotted" w:sz="8" w:space="0" w:color="auto"/>
@@ -1492,7 +1483,7 @@
         </w:tc>
         <w:tc>
           <w:tcPr>
-            <w:tcW w:w="5462" w:type="dxa"/>
+            <w:tcW w:w="2709" w:type="pct"/>
             <w:tcBorders>
               <w:top w:val="dotted" w:sz="8" w:space="0" w:color="auto"/>
               <w:left w:val="dotted" w:sz="8" w:space="0" w:color="auto"/>
@@ -1538,7 +1529,7 @@
         </w:trPr>
         <w:tc>
           <w:tcPr>
-            <w:tcW w:w="4618" w:type="dxa"/>
+            <w:tcW w:w="2291" w:type="pct"/>
             <w:tcBorders>
               <w:top w:val="dotted" w:sz="8" w:space="0" w:color="auto"/>
               <w:left w:val="dotted" w:sz="8" w:space="0" w:color="auto"/>
@@ -1568,7 +1559,7 @@
         </w:tc>
         <w:tc>
           <w:tcPr>
-            <w:tcW w:w="5462" w:type="dxa"/>
+            <w:tcW w:w="2709" w:type="pct"/>
             <w:tcBorders>
               <w:top w:val="dotted" w:sz="8" w:space="0" w:color="auto"/>
               <w:left w:val="dotted" w:sz="8" w:space="0" w:color="auto"/>
@@ -1597,7 +1588,7 @@
                 <w:szCs w:val="20"/>
                 <w:lang w:val="en-US"/>
               </w:rPr>
-              <w:t xml:space="preserve">Dronabinol, a synthetic form of delta-9-tetrahydrocannabinol, exhibits several impurities identified through HPLC and LC/MS methods. Key impurities include Hydroxydihydrocannabinol (RRT 0.30, m/z 328), Cannabinol (RRT 0.78, m/z 310), and Cis 9-THC (RRT 0.91, m/z 314). Other notable impurities are Dihydrocannabinol (RRT 1.06, m/z 312) and various hydroxylated derivatives, such as Trihydroxydihydrocannabinol (RRT 0.25, m/z 360) and Dihydroxydihydrocannabinol (RRT 0.38, m/z 344). The impurities arise from both synthetic processes and degradation, necessitating identification as per FDA and ICH guidelines. The chromatographic analysis was performed under conditions based on the USP 29 monograph for Dronabinol, utilizing a mobile phase of methanol, water, and THF with ammonium formate as an additive. The presence of these impurities is critical for regulatory compliance and safety assessments, as they can influence the therapeutic efficacy and safety profile of the drug. The identification of impurities is essential for ensuring the quality of Dronabinol formulations, particularly in commercial products. For further details, refer to the sources: [Cerilliant](https://www.cerilliant.com/newsAndEvents/posterArticle.aspx?ID=16), [Slide to Doc](https://slidetodoc.com/investigation-of-the-impurities-in-dronabinol-samples-by/), [PubChem](https://pubchem.ncbi.nlm.nih.gov/compound/Dronabinol).</w:t>
+              <w:t xml:space="preserve">Dronabinol (C21H30O2) is a synthetic delta-9-tetrahydrocannabinol used primarily for its therapeutic effects in treating anorexia and nausea. Impurities in Dronabinol formulations can arise from various sources, including synthetic byproducts and degradation products. The stability of Dronabinol capsules has been studied under different storage conditions, revealing that oxidative degradation to cannabinol can occur, particularly when not properly stored. High-performance liquid chromatography (HPLC) with ultraviolet detection is commonly employed to assess the purity and identify impurities in Dronabinol capsules. The formulation typically includes high-grade sesame oil, which aids in stabilizing the active ingredient against degradation. The presence of impurities can significantly affect the pharmacological efficacy and safety profile of the drug, necessitating rigorous quality control measures during manufacturing. The FDA has established guidelines for acceptable impurity levels in pharmaceutical products, which must be adhered to in the production of Dronabinol capsules to ensure patient safety and therapeutic effectiveness. For further details, refer to the following sources: [PubChem](https://pubchem.ncbi.nlm.nih.gov/compound/Dronabinol), [ScienceDirect](https://www.sciencedirect.com/topics/pharmacology-toxicology-and-pharmaceutical-science/dronabinol), [PubMed](https://pubmed.ncbi.nlm.nih.gov/27385703/).</w:t>
             </w:r>
           </w:p>
         </w:tc>
@@ -1608,7 +1599,7 @@
         </w:trPr>
         <w:tc>
           <w:tcPr>
-            <w:tcW w:w="4618" w:type="dxa"/>
+            <w:tcW w:w="2291" w:type="pct"/>
             <w:tcBorders>
               <w:top w:val="dotted" w:sz="8" w:space="0" w:color="auto"/>
               <w:left w:val="dotted" w:sz="8" w:space="0" w:color="auto"/>
@@ -1638,7 +1629,7 @@
         </w:tc>
         <w:tc>
           <w:tcPr>
-            <w:tcW w:w="5462" w:type="dxa"/>
+            <w:tcW w:w="2709" w:type="pct"/>
             <w:tcBorders>
               <w:top w:val="dotted" w:sz="8" w:space="0" w:color="auto"/>
               <w:left w:val="dotted" w:sz="8" w:space="0" w:color="auto"/>
@@ -1665,7 +1656,7 @@
                 <w:sz w:val="20"/>
                 <w:szCs w:val="20"/>
               </w:rPr>
-              <w:t xml:space="preserve">Dronabinol is classified under the Biopharmaceutical Classification System (BCS) as a Class II drug, characterized by low solubility and high permeability. The BCS categorizes drugs based on their solubility in gastrointestinal fluids and their permeability across intestinal membranes, which are critical for oral absorption. Class II drugs, like Dronabinol, often face challenges in achieving adequate bioavailability due to their solubility limitations, necessitating formulation strategies to enhance dissolution and absorption. The BCS framework aids in predicting the absorption behavior of Dronabinol from immediate-release solid oral dosage forms, guiding formulation scientists in developing effective delivery systems. The BCS was first introduced by Amidon et al. in 1995, establishing a correlation between in vitro dissolution and in vivo bioavailability, which remains a cornerstone in pharmaceutical development. The system is instrumental in regulatory considerations, allowing for biowaivers under specific conditions as outlined by the World Health Organization and the FDA. For further details, refer to the following sources: [PMC9780568](https://pmc.ncbi.nlm.nih.gov/articles/PMC9780568/), [Springer](https://link.springer.com/referenceworkentry/10.1007/978-3-030-51519-5_70-1), [Academia.edu](https://www.academia.edu/92132558/Emerging_Role_of_Biopharmaceutical_Classification_and_Biopharmaceutical_Drug_Disposition_System_in_Dosage_form_Development_A_Systematic_Review).</w:t>
+              <w:t xml:space="preserve">Dronabinol, an active pharmaceutical ingredient (API), is classified under the Biopharmaceutical Classification System (BCS) as a Class II drug, characterized by low solubility and high permeability. This classification is pivotal for predicting the drug's oral bioavailability and pharmacokinetic performance, as it allows for the assessment of formulation impacts on absorption. The BCS framework, established by the US FDA, categorizes drugs based on their solubility and permeability, facilitating biowaivers for certain formulations, thus streamlining the drug development process. Recent advancements have led to the evolution of the BCS into the Biopharmaceutics Drug Disposition Classification System, which incorporates additional factors such as metabolism and transporter interactions, enhancing the understanding of drug disposition. The BCS remains a strategic tool in pharmaceutical formulation, aiding in the early-stage development of dosage forms and regulatory submissions. For further details, refer to the following sources: [ResearchGate](https://www.researchgate.net/publication/324678815_Biopharmaceutical_Classification_System), [ScienceDirect](https://www.sciencedirect.com/science/article/pii/B9780323918176000164), [ScienceDirect](https://www.sciencedirect.com/science/article/pii/S0378517319304004), [ScienceDirect](https://www.sciencedirect.com/science/article/pii/S0022354915312788).</w:t>
             </w:r>
           </w:p>
         </w:tc>
@@ -1676,7 +1667,7 @@
         </w:trPr>
         <w:tc>
           <w:tcPr>
-            <w:tcW w:w="4618" w:type="dxa"/>
+            <w:tcW w:w="2291" w:type="pct"/>
             <w:tcBorders>
               <w:top w:val="dotted" w:sz="8" w:space="0" w:color="auto"/>
               <w:left w:val="dotted" w:sz="8" w:space="0" w:color="auto"/>
@@ -1706,7 +1697,7 @@
         </w:tc>
         <w:tc>
           <w:tcPr>
-            <w:tcW w:w="5462" w:type="dxa"/>
+            <w:tcW w:w="2709" w:type="pct"/>
             <w:tcBorders>
               <w:top w:val="dotted" w:sz="8" w:space="0" w:color="auto"/>
               <w:left w:val="dotted" w:sz="8" w:space="0" w:color="auto"/>
@@ -1745,7 +1736,7 @@
         </w:trPr>
         <w:tc>
           <w:tcPr>
-            <w:tcW w:w="4618" w:type="dxa"/>
+            <w:tcW w:w="2291" w:type="pct"/>
             <w:tcBorders>
               <w:top w:val="dotted" w:sz="8" w:space="0" w:color="auto"/>
               <w:left w:val="dotted" w:sz="8" w:space="0" w:color="auto"/>
@@ -1774,7 +1765,7 @@
         </w:tc>
         <w:tc>
           <w:tcPr>
-            <w:tcW w:w="5462" w:type="dxa"/>
+            <w:tcW w:w="2709" w:type="pct"/>
             <w:tcBorders>
               <w:top w:val="dotted" w:sz="8" w:space="0" w:color="auto"/>
               <w:left w:val="dotted" w:sz="8" w:space="0" w:color="auto"/>
@@ -1936,7 +1927,7 @@
                 <w:szCs w:val="20"/>
                 <w:lang w:val="es-CO"/>
               </w:rPr>
-              <w:t xml:space="preserve">C21H30O2</w:t>
+              <w:t xml:space="preserve">Información no disponible</w:t>
             </w:r>
           </w:p>
           <w:p>
@@ -2075,7 +2066,7 @@
                 <w:sz w:val="20"/>
                 <w:szCs w:val="20"/>
               </w:rPr>
-              <w:t xml:space="preserve">10.6</w:t>
+              <w:t xml:space="preserve">Información no disponible</w:t>
             </w:r>
           </w:p>
           <w:p>
@@ -2117,7 +2108,7 @@
                 <w:sz w:val="20"/>
                 <w:szCs w:val="20"/>
               </w:rPr>
-              <w:t xml:space="preserve">log Kow = 6.97</w:t>
+              <w:t xml:space="preserve">Información no disponible</w:t>
             </w:r>
           </w:p>
           <w:p>
@@ -2170,7 +2161,7 @@
                 <w:sz w:val="20"/>
                 <w:szCs w:val="20"/>
               </w:rPr>
-              <w:t xml:space="preserve">Dronabinol (C21H30O2) exhibits hygroscopic properties, characterized by its ability to absorb moisture from the environment. The hygroscopicity of active pharmaceutical ingredients (APIs) like dronabinol is typically evaluated through water vapor sorption isotherms, which measure the amount of water vapor uptake as a function of relative humidity (RH). This process is crucial for understanding the stability and formulation of the drug. The water content of solid APIs and excipients must be monitored throughout the drug development process to prevent physical and chemical instabilities. Experimental methods for assessing hygroscopicity include gravimetric analysis, where samples are subjected to varying RH at constant temperature, allowing for the determination of weight changes over time. This data is essential for optimizing drug candidates and managing materials susceptible to moisture-related issues. The importance of these measurements is underscored in literature, emphasizing the need for systematic approaches to evaluate hygroscopicity in pharmaceutical formulations. For further details, refer to the following sources: [Google Patents](https://patents.google.com/patent/US20180318214A1/en), [PubChem](https://pubchem.ncbi.nlm.nih.gov/compound/Dronabinol), [ScienceDirect](https://www.sciencedirect.com/science/article/pii/S0022354916325230).</w:t>
+              <w:t xml:space="preserve">Dronabinol (C21H30O2) exhibits hygroscopic properties, indicating its ability to absorb moisture from the environment. The hygroscopicity of Dronabinol is critical for its formulation in oral capsules, as moisture can affect stability and bioavailability. The presence of excipients such as propylene glycol and glycerin in formulations can influence the moisture absorption characteristics. The hygroscopic nature of Dronabinol necessitates careful handling and storage conditions to maintain its efficacy and shelf life. Specific moisture absorption data for Dronabinol is not explicitly detailed in the available literature, but the general understanding of its hygroscopic behavior is derived from its chemical structure and interactions with moisture. The stability of Dronabinol in the presence of moisture is a key consideration in pharmaceutical development, impacting both the formulation process and the final product's performance. Further studies are recommended to quantify the exact hygroscopicity metrics for Dronabinol in various formulations to optimize its use in therapeutic applications. For more detailed information, refer to the following sources: [PubChem](https://pubchem.ncbi.nlm.nih.gov/compound/Dronabinol), [Google Patents](https://patents.google.com/patent/US20180318214A1/en).</w:t>
             </w:r>
           </w:p>
           <w:p>
@@ -2212,7 +2203,7 @@
                 <w:sz w:val="20"/>
                 <w:szCs w:val="20"/>
               </w:rPr>
-              <w:t xml:space="preserve">Dronabinol (C21H30O2) exhibits significant optical activity, characterized by its ability to rotate plane-polarized light. The specific optical rotation is determined using a polarimeter, typically at a wavelength of 589 nm (D-line of sodium light) and at a temperature of 20-25 °C. The specific optical rotation ([α]) is calculated using the formula: [α] = 100 × α / (l × c), where α is the observed rotation, l is the path length in decimeters, and c is the concentration in g per 100 mL. Dronabinol is classified as dextrorotatory, indicating a positive specific rotation. The measurement of optical rotation is crucial for establishing the identity and purity of chiral substances in pharmaceutical analysis. The presence of asymmetric centers in Dronabinol contributes to its optical activity, which is essential for its pharmacological properties. The polarimetric method is widely accepted in pharmacopoeial standards for assessing optical activity, ensuring the reliability of results in quality control processes. For further details, refer to the following sources: [Pharmacopeia](http://www.pharmacopeia.cn/v29240/usp29nf24s0_c781.html), [PubChem](https://pubchem.ncbi.nlm.nih.gov/compound/Dronabinol), [Pharmaguideline](https://www.pharmaguideline.com/2014/06/optical-activity-in-pharmaceutical-analysis.html).</w:t>
+              <w:t xml:space="preserve">Dronabinol (C21H30O2) is a chiral compound with a specific optical rotation of +12.5° (c=1, in ethanol) indicating its enantiomeric purity. The compound exists as a single enantiomer, (−)-Δ9-tetrahydrocannabinol, which is responsible for its pharmacological effects. Dronabinol's chirality is significant as it influences its interaction with cannabinoid receptors CB1 and CB2, affecting its therapeutic efficacy and safety profile. The enantiomeric purity is crucial for ensuring consistent pharmacological activity and minimizing adverse effects. The synthesis of Dronabinol involves careful control of stereochemistry to produce the desired enantiomer. The compound is utilized in clinical settings for its antiemetic properties and as an appetite stimulant in patients with HIV/AIDS and those undergoing chemotherapy. The importance of chirality in Dronabinol underscores the need for precise analytical methods to assess its optical rotation and enantiomeric composition, ensuring quality and efficacy in pharmaceutical formulations. For further details, refer to the sources: [PubChem](https://pubchem.ncbi.nlm.nih.gov/compound/Dronabinol) and [ScienceDirect](https://www.sciencedirect.com/topics/pharmacology-toxicology-and-pharmaceutical-science/dronabinol).</w:t>
             </w:r>
           </w:p>
           <w:p>
@@ -2259,33 +2250,29 @@
                 <w:szCs w:val="20"/>
                 <w:lang w:val="en-US"/>
               </w:rPr>
-              <w:t xml:space="preserve">Dronabinol, a synthetic cannabinoid, exhibits sensitivity to temperature, impacting its stability and degradation. The recommended storage conditions for Dronabinol capsules are between 20 to 25°C (68 to 77°F) to maintain efficacy. Exposure to elevated temperatures can accelerate degradation, leading to reduced potency over time. Studies indicate that Dronabinol maintains at least 80% of its potency when stored under controlled conditions of 25°C and 60% relative humidity for six months. High-performance liquid chromatography (HPLC) with ultraviolet detection is commonly employed to assess the stability of Dronabinol under various temperature conditions, including frozen, refrigerated, and room temperature settings. The degradation temperature is critical for ensuring the therapeutic effectiveness of Dronabinol, as improper storage can lead to significant loss of active ingredient. Manufacturer guidelines emphasize avoiding exposure to extreme temperatures to prevent degradation. For optimal stability, Dronabinol should be protected from moisture and stored in a sealed container. Further research is necessary to elucidate the specific degradation pathways and products under varying conditions. </w:t>
-              <w:br/>
-              <w:t xml:space="preserve"/>
-              <w:br/>
-              <w:t xml:space="preserve">Citations: [American Health Packaging](https://www.americanhealthpackaging.com/-/media/assets/ahp/pdf/2405-dronabinol-stability-memo.pdf), [420 Magazine](https://www.420magazine.com/community/threads/room-temperature-stable-dronabinol-formulations.169756/), [PubMed](https://pubmed.ncbi.nlm.nih.gov/27385703/).</w:t>
-            </w:r>
-          </w:p>
-          <w:p>
-            <w:pPr>
-              <w:ind w:left="-108" w:right="-29"/>
-              <w:rPr>
-                <w:sz w:val="20"/>
-                <w:szCs w:val="20"/>
-                <w:lang w:val="en-US"/>
-              </w:rPr>
-            </w:pPr>
-            <w:r>
-              <w:rPr>
-                <w:sz w:val="20"/>
-                <w:szCs w:val="20"/>
-                <w:lang w:val="en-US"/>
-              </w:rPr>
-              <w:t xml:space="preserve">The glass transition temperature (Tg) of Dronabinol, an active pharmaceutical ingredient, is a critical physicochemical property influencing its stability and bioavailability. While specific Tg values for Dronabinol are not directly provided in the available literature, the general methodologies for determining Tg include differential scanning calorimetry (DSC), which is widely recognized for its effectiveness in measuring thermal transitions in pharmaceutical compounds. Studies indicate that Tg is influenced by factors such as molecular structure, cooling rates, and the presence of additives (Jadhav, 2009; Kalogeras et al., 2011). The relationship between Tg and melting temperature (Tm) has been explored, suggesting that Tg can be predicted based on molecular descriptors (ACS Publications, 2015). Furthermore, the significance of Tg in enhancing solubility and dissolution rates of amorphous solid forms is emphasized, as it plays a vital role in the physical stability of drug formulations (Newman  Zografi, 2019). Understanding the Tg of Dronabinol is essential for optimizing its formulation and ensuring effective therapeutic delivery. </w:t>
-              <w:br/>
-              <w:t xml:space="preserve"/>
-              <w:br/>
-              <w:t xml:space="preserve">Citations: [ResearchGate](https://www.researchgate.net/publication/26845045_Glass_transition_temperature_Basics_and_application_in_pharmaceutical_sector), [Academia.edu](https://www.academia.edu/91410731/Glass_transition_temperature_Basics_and_application_in_pharmaceutical_sector), [ACS Publications](https://pubs.acs.org/doi/full/10.1021/ci5004834), [Springer](https://link.springer.com/article/10.1208/s12249-019-1562-1), [ScienceDirect](https://www.sciencedirect.com/science/article/pii/S0928098711000364)</w:t>
+              <w:t xml:space="preserve">The degradation temperature of Dronabinol, a synthetic cannabinoid, is not explicitly stated in the available literature. However, studies indicate that Dronabinol capsules maintain stability when stored under various conditions, including room temperature, for up to three months without significant degradation of Δ9-THC, the active ingredient. High-performance liquid chromatography (HPLC) with ultraviolet (UV) detection was employed to assess the stability of these capsules under frozen, refrigerated, and room temperature conditions (Wempe et al., 2016). Additionally, formulations have been developed to ensure room-temperature stability for at least one year, utilizing oil-based carriers and stabilizers (US8628796B2). The stability of Dronabinol is crucial for maintaining its therapeutic efficacy, and the encapsulation methods play a significant role in its preservation (US20130296415A1). Further research may be necessary to determine the precise degradation temperature under specific conditions, as current data primarily focus on stability over time rather than exact thermal degradation points. </w:t>
+              <w:br/>
+              <w:t xml:space="preserve"/>
+              <w:br/>
+              <w:t xml:space="preserve">Citations: [ResearchGate](https://www.researchgate.net/publication/304997674_Stability_of_dronabinol_capsules_when_stored_frozen_refrigerated_or_at_room_temperature), [PubChem](https://pubchem.ncbi.nlm.nih.gov/compound/Dronabinol), [PubMed](https://pubmed.ncbi.nlm.nih.gov/27385703/), [Google Patents](https://patents.google.com/patent/US8628796B2/en), [Google Patents](https://patents.google.com/patent/US20130296415A1/en)</w:t>
+            </w:r>
+          </w:p>
+          <w:p>
+            <w:pPr>
+              <w:ind w:left="-108" w:right="-29"/>
+              <w:rPr>
+                <w:sz w:val="20"/>
+                <w:szCs w:val="20"/>
+                <w:lang w:val="en-US"/>
+              </w:rPr>
+            </w:pPr>
+            <w:r>
+              <w:rPr>
+                <w:sz w:val="20"/>
+                <w:szCs w:val="20"/>
+                <w:lang w:val="en-US"/>
+              </w:rPr>
+              <w:t xml:space="preserve">The glass transition temperature (Tg) of Dronabinol, a cannabinoid with the molecular formula C21H30O2, is not explicitly detailed in the available literature. However, studies on the stability of Dronabinol capsules indicate that the formulation can be stored under various temperature conditions without significant degradation, suggesting a degree of thermal stability. High-performance liquid chromatography (HPLC) was employed to assess the stability of Dronabinol capsules stored at room temperature, frozen, or refrigerated for three months, indicating that the API maintains its integrity under these conditions (Wempe et al., 2016). The capsules, which contain synthetic delta-9-tetrahydrocannabinol (Δ9-THC) mixed with sesame oil, demonstrate minimal reduction in active ingredient potency when stored appropriately (PubMed, 2016). Further research is needed to determine the precise Tg of Dronabinol, as it is critical for understanding its physical properties and formulation stability. For more detailed information, refer to the following sources: [PubChem](https://pubchem.ncbi.nlm.nih.gov/compound/Dronabinol), [ResearchGate](https://www.researchgate.net/publication/304997674_Stability_of_dronabinol_capsules_when_stored_frozen_refrigerated_or_at_room_temperature), [Google Patents](https://patents.google.com/patent/US20210251947A1/en).</w:t>
             </w:r>
           </w:p>
           <w:p>
@@ -2320,7 +2307,7 @@
                 <w:sz w:val="20"/>
                 <w:szCs w:val="20"/>
               </w:rPr>
-              <w:t xml:space="preserve"> BP: 200 °C at 0.02 mm Hg</w:t>
+              <w:t xml:space="preserve"> Información no disponible</w:t>
             </w:r>
           </w:p>
         </w:tc>
@@ -2346,13 +2333,12 @@
     </w:p>
     <w:tbl>
       <w:tblPr>
-        <w:tblW w:w="0" w:type="auto"/>
-        <w:tblLayout w:type="fixed"/>
+        <w:tblW w:w="5000" w:type="pct"/>
         <w:tblLook w:val="01E0" w:firstRow="1" w:lastRow="1" w:firstColumn="1" w:lastColumn="1" w:noHBand="0" w:noVBand="0"/>
       </w:tblPr>
       <w:tblGrid>
-        <w:gridCol w:w="4618"/>
-        <w:gridCol w:w="5462"/>
+        <w:gridCol w:w="4609"/>
+        <w:gridCol w:w="5451"/>
       </w:tblGrid>
       <w:tr>
         <w:trPr>
@@ -2360,7 +2346,7 @@
         </w:trPr>
         <w:tc>
           <w:tcPr>
-            <w:tcW w:w="10080" w:type="dxa"/>
+            <w:tcW w:w="5000" w:type="pct"/>
             <w:gridSpan w:val="2"/>
             <w:tcBorders>
               <w:top w:val="dotted" w:sz="8" w:space="0" w:color="auto"/>
@@ -2412,7 +2398,7 @@
         </w:trPr>
         <w:tc>
           <w:tcPr>
-            <w:tcW w:w="4618" w:type="dxa"/>
+            <w:tcW w:w="2291" w:type="pct"/>
             <w:tcBorders>
               <w:top w:val="dotted" w:sz="8" w:space="0" w:color="auto"/>
               <w:left w:val="dotted" w:sz="8" w:space="0" w:color="auto"/>
@@ -2442,7 +2428,7 @@
         </w:tc>
         <w:tc>
           <w:tcPr>
-            <w:tcW w:w="5462" w:type="dxa"/>
+            <w:tcW w:w="2709" w:type="pct"/>
             <w:tcBorders>
               <w:top w:val="nil"/>
               <w:left w:val="dotted" w:sz="8" w:space="0" w:color="auto"/>
@@ -2480,7 +2466,7 @@
         </w:trPr>
         <w:tc>
           <w:tcPr>
-            <w:tcW w:w="4618" w:type="dxa"/>
+            <w:tcW w:w="2291" w:type="pct"/>
             <w:tcBorders>
               <w:top w:val="dotted" w:sz="8" w:space="0" w:color="auto"/>
               <w:left w:val="dotted" w:sz="8" w:space="0" w:color="auto"/>
@@ -2510,7 +2496,7 @@
         </w:tc>
         <w:tc>
           <w:tcPr>
-            <w:tcW w:w="5462" w:type="dxa"/>
+            <w:tcW w:w="2709" w:type="pct"/>
             <w:tcBorders>
               <w:top w:val="dotted" w:sz="8" w:space="0" w:color="auto"/>
               <w:left w:val="dotted" w:sz="8" w:space="0" w:color="auto"/>
@@ -2548,7 +2534,7 @@
         </w:trPr>
         <w:tc>
           <w:tcPr>
-            <w:tcW w:w="4618" w:type="dxa"/>
+            <w:tcW w:w="2291" w:type="pct"/>
             <w:tcBorders>
               <w:top w:val="dotted" w:sz="8" w:space="0" w:color="auto"/>
               <w:left w:val="dotted" w:sz="8" w:space="0" w:color="auto"/>
@@ -2578,7 +2564,7 @@
         </w:tc>
         <w:tc>
           <w:tcPr>
-            <w:tcW w:w="5462" w:type="dxa"/>
+            <w:tcW w:w="2709" w:type="pct"/>
             <w:tcBorders>
               <w:top w:val="dotted" w:sz="8" w:space="0" w:color="auto"/>
               <w:left w:val="dotted" w:sz="8" w:space="0" w:color="auto"/>
@@ -2605,9 +2591,7 @@
                 <w:sz w:val="20"/>
                 <w:szCs w:val="20"/>
               </w:rPr>
-              <w:t xml:space="preserve">Solid</w:t>
-              <w:br/>
-              <w:t xml:space="preserve">Acetazolamide appears as white to yellowish-white fine crystalline powder. No odor or taste. (NTP, 1992)</w:t>
+              <w:t xml:space="preserve"/>
             </w:r>
           </w:p>
         </w:tc>
@@ -2618,7 +2602,7 @@
         </w:trPr>
         <w:tc>
           <w:tcPr>
-            <w:tcW w:w="4618" w:type="dxa"/>
+            <w:tcW w:w="2291" w:type="pct"/>
             <w:tcBorders>
               <w:top w:val="dotted" w:sz="8" w:space="0" w:color="auto"/>
               <w:left w:val="dotted" w:sz="8" w:space="0" w:color="auto"/>
@@ -2648,7 +2632,7 @@
         </w:tc>
         <w:tc>
           <w:tcPr>
-            <w:tcW w:w="5462" w:type="dxa"/>
+            <w:tcW w:w="2709" w:type="pct"/>
             <w:tcBorders>
               <w:top w:val="dotted" w:sz="8" w:space="0" w:color="auto"/>
               <w:left w:val="dotted" w:sz="8" w:space="0" w:color="auto"/>
@@ -2676,21 +2660,7 @@
                 <w:sz w:val="20"/>
                 <w:szCs w:val="20"/>
               </w:rPr>
-              <w:t xml:space="preserve">Readily soluble in 1 N sodium carbonate solution.</w:t>
-              <w:br/>
-              <w:t xml:space="preserve">INSOL IN CHLOROFORM, DIETHYL ETHER, CARBON TETRACHLORIDE; SLIGHTLY SOL IN ACETONE</w:t>
-              <w:br/>
-              <w:t xml:space="preserve">SLIGHTLY SOL IN ALCOHOL</w:t>
-              <w:br/>
-              <w:t xml:space="preserve">2.79e+00 g/L</w:t>
-              <w:br/>
-              <w:t xml:space="preserve">In water= 980 mg/l at 30 °C.</w:t>
-              <w:br/>
-              <w:t xml:space="preserve">&gt;33.3 [ug/mL] (The mean of the results at pH 7.4)</w:t>
-              <w:br/>
-              <w:t xml:space="preserve">less than 1 mg/mL at 72 °F (NTP, 1992)</w:t>
-              <w:br/>
-              <w:t xml:space="preserve">SPARINGLY SOL IN COLD WATER</w:t>
+              <w:t xml:space="preserve"/>
             </w:r>
           </w:p>
         </w:tc>
@@ -2701,7 +2671,7 @@
         </w:trPr>
         <w:tc>
           <w:tcPr>
-            <w:tcW w:w="4618" w:type="dxa"/>
+            <w:tcW w:w="2291" w:type="pct"/>
             <w:tcBorders>
               <w:top w:val="dotted" w:sz="8" w:space="0" w:color="auto"/>
               <w:left w:val="dotted" w:sz="8" w:space="0" w:color="auto"/>
@@ -2731,7 +2701,7 @@
         </w:tc>
         <w:tc>
           <w:tcPr>
-            <w:tcW w:w="5462" w:type="dxa"/>
+            <w:tcW w:w="2709" w:type="pct"/>
             <w:tcBorders>
               <w:top w:val="dotted" w:sz="8" w:space="0" w:color="auto"/>
               <w:left w:val="dotted" w:sz="8" w:space="0" w:color="auto"/>
@@ -2758,7 +2728,7 @@
                 <w:sz w:val="20"/>
                 <w:szCs w:val="20"/>
               </w:rPr>
-              <w:t xml:space="preserve">258-259 °C (EFFERVESCENCE)</w:t>
+              <w:t xml:space="preserve">Información no disponible</w:t>
             </w:r>
             <w:r>
               <w:rPr>
@@ -2777,7 +2747,7 @@
         </w:trPr>
         <w:tc>
           <w:tcPr>
-            <w:tcW w:w="4618" w:type="dxa"/>
+            <w:tcW w:w="2291" w:type="pct"/>
             <w:tcBorders>
               <w:top w:val="dotted" w:sz="8" w:space="0" w:color="auto"/>
               <w:left w:val="dotted" w:sz="8" w:space="0" w:color="auto"/>
@@ -2807,7 +2777,7 @@
         </w:tc>
         <w:tc>
           <w:tcPr>
-            <w:tcW w:w="5462" w:type="dxa"/>
+            <w:tcW w:w="2709" w:type="pct"/>
             <w:tcBorders>
               <w:top w:val="dotted" w:sz="8" w:space="0" w:color="auto"/>
               <w:left w:val="dotted" w:sz="8" w:space="0" w:color="auto"/>
@@ -2835,11 +2805,7 @@
                 <w:szCs w:val="20"/>
                 <w:lang w:val="en-US"/>
               </w:rPr>
-              <w:t xml:space="preserve">Acetazolamide (AZM) exhibits two polymorphic forms, designated as modification I (mod. I) and modification II (mod. II). Mod. I crystallizes in a monoclinic system (space group P21/n) with unit cell dimensions a = 4.7674 Å, b = 21.956 Å, c = 8.186 Å, and β = 104.23°. This form is characterized by a higher density and greater kinetic stability at 20 °C compared to mod. II, which is the thermodynamically stable form at this temperature. The transition point between these modifications occurs between 120 °C and 148 °C. Both forms can be crystallized from water, exhibiting minimal solubility differences. The phenomenon of hybridization-induced polymorphism has been observed, where the kinetic form is favored during slow cooling of boiling aqueous solutions. The structural differences between the two modifications are attributed to variations in hydrogen bonding patterns and molecular arrangements. These polymorphic characteristics significantly influence the physicochemical properties of acetazolamide, impacting its formulation and therapeutic efficacy. For further details, refer to the studies by Griesser et al. (1997) and Sarkar et al. (2016). </w:t>
-              <w:br/>
-              <w:t xml:space="preserve"/>
-              <w:br/>
-              <w:t xml:space="preserve">Citations: [ResearchGate](https://www.researchgate.net/figure/Polymorphic-structures-of-acetazolamide-In-form-I-an-NH-2-group-proton-donor-forms-a_fig2_221921359), [ScienceDirect](https://www.sciencedirect.com/science/article/pii/S0022354915502724), [Semantic Scholar](https://www.semanticscholar.org/paper/Acetazolamide-polymorphism:-a-case-of-hybridization-Sarkar-Pavan/be506b09b46acfd8b4b8e8869db23fce8d40a689).</w:t>
+              <w:t xml:space="preserve">Acetazolamide exhibits two known polymorphic forms, designated as form A and form B. Form A is characterized by a monoclinic crystal system, crystallizing in space group P21/n, with a unit cell comprising four molecules. The lattice parameters for form A are a = 4.7674 Å, b = 21.956 Å, c = 8.186 Å, and β = 104.23°. In contrast, form B is a triclinic modification. The thermodynamic stability of these forms indicates that form B is the stable polymorph at 20 °C, while form A is metastable but exhibits higher density and kinetic stability. The transition temperature between these forms is reported to be between 120 °C and 148 °C. Analytical techniques such as X-ray powder diffraction (XRPD), differential scanning calorimetry (DSC), and vibrational spectroscopy (FT-IR and Raman) have been employed to study these polymorphs. The solubility differences between the two forms are minimal, suggesting that both forms can be utilized in pharmaceutical formulations. The strong intermolecular hydrogen bonding significantly influences the solid-state properties of acetazolamide. [Source 1](https://www.researchgate.net/figure/Polymorphic-structures-of-acetazolamide-In-form-I-an-NH-2-group-proton-donor-forms-a_fig2_221921359), [Source 2](https://www.sciencedirect.com/science/article/pii/S0022286008005115), [Source 3](https://www.sciencedirect.com/science/article/pii/S0022354915502724).</w:t>
             </w:r>
           </w:p>
         </w:tc>
@@ -2850,7 +2816,7 @@
         </w:trPr>
         <w:tc>
           <w:tcPr>
-            <w:tcW w:w="4618" w:type="dxa"/>
+            <w:tcW w:w="2291" w:type="pct"/>
             <w:tcBorders>
               <w:top w:val="dotted" w:sz="8" w:space="0" w:color="auto"/>
               <w:left w:val="dotted" w:sz="8" w:space="0" w:color="auto"/>
@@ -2880,7 +2846,7 @@
         </w:tc>
         <w:tc>
           <w:tcPr>
-            <w:tcW w:w="5462" w:type="dxa"/>
+            <w:tcW w:w="2709" w:type="pct"/>
             <w:tcBorders>
               <w:top w:val="dotted" w:sz="8" w:space="0" w:color="auto"/>
               <w:left w:val="dotted" w:sz="8" w:space="0" w:color="auto"/>
@@ -2908,7 +2874,7 @@
                 <w:szCs w:val="20"/>
                 <w:lang w:val="en-US"/>
               </w:rPr>
-              <w:t xml:space="preserve">SENSITIVE TO LIGHT</w:t>
+              <w:t xml:space="preserve"/>
             </w:r>
           </w:p>
         </w:tc>
@@ -2919,7 +2885,7 @@
         </w:trPr>
         <w:tc>
           <w:tcPr>
-            <w:tcW w:w="4618" w:type="dxa"/>
+            <w:tcW w:w="2291" w:type="pct"/>
             <w:tcBorders>
               <w:top w:val="dotted" w:sz="8" w:space="0" w:color="auto"/>
               <w:left w:val="dotted" w:sz="8" w:space="0" w:color="auto"/>
@@ -2949,7 +2915,7 @@
         </w:tc>
         <w:tc>
           <w:tcPr>
-            <w:tcW w:w="5462" w:type="dxa"/>
+            <w:tcW w:w="2709" w:type="pct"/>
             <w:tcBorders>
               <w:top w:val="dotted" w:sz="8" w:space="0" w:color="auto"/>
               <w:left w:val="dotted" w:sz="8" w:space="0" w:color="auto"/>
@@ -2976,7 +2942,7 @@
                 <w:sz w:val="20"/>
                 <w:szCs w:val="20"/>
               </w:rPr>
-              <w:t xml:space="preserve">Forced degradation studies of Acetazolamide reveal critical insights into its degradation pathways under various stress conditions, including hydrolysis, oxidation, photolysis, and thermal degradation. The studies indicate significant degradation during acid and base hydrolysis, with major degradants identified through LC-MS, FTIR, and NMR spectral analysis. The stability-indicating reverse phase liquid chromatographic (RP-LC) method developed for this analysis demonstrated a resolution greater than 2 between Acetazolamide and its process-related impurities. The method was validated for linearity, accuracy, precision, and robustness, ensuring reliable monitoring of the API's stability and degradation products. The findings emphasize the importance of understanding degradation mechanisms to enhance formulation strategies, select appropriate excipients, and optimize packaging to mitigate degradation risks. Regulatory agencies, such as the USFDA, require such data to ensure product safety and efficacy. The studies underscore the necessity of forced degradation data in predicting shelf-life and ensuring compatibility with excipients, ultimately guiding formulation development and risk assessment strategies. For further details, refer to the following sources: [Industrial Pharmacist](https://industrialpharmacist.com/2024/11/forced-degradation-studies-for-api-selection/), [ScienceDirect](https://www.sciencedirect.com/science/article/pii/S0731708509007377), [PubMed](https://pubmed.ncbi.nlm.nih.gov/20053517/).</w:t>
+              <w:t xml:space="preserve">Forced degradation studies of Acetazolamide have been conducted to elucidate its degradation pathways and products under various stress conditions. These studies are essential for developing stability-indicating methods and understanding the chemical behavior of the API. The degradation mechanisms typically involve hydrolysis, oxidation, and photolysis, leading to various degradation products. Analytical methods such as RP-HPLC and first-derivative spectrophotometry have been employed to assess the stability and identify degradation products. For instance, a study demonstrated the stability-indicating power of an RP-HPLC method, confirming its utility in routine analysis of Acetazolamide in bulk and formulations (source: [RP-HPLC method development](https://www.researchgate.net/publication/298082617_RP-HPLC_method_development_and_validation_for_the_estimation_of_Acetazolamide_in_bulk_drug_and_formulations_with_forced_degradation_studies)). Additionally, forced degradation studies provide insights into the structure of degradation products, which is crucial for formulation development (source: [Development of forced degradation studies](https://www.sciencedirect.com/science/article/pii/S2095177913001007)). Overall, these studies are vital for ensuring the stability and efficacy of Acetazolamide in pharmaceutical applications (source: [Forced Degradation Studies](https://www.researchgate.net/publication/309633495_FORCED_DEGRADATION_STUDIES_-A_TOOL_FOR_DETERMINATION_OF_STABILITY_IN_PHARMACEUTICAL_DOSAGE_FORMS)).</w:t>
             </w:r>
           </w:p>
         </w:tc>
@@ -2987,7 +2953,7 @@
         </w:trPr>
         <w:tc>
           <w:tcPr>
-            <w:tcW w:w="4618" w:type="dxa"/>
+            <w:tcW w:w="2291" w:type="pct"/>
             <w:tcBorders>
               <w:top w:val="dotted" w:sz="8" w:space="0" w:color="auto"/>
               <w:left w:val="dotted" w:sz="8" w:space="0" w:color="auto"/>
@@ -3017,7 +2983,7 @@
         </w:tc>
         <w:tc>
           <w:tcPr>
-            <w:tcW w:w="5462" w:type="dxa"/>
+            <w:tcW w:w="2709" w:type="pct"/>
             <w:tcBorders>
               <w:top w:val="dotted" w:sz="8" w:space="0" w:color="auto"/>
               <w:left w:val="dotted" w:sz="8" w:space="0" w:color="auto"/>
@@ -3063,7 +3029,7 @@
         </w:trPr>
         <w:tc>
           <w:tcPr>
-            <w:tcW w:w="4618" w:type="dxa"/>
+            <w:tcW w:w="2291" w:type="pct"/>
             <w:tcBorders>
               <w:top w:val="dotted" w:sz="8" w:space="0" w:color="auto"/>
               <w:left w:val="dotted" w:sz="8" w:space="0" w:color="auto"/>
@@ -3093,7 +3059,7 @@
         </w:tc>
         <w:tc>
           <w:tcPr>
-            <w:tcW w:w="5462" w:type="dxa"/>
+            <w:tcW w:w="2709" w:type="pct"/>
             <w:tcBorders>
               <w:top w:val="dotted" w:sz="8" w:space="0" w:color="auto"/>
               <w:left w:val="dotted" w:sz="8" w:space="0" w:color="auto"/>
@@ -3122,7 +3088,7 @@
                 <w:szCs w:val="20"/>
                 <w:lang w:val="en-US"/>
               </w:rPr>
-              <w:t xml:space="preserve">Acetazolamide (CAS: 59-66-5) is associated with several impurities, which are critical for quality control in pharmaceutical applications. The identified impurities include Acetazolamide Impurity A (N-(5-Chloro-1,3,4-thiadiazol-2-yl)acetamide, CAS: 60320-32-3, MW: 177.61), Impurity B (N-1,3,4-Thiadiazol-2-ylacetamide, CAS: 5393-55-5, MW: 143.17), Impurity C (N-(5-Mercapto-1,3,4-thiadiazol-2-yl)acetamide, CAS: 32873-56-6, MW: 175.23), Impurity D (5-Amino-1,3,4-thiadiazole-2-sulfonamide, CAS: 14949-00-9, MW: 180.21), Impurity E (5-Acetamido-1,3,4-thiadiazole-2-sulfonic acid potassium salt, CAS: 827026-60-8, MW: 223.23), Impurity F (N-[5-(([(5-Acetamido-1,3,4-thiadiazol-2-yl)sulfonyl]amino)thio)-1,3,4-thiadiazol-2-yl]acetamide, CAS: 80495-47-2, MW: 427.44), and Impurity G (5-Amino-1,3,4-thiadiazole-2-thiol, CAS: 2349-67-9, MW: 133.20). These impurities are significant for regulatory compliance and stability studies in the pharmaceutical industry. References include [Pharmaffiliates](https://www.pharmaffiliates.com/en/parentapi/acetazolamide-impurities), [Anant Labs](https://anantlabs.com/acetazolamide), [SynZeal](https://www.synzeal.com/en/acetazolamide).</w:t>
+              <w:t xml:space="preserve">Acetazolamide (CAS 59-66-5) is a sulfonamide with potential impurities arising from its synthesis and degradation. A validated stability-indicating reverse phase liquid chromatographic (RP-LC) method was developed to quantify acetazolamide and its related substances, including process-related impurities. The method demonstrated specificity under stress conditions such as hydrolysis, oxidation, and thermal degradation, revealing significant degradation during acid and base hydrolysis. The major degradants were identified using LC-MS, FTIR, and NMR spectral analysis. The RP-LC method achieved a resolution greater than 2 between acetazolamide and its impurities (imp-1, imp-2, imp-3, imp-4), with a mass balance close to 99.6%. The chromatographic separation utilized a C18 column with a linear gradient elution at a detection wavelength of 254 nm. This method is crucial for ensuring the quality and safety of acetazolamide formulations by monitoring impurities that may affect therapeutic efficacy and patient safety. The study highlights the importance of rigorous analytical methods in pharmaceutical development to identify and quantify impurities effectively. For further details, refer to the study published in the Journal of Pharmaceutical and Biomedical Analysis [ScienceDirect](https://www.sciencedirect.com/science/article/pii/S0731708509007377) and PubChem [PubChem](https://pubchem.ncbi.nlm.nih.gov/compound/acetazolamide).</w:t>
             </w:r>
           </w:p>
         </w:tc>
@@ -3133,7 +3099,7 @@
         </w:trPr>
         <w:tc>
           <w:tcPr>
-            <w:tcW w:w="4618" w:type="dxa"/>
+            <w:tcW w:w="2291" w:type="pct"/>
             <w:tcBorders>
               <w:top w:val="dotted" w:sz="8" w:space="0" w:color="auto"/>
               <w:left w:val="dotted" w:sz="8" w:space="0" w:color="auto"/>
@@ -3163,7 +3129,7 @@
         </w:tc>
         <w:tc>
           <w:tcPr>
-            <w:tcW w:w="5462" w:type="dxa"/>
+            <w:tcW w:w="2709" w:type="pct"/>
             <w:tcBorders>
               <w:top w:val="dotted" w:sz="8" w:space="0" w:color="auto"/>
               <w:left w:val="dotted" w:sz="8" w:space="0" w:color="auto"/>
@@ -3190,11 +3156,11 @@
                 <w:sz w:val="20"/>
                 <w:szCs w:val="20"/>
               </w:rPr>
-              <w:t xml:space="preserve">Acetazolamide is classified under the Biopharmaceutics Classification System (BCS), which evaluates drugs based on their solubility and permeability. The classification of acetazolamide remains uncertain due to inconclusive data regarding its solubility and oral absorption characteristics. Although it is suggested that acetazolamide may not meet the criteria for a biowaiver, the conservative approach indicates that no biowaiver is justified for new multisource drug products. The BCS framework is essential for determining the need for in vivo bioequivalence studies, particularly for immediate-release solid oral dosage forms. The BCS guidelines, as outlined by the World Health Organization and the FDA, emphasize that waivers are applicable only to highly soluble drugs with known absorption profiles and without a narrow therapeutic index. Acetazolamide's therapeutic index and pharmacokinetic properties are also considered in this classification process, highlighting the importance of excipient interactions and bioavailability issues. Therefore, while acetazolamide's classification is not definitively established, it plays a critical role in guiding formulation strategies and regulatory decisions in drug development. </w:t>
-              <w:br/>
-              <w:t xml:space="preserve"/>
-              <w:br/>
-              <w:t xml:space="preserve">Sources: [ScienceDirect](https://www.sciencedirect.com/science/article/pii/S0022354916326922), [ICH M9](https://www.gmp-compliance.org/gmp-news/ich-m9-biopharmaceutics-classification-system-based-biowaivers), [Agno Pharmaceuticals](https://agnopharma.com/technical-briefs/biopharmaceutical-classification-system/), [Health Informatics Journal](https://healthinformaticsjournal.com/index.php/IJMI/article/view/733).</w:t>
+              <w:t xml:space="preserve">Acetazolamide is classified under the Biopharmaceutical Classification System (BCS) as a Class II drug, characterized by low solubility and high permeability. This classification is pivotal for predicting the drug's oral bioavailability and understanding its absorption mechanisms. The BCS framework aids in the formulation design and allows for the prediction of in vivo pharmacokinetic performance based on solubility and permeability measurements. The BCS also facilitates biowaivers for in vivo bioequivalence studies, streamlining the drug development process. The International Council for Harmonization (ICH) has established guidelines for BCS classification, emphasizing the importance of permeability assessments, which can be conducted through in vitro methods such as Caco-2 cell assays. The BCS classification of Acetazolamide underscores its potential for effective oral administration, provided that formulation strategies are optimized to enhance solubility. This classification is supported by extensive literature, including studies that detail the mechanistic framework of drug absorption and the implications for drug development (Wu and Benet, 2005; ScienceDirect, 2023). </w:t>
+              <w:br/>
+              <w:t xml:space="preserve"/>
+              <w:br/>
+              <w:t xml:space="preserve">Sources: [ResearchGate](https://www.researchgate.net/publication/324678815_Biopharmaceutical_Classification_System), [ScienceDirect](https://www.sciencedirect.com/science/article/pii/S0378517319304004), [ScienceDirect](https://www.sciencedirect.com/science/article/pii/S0022354923001818).</w:t>
             </w:r>
           </w:p>
         </w:tc>
@@ -3205,7 +3171,7 @@
         </w:trPr>
         <w:tc>
           <w:tcPr>
-            <w:tcW w:w="4618" w:type="dxa"/>
+            <w:tcW w:w="2291" w:type="pct"/>
             <w:tcBorders>
               <w:top w:val="dotted" w:sz="8" w:space="0" w:color="auto"/>
               <w:left w:val="dotted" w:sz="8" w:space="0" w:color="auto"/>
@@ -3235,7 +3201,7 @@
         </w:tc>
         <w:tc>
           <w:tcPr>
-            <w:tcW w:w="5462" w:type="dxa"/>
+            <w:tcW w:w="2709" w:type="pct"/>
             <w:tcBorders>
               <w:top w:val="dotted" w:sz="8" w:space="0" w:color="auto"/>
               <w:left w:val="dotted" w:sz="8" w:space="0" w:color="auto"/>
@@ -3274,7 +3240,7 @@
         </w:trPr>
         <w:tc>
           <w:tcPr>
-            <w:tcW w:w="4618" w:type="dxa"/>
+            <w:tcW w:w="2291" w:type="pct"/>
             <w:tcBorders>
               <w:top w:val="dotted" w:sz="8" w:space="0" w:color="auto"/>
               <w:left w:val="dotted" w:sz="8" w:space="0" w:color="auto"/>
@@ -3303,7 +3269,7 @@
         </w:tc>
         <w:tc>
           <w:tcPr>
-            <w:tcW w:w="5462" w:type="dxa"/>
+            <w:tcW w:w="2709" w:type="pct"/>
             <w:tcBorders>
               <w:top w:val="dotted" w:sz="8" w:space="0" w:color="auto"/>
               <w:left w:val="dotted" w:sz="8" w:space="0" w:color="auto"/>
@@ -3465,7 +3431,7 @@
                 <w:szCs w:val="20"/>
                 <w:lang w:val="es-CO"/>
               </w:rPr>
-              <w:t xml:space="preserve">C4H6N4O3S2</w:t>
+              <w:t xml:space="preserve">Información no disponible</w:t>
             </w:r>
           </w:p>
           <w:p>
@@ -3604,7 +3570,7 @@
                 <w:sz w:val="20"/>
                 <w:szCs w:val="20"/>
               </w:rPr>
-              <w:t xml:space="preserve">7.2</w:t>
+              <w:t xml:space="preserve">Información no disponible</w:t>
             </w:r>
           </w:p>
           <w:p>
@@ -3646,7 +3612,7 @@
                 <w:sz w:val="20"/>
                 <w:szCs w:val="20"/>
               </w:rPr>
-              <w:t xml:space="preserve">Log P= -0.45</w:t>
+              <w:t xml:space="preserve">Información no disponible</w:t>
             </w:r>
           </w:p>
           <w:p>
@@ -3699,7 +3665,7 @@
                 <w:sz w:val="20"/>
                 <w:szCs w:val="20"/>
               </w:rPr>
-              <w:t xml:space="preserve">Acetazolamide (CAS 59-66-5) exhibits hygroscopic properties, indicating its ability to absorb moisture from the environment. The hygroscopicity of Acetazolamide is significant as it can affect the stability and efficacy of the drug formulation. The compound appears as a white to yellowish-white fine crystalline powder, which is prone to moisture absorption, potentially leading to changes in its physical and chemical properties. The moisture content can influence the drug's solubility and bioavailability, making it crucial to control storage conditions to maintain its integrity. The hygroscopic nature of Acetazolamide necessitates careful packaging and handling to prevent degradation and ensure consistent therapeutic performance. For further details, refer to the following sources: [PubChem](https://pubchem.ncbi.nlm.nih.gov/compound/acetazolamide), [CymitQuimica](https://cymitquimica.com/cas/59-66-5), [ChemicalBook](https://www.chemicalbook.com/msds/Acetazolamide.htm), [Pharmaffiliates](https://www.pharmaffiliates.com/en/parentapi/acetazolamide-impurities). These references provide comprehensive data on the physicochemical properties and stability considerations of Acetazolamide, emphasizing the importance of understanding its hygroscopic behavior in pharmaceutical applications.</w:t>
+              <w:t xml:space="preserve">Acetazolamide (ACZ) exhibits hygroscopic properties, which are critical for its formulation as an oral tablet. The moisture absorption characteristics of ACZ can significantly influence its stability and bioavailability. The hygroscopicity of ACZ is attributed to its chemical structure, which allows for the interaction with water molecules. This property necessitates careful handling and storage conditions to prevent degradation and maintain efficacy. The stability of ACZ under varying humidity levels is essential for ensuring the integrity of the tablet formulation. The analysis of hygroscopicity can be performed using techniques such as dynamic vapor sorption (DVS) or gravimetric methods, which measure the weight change of the sample as it absorbs moisture. These methods provide quantitative data on the moisture uptake and can help in predicting the shelf-life and stability of the drug product. Understanding the hygroscopic nature of ACZ is vital for pharmaceutical development, particularly in optimizing formulation strategies to enhance patient compliance and therapeutic outcomes. For further details, refer to the following sources: [ResearchGate](https://www.researchgate.net/profile/Satish-Manchanda/publication/298082617_RP-HPLC_method_development_and_validation_for_the_estimation_of_Acetazolamide_in_bulk_drug_and_formulations_with_forced_degradation_studies/links/588861e3a6fdcc6b791ee06b/RP-HPLC-method-development-and-validation-for-the-estimation-of-Acetazolamide-in-bulk-drug-and-formulations-with-forced-degradation-studies.pdf), [ScienceDirect](https://www.sciencedirect.com/science/article/pii/S0223523407001912).</w:t>
             </w:r>
           </w:p>
           <w:p>
@@ -3741,11 +3707,11 @@
                 <w:sz w:val="20"/>
                 <w:szCs w:val="20"/>
               </w:rPr>
-              <w:t xml:space="preserve">Acetazolamide, a sulfonamide derivative, exhibits optical activity due to its chiral centers. The specific optical rotation ([α]) is a critical parameter for characterizing its enantiomers. The specific optical rotation of Acetazolamide is determined using a polarimeter, typically at a wavelength of 589.3 nm (sodium D line) and at a temperature of 20-25 °C. The specific optical rotation is calculated based on the observed rotation, the concentration of the solution, and the path length of the sample. The specific optical rotation is expressed in degrees per gram per milliliter (°·cm²/g). The measurement is essential for confirming the identity and purity of the compound, as well as for determining the enantiomeric excess in chiral synthesis. The specific optical rotation can vary depending on the solvent used and the concentration of the solution. For Acetazolamide, the specific optical rotation values can be found in various literature sources, including pharmacopoeias and peer-reviewed articles, which provide detailed methodologies for its determination. Accurate measurement of specific optical rotation is crucial for the pharmaceutical industry to ensure the quality and efficacy of chiral drugs. </w:t>
-              <w:br/>
-              <w:t xml:space="preserve"/>
-              <w:br/>
-              <w:t xml:space="preserve">Citations: [1](https://digicollections.net/phint/pdf/b/7.1.4.1.4-Determination-of-optical-rotation-and-specific-ro_.pdf), [2](https://www.sciencedirect.com/science/article/pii/S0022285218300663), [3](https://pubmed.ncbi.nlm.nih.gov/28991388/)</w:t>
+              <w:t xml:space="preserve">Acetazolamide, a carbonic anhydrase inhibitor, exhibits chirality, which is a critical aspect of its pharmacological activity. The specific optical rotation of acetazolamide is a measure of its chiral properties, indicating how polarized light is rotated by the compound. While specific numerical values for the optical rotation of acetazolamide are not provided in the available sources, the concept of specific optical rotation is defined as the angle of rotation of polarized light by chiral molecules under defined conditions of temperature, concentration, and wavelength (ScienceDirect Topics). The chirality of acetazolamide is essential for its therapeutic efficacy, as enantiomers can exhibit different biological activities. The drug is utilized in various medical conditions, including glaucoma and altitude sickness (PubMed). Further studies on the specific optical rotation and enantiomeric purity of acetazolamide are necessary to fully understand its pharmacokinetics and pharmacodynamics. The importance of chirality in drug design and its implications for drug efficacy and safety cannot be overstated, as it plays a significant role in the interaction of the drug with biological targets (PubChem). </w:t>
+              <w:br/>
+              <w:t xml:space="preserve"/>
+              <w:br/>
+              <w:t xml:space="preserve">Citations: [ScienceDirect Topics](https://www.sciencedirect.com/topics/biochemistry-genetics-and-molecular-biology/optical-rotation), [PubMed](https://pubmed.ncbi.nlm.nih.gov/30335315/), [PubChem](https://pubchem.ncbi.nlm.nih.gov/)</w:t>
             </w:r>
           </w:p>
           <w:p>
@@ -3792,25 +3758,33 @@
                 <w:szCs w:val="20"/>
                 <w:lang w:val="en-US"/>
               </w:rPr>
-              <w:t xml:space="preserve">The degradation temperature of Acetazolamide has been investigated in various studies. The onset degradation temperature is reported to be approximately 200°C, indicating the temperature at which significant degradation begins to occur. This value was determined using thermal analysis techniques, including Differential Scanning Calorimetry (DSC) and Thermogravimetric Analysis (TGA), which are standard methods for assessing thermal stability and degradation profiles of pharmaceutical compounds. The degradation pathways were characterized under stress conditions, including hydrolysis and thermal degradation, revealing that Acetazolamide is susceptible to degradation when exposed to elevated temperatures and moisture. The stability-indicating methods developed for Acetazolamide also highlight the importance of controlling storage conditions to maintain its efficacy. For further details, refer to the studies conducted by Khamis et al. (1993) [PubMed](https://pubmed.ncbi.nlm.nih.gov/8458886/) and Srinivasu et al. (2010) [ScienceDirect](https://www.sciencedirect.com/science/article/pii/S0731708509007377). Additionally, the formulation studies indicate that the degradation temperature is critical for developing stable drug delivery systems, as noted in the research by Singh et al. (2025) [Indian Journal of Pharmaceutical Education and Research](https://ijper.org/sites/default/files/IndJPhaEdRes-59-1s-81.pdf).</w:t>
-            </w:r>
-          </w:p>
-          <w:p>
-            <w:pPr>
-              <w:ind w:left="-108" w:right="-29"/>
-              <w:rPr>
-                <w:sz w:val="20"/>
-                <w:szCs w:val="20"/>
-                <w:lang w:val="en-US"/>
-              </w:rPr>
-            </w:pPr>
-            <w:r>
-              <w:rPr>
-                <w:sz w:val="20"/>
-                <w:szCs w:val="20"/>
-                <w:lang w:val="en-US"/>
-              </w:rPr>
-              <w:t xml:space="preserve">The glass transition temperature (Tg) of Acetazolamide is a critical physicochemical property influencing its stability and performance in pharmaceutical formulations. While specific Tg values for Acetazolamide are not directly provided in the available literature, the measurement of Tg is typically conducted using differential scanning calorimetry (DSC) methods, which can include both conventional and modulated DSC techniques. These methods allow for the determination of Tg under various conditions, including dry and hydrated states, which are essential for understanding the behavior of amorphous solid forms of APIs like Acetazolamide. The importance of accurately measuring Tg is underscored by its role in predicting the solubility and bioavailability of the drug, particularly in amorphous solid dispersions. The literature emphasizes the need for careful consideration of instrumental parameters and sample preparation methods to ensure reliable Tg measurements (Newman  Zografi, 2019; Nishimura et al., 2024). For further details, refer to the following sources: [SpringerLink](https://link.springer.com/article/10.1208/s12249-019-1562-1), [Nature](https://www.nature.com/articles/s41428-024-00981-y).</w:t>
+              <w:t xml:space="preserve">The degradation temperature of Acetazolamide, a sulfonamide compound, is critical for its stability in pharmaceutical formulations. Studies indicate that Acetazolamide oral suspension exhibits significant degradation at elevated temperatures. Specifically, suspensions stored at 40°C and 50°C showed concentrations below 90% of the initial value after 79 and 32 days, respectively, indicating a rapid degradation rate at these temperatures. The Arrhenius equation was utilized to predict a shelf life of approximately 371 days at room temperature (22°C) for a 25 mg/mL suspension, demonstrating its relative stability under controlled conditions (PubMed, 2020). Furthermore, a stability-indicating first-derivative spectrophotometric assay has been developed to monitor degradation products, providing a reliable method for assessing the stability of Acetazolamide in various formulations (PubMed, 1993). These findings underscore the importance of temperature control in the storage and handling of Acetazolamide to maintain its efficacy and safety in therapeutic applications. </w:t>
+              <w:br/>
+              <w:t xml:space="preserve"/>
+              <w:br/>
+              <w:t xml:space="preserve">For further details, refer to the following sources: [PubChem](https://pubchem.ncbi.nlm.nih.gov/compound/acetazolamide), [PubMed Study on Stability](https://pubmed.ncbi.nlm.nih.gov/33214784/), [PubMed on Spectrophotometric Assay](https://pubmed.ncbi.nlm.nih.gov/8458886/).</w:t>
+            </w:r>
+          </w:p>
+          <w:p>
+            <w:pPr>
+              <w:ind w:left="-108" w:right="-29"/>
+              <w:rPr>
+                <w:sz w:val="20"/>
+                <w:szCs w:val="20"/>
+                <w:lang w:val="en-US"/>
+              </w:rPr>
+            </w:pPr>
+            <w:r>
+              <w:rPr>
+                <w:sz w:val="20"/>
+                <w:szCs w:val="20"/>
+                <w:lang w:val="en-US"/>
+              </w:rPr>
+              <w:t xml:space="preserve">The glass transition temperature (Tg) of Acetazolamide has been studied using thermogravimetric analysis. The thermal behavior indicates that Acetazolamide exhibits a melting point of approximately 276 °C, followed by decomposition. The analysis was conducted using a simultaneous thermogravimetric-differential thermal analysis (TG-DTA) unit, which provided insights into the thermal stability and degradation pathways of the API. The study revealed that the material undergoes a three-stage decomposition process when subjected to heat treatment in a nitrogen atmosphere. The kinetic analysis suggested a zero-order process as the best fit mechanism for the degradation stages. The activation energy (_E_act) varied throughout the decomposition process, indicating complex thermal behavior. The findings highlight the importance of understanding the thermal properties of Acetazolamide for its formulation and stability in pharmaceutical applications. Further research is necessary to fully elucidate the implications of Tg on the drug's performance and stability under various conditions. For detailed thermal analysis data, refer to the studies conducted by Burnham et al. (2002) and the stability assessments available on ScienceDirect and ResearchGate. </w:t>
+              <w:br/>
+              <w:t xml:space="preserve"/>
+              <w:br/>
+              <w:t xml:space="preserve">Citations: [ScienceDirect](https://www.sciencedirect.com/science/article/pii/S004060310200093X), [ResearchGate](https://www.researchgate.net/publication/346880823_Stability_of_Extemporaneously_Prepared_Acetazolamide_Oral_Suspensions_at_Two_Temperatures).</w:t>
             </w:r>
           </w:p>
           <w:p>
@@ -3906,7 +3880,7 @@
     </w:p>
     <w:tbl>
       <w:tblPr>
-        <w:tblW w:w="10658" w:type="dxa"/>
+        <w:tblW w:w="5000" w:type="pct"/>
         <w:jc w:val="center"/>
         <w:tblBorders>
           <w:top w:val="dotted" w:sz="4" w:space="0" w:color="auto"/>
@@ -3919,8 +3893,8 @@
         <w:tblLook w:val="01E0" w:firstRow="1" w:lastRow="1" w:firstColumn="1" w:lastColumn="1" w:noHBand="0" w:noVBand="0"/>
       </w:tblPr>
       <w:tblGrid>
-        <w:gridCol w:w="4957"/>
-        <w:gridCol w:w="5701"/>
+        <w:gridCol w:w="4683"/>
+        <w:gridCol w:w="5387"/>
       </w:tblGrid>
       <w:tr>
         <w:trPr>
@@ -3930,7 +3904,7 @@
         </w:trPr>
         <w:tc>
           <w:tcPr>
-            <w:tcW w:w="10658" w:type="dxa"/>
+            <w:tcW w:w="5000" w:type="pct"/>
             <w:gridSpan w:val="2"/>
             <w:shd w:val="clear" w:color="auto" w:fill="DBE5F1"/>
             <w:vAlign w:val="center"/>
@@ -3988,7 +3962,7 @@
         </w:trPr>
         <w:tc>
           <w:tcPr>
-            <w:tcW w:w="4957" w:type="dxa"/>
+            <w:tcW w:w="2325" w:type="pct"/>
             <w:vAlign w:val="center"/>
           </w:tcPr>
           <w:p>
@@ -4012,7 +3986,7 @@
         </w:tc>
         <w:tc>
           <w:tcPr>
-            <w:tcW w:w="5701" w:type="dxa"/>
+            <w:tcW w:w="2675" w:type="pct"/>
             <w:vAlign w:val="center"/>
           </w:tcPr>
           <w:p>
@@ -4041,7 +4015,7 @@
         </w:trPr>
         <w:tc>
           <w:tcPr>
-            <w:tcW w:w="10658" w:type="dxa"/>
+            <w:tcW w:w="5000" w:type="pct"/>
             <w:gridSpan w:val="2"/>
             <w:vAlign w:val="center"/>
           </w:tcPr>
@@ -4097,7 +4071,7 @@
         </w:trPr>
         <w:tc>
           <w:tcPr>
-            <w:tcW w:w="4957" w:type="dxa"/>
+            <w:tcW w:w="2325" w:type="pct"/>
             <w:vAlign w:val="center"/>
           </w:tcPr>
           <w:p>
@@ -4121,7 +4095,7 @@
         </w:tc>
         <w:tc>
           <w:tcPr>
-            <w:tcW w:w="5701" w:type="dxa"/>
+            <w:tcW w:w="2675" w:type="pct"/>
             <w:vAlign w:val="center"/>
           </w:tcPr>
           <w:p>
@@ -4151,7 +4125,7 @@
         </w:trPr>
         <w:tc>
           <w:tcPr>
-            <w:tcW w:w="4957" w:type="dxa"/>
+            <w:tcW w:w="2325" w:type="pct"/>
             <w:vAlign w:val="center"/>
           </w:tcPr>
           <w:p>
@@ -4175,7 +4149,7 @@
         </w:tc>
         <w:tc>
           <w:tcPr>
-            <w:tcW w:w="5701" w:type="dxa"/>
+            <w:tcW w:w="2675" w:type="pct"/>
             <w:vAlign w:val="center"/>
           </w:tcPr>
           <w:p>
@@ -4204,7 +4178,7 @@
         </w:trPr>
         <w:tc>
           <w:tcPr>
-            <w:tcW w:w="4957" w:type="dxa"/>
+            <w:tcW w:w="2325" w:type="pct"/>
             <w:vAlign w:val="center"/>
           </w:tcPr>
           <w:p>
@@ -4228,7 +4202,7 @@
         </w:tc>
         <w:tc>
           <w:tcPr>
-            <w:tcW w:w="5701" w:type="dxa"/>
+            <w:tcW w:w="2675" w:type="pct"/>
             <w:vAlign w:val="center"/>
           </w:tcPr>
           <w:p>
@@ -4270,7 +4244,7 @@
         </w:trPr>
         <w:tc>
           <w:tcPr>
-            <w:tcW w:w="4957" w:type="dxa"/>
+            <w:tcW w:w="2325" w:type="pct"/>
             <w:vAlign w:val="center"/>
           </w:tcPr>
           <w:p>
@@ -4294,7 +4268,7 @@
         </w:tc>
         <w:tc>
           <w:tcPr>
-            <w:tcW w:w="5701" w:type="dxa"/>
+            <w:tcW w:w="2675" w:type="pct"/>
             <w:vAlign w:val="center"/>
           </w:tcPr>
           <w:p>
@@ -4329,7 +4303,7 @@
         </w:trPr>
         <w:tc>
           <w:tcPr>
-            <w:tcW w:w="4957" w:type="dxa"/>
+            <w:tcW w:w="2325" w:type="pct"/>
             <w:vAlign w:val="center"/>
           </w:tcPr>
           <w:p>
@@ -4353,24 +4327,24 @@
         </w:tc>
         <w:tc>
           <w:tcPr>
-            <w:tcW w:w="5701" w:type="dxa"/>
-            <w:vAlign w:val="center"/>
-          </w:tcPr>
-          <w:p>
-            <w:pPr>
-              <w:ind w:left="-108" w:right="-29"/>
-              <w:rPr>
-                <w:sz w:val="20"/>
-                <w:szCs w:val="20"/>
-                <w:lang w:val="en-US"/>
-              </w:rPr>
-            </w:pPr>
-            <w:r>
-              <w:rPr>
-                <w:sz w:val="20"/>
-                <w:szCs w:val="20"/>
-              </w:rPr>
-              <w:t xml:space="preserve">DRONABINOL (UNII: 7J8897W37S) (DRONABINOL - UNII:7J8897W37S)</w:t>
+            <w:tcW w:w="2675" w:type="pct"/>
+            <w:vAlign w:val="center"/>
+          </w:tcPr>
+          <w:p>
+            <w:pPr>
+              <w:ind w:left="-108" w:right="-29"/>
+              <w:rPr>
+                <w:sz w:val="20"/>
+                <w:szCs w:val="20"/>
+                <w:lang w:val="en-US"/>
+              </w:rPr>
+            </w:pPr>
+            <w:r>
+              <w:rPr>
+                <w:sz w:val="20"/>
+                <w:szCs w:val="20"/>
+              </w:rPr>
+              <w:t xml:space="preserve">DRONABINOL (UNII: 7J8897W37S)</w:t>
             </w:r>
           </w:p>
         </w:tc>
@@ -4382,7 +4356,7 @@
         </w:trPr>
         <w:tc>
           <w:tcPr>
-            <w:tcW w:w="4957" w:type="dxa"/>
+            <w:tcW w:w="2325" w:type="pct"/>
             <w:vAlign w:val="center"/>
           </w:tcPr>
           <w:p>
@@ -4406,7 +4380,7 @@
         </w:tc>
         <w:tc>
           <w:tcPr>
-            <w:tcW w:w="5701" w:type="dxa"/>
+            <w:tcW w:w="2675" w:type="pct"/>
             <w:vAlign w:val="center"/>
           </w:tcPr>
           <w:p>
@@ -4442,7 +4416,7 @@
         </w:trPr>
         <w:tc>
           <w:tcPr>
-            <w:tcW w:w="4957" w:type="dxa"/>
+            <w:tcW w:w="2325" w:type="pct"/>
             <w:vAlign w:val="center"/>
           </w:tcPr>
           <w:p>
@@ -4466,7 +4440,7 @@
         </w:tc>
         <w:tc>
           <w:tcPr>
-            <w:tcW w:w="5701" w:type="dxa"/>
+            <w:tcW w:w="2675" w:type="pct"/>
             <w:vAlign w:val="center"/>
           </w:tcPr>
           <w:p>
@@ -4485,11 +4459,11 @@
               </w:rPr>
               <w:t xml:space="preserve">Dronabinol Capsules, MARINOL:</w:t>
               <w:br/>
-              <w:t xml:space="preserve">- 2.5 mg: Color: White, Shape: Round, Size: 8 mm, Imprint Code: UM, No score.</w:t>
-              <w:br/>
-              <w:t xml:space="preserve">- 5 mg: Color: Brown, Shape: Round, Size: 8 mm, Imprint Code: UM, No score.</w:t>
-              <w:br/>
-              <w:t xml:space="preserve">- 10 mg: Color: Orange, Shape: Round, Size: 8 mm, Imprint Code: UM, No score.</w:t>
+              <w:t xml:space="preserve">- 2.5 mg: Color: White, Shape: Round, Size: 8 mm, Imprint Code: UM, Score: No score.</w:t>
+              <w:br/>
+              <w:t xml:space="preserve">- 5 mg: Color: Brown, Shape: Round, Size: 8 mm, Imprint Code: UM, Score: No score.</w:t>
+              <w:br/>
+              <w:t xml:space="preserve">- 10 mg: Color: Orange, Shape: Round, Size: 8 mm, Imprint Code: UM, Score: No score.</w:t>
             </w:r>
           </w:p>
         </w:tc>
@@ -4501,7 +4475,7 @@
         </w:trPr>
         <w:tc>
           <w:tcPr>
-            <w:tcW w:w="4957" w:type="dxa"/>
+            <w:tcW w:w="2325" w:type="pct"/>
             <w:vAlign w:val="center"/>
           </w:tcPr>
           <w:p>
@@ -4525,7 +4499,7 @@
         </w:tc>
         <w:tc>
           <w:tcPr>
-            <w:tcW w:w="5701" w:type="dxa"/>
+            <w:tcW w:w="2675" w:type="pct"/>
             <w:vAlign w:val="center"/>
           </w:tcPr>
           <w:p>
@@ -4554,7 +4528,7 @@
         </w:trPr>
         <w:tc>
           <w:tcPr>
-            <w:tcW w:w="4957" w:type="dxa"/>
+            <w:tcW w:w="2325" w:type="pct"/>
             <w:vAlign w:val="center"/>
           </w:tcPr>
           <w:p>
@@ -4578,7 +4552,7 @@
         </w:tc>
         <w:tc>
           <w:tcPr>
-            <w:tcW w:w="5701" w:type="dxa"/>
+            <w:tcW w:w="2675" w:type="pct"/>
             <w:vAlign w:val="center"/>
           </w:tcPr>
           <w:p>
@@ -4608,7 +4582,7 @@
         </w:trPr>
         <w:tc>
           <w:tcPr>
-            <w:tcW w:w="4957" w:type="dxa"/>
+            <w:tcW w:w="2325" w:type="pct"/>
             <w:vAlign w:val="center"/>
           </w:tcPr>
           <w:p>
@@ -4632,7 +4606,7 @@
         </w:tc>
         <w:tc>
           <w:tcPr>
-            <w:tcW w:w="5701" w:type="dxa"/>
+            <w:tcW w:w="2675" w:type="pct"/>
             <w:vAlign w:val="center"/>
           </w:tcPr>
           <w:p>
@@ -4662,7 +4636,7 @@
         </w:trPr>
         <w:tc>
           <w:tcPr>
-            <w:tcW w:w="10658" w:type="dxa"/>
+            <w:tcW w:w="5000" w:type="pct"/>
             <w:gridSpan w:val="2"/>
           </w:tcPr>
           <w:p>
@@ -4731,7 +4705,7 @@
     </w:p>
     <w:tbl>
       <w:tblPr>
-        <w:tblW w:w="10658" w:type="dxa"/>
+        <w:tblW w:w="5000" w:type="pct"/>
         <w:jc w:val="center"/>
         <w:tblBorders>
           <w:top w:val="dotted" w:sz="4" w:space="0" w:color="auto"/>
@@ -4744,8 +4718,8 @@
         <w:tblLook w:val="01E0" w:firstRow="1" w:lastRow="1" w:firstColumn="1" w:lastColumn="1" w:noHBand="0" w:noVBand="0"/>
       </w:tblPr>
       <w:tblGrid>
-        <w:gridCol w:w="4957"/>
-        <w:gridCol w:w="5701"/>
+        <w:gridCol w:w="4683"/>
+        <w:gridCol w:w="5387"/>
       </w:tblGrid>
       <w:tr>
         <w:trPr>
@@ -4755,7 +4729,7 @@
         </w:trPr>
         <w:tc>
           <w:tcPr>
-            <w:tcW w:w="10658" w:type="dxa"/>
+            <w:tcW w:w="5000" w:type="pct"/>
             <w:gridSpan w:val="2"/>
             <w:shd w:val="clear" w:color="auto" w:fill="DBE5F1"/>
             <w:vAlign w:val="center"/>
@@ -4813,7 +4787,7 @@
         </w:trPr>
         <w:tc>
           <w:tcPr>
-            <w:tcW w:w="4957" w:type="dxa"/>
+            <w:tcW w:w="2325" w:type="pct"/>
             <w:vAlign w:val="center"/>
           </w:tcPr>
           <w:p>
@@ -4837,7 +4811,7 @@
         </w:tc>
         <w:tc>
           <w:tcPr>
-            <w:tcW w:w="5701" w:type="dxa"/>
+            <w:tcW w:w="2675" w:type="pct"/>
             <w:vAlign w:val="center"/>
           </w:tcPr>
           <w:p>
@@ -4866,7 +4840,7 @@
         </w:trPr>
         <w:tc>
           <w:tcPr>
-            <w:tcW w:w="10658" w:type="dxa"/>
+            <w:tcW w:w="5000" w:type="pct"/>
             <w:gridSpan w:val="2"/>
             <w:vAlign w:val="center"/>
           </w:tcPr>
@@ -4922,7 +4896,7 @@
         </w:trPr>
         <w:tc>
           <w:tcPr>
-            <w:tcW w:w="4957" w:type="dxa"/>
+            <w:tcW w:w="2325" w:type="pct"/>
             <w:vAlign w:val="center"/>
           </w:tcPr>
           <w:p>
@@ -4946,7 +4920,7 @@
         </w:tc>
         <w:tc>
           <w:tcPr>
-            <w:tcW w:w="5701" w:type="dxa"/>
+            <w:tcW w:w="2675" w:type="pct"/>
             <w:vAlign w:val="center"/>
           </w:tcPr>
           <w:p>
@@ -4976,7 +4950,7 @@
         </w:trPr>
         <w:tc>
           <w:tcPr>
-            <w:tcW w:w="4957" w:type="dxa"/>
+            <w:tcW w:w="2325" w:type="pct"/>
             <w:vAlign w:val="center"/>
           </w:tcPr>
           <w:p>
@@ -5000,7 +4974,7 @@
         </w:tc>
         <w:tc>
           <w:tcPr>
-            <w:tcW w:w="5701" w:type="dxa"/>
+            <w:tcW w:w="2675" w:type="pct"/>
             <w:vAlign w:val="center"/>
           </w:tcPr>
           <w:p>
@@ -5029,7 +5003,7 @@
         </w:trPr>
         <w:tc>
           <w:tcPr>
-            <w:tcW w:w="4957" w:type="dxa"/>
+            <w:tcW w:w="2325" w:type="pct"/>
             <w:vAlign w:val="center"/>
           </w:tcPr>
           <w:p>
@@ -5053,7 +5027,7 @@
         </w:tc>
         <w:tc>
           <w:tcPr>
-            <w:tcW w:w="5701" w:type="dxa"/>
+            <w:tcW w:w="2675" w:type="pct"/>
             <w:vAlign w:val="center"/>
           </w:tcPr>
           <w:p>
@@ -5091,7 +5065,7 @@
         </w:trPr>
         <w:tc>
           <w:tcPr>
-            <w:tcW w:w="4957" w:type="dxa"/>
+            <w:tcW w:w="2325" w:type="pct"/>
             <w:vAlign w:val="center"/>
           </w:tcPr>
           <w:p>
@@ -5115,7 +5089,7 @@
         </w:tc>
         <w:tc>
           <w:tcPr>
-            <w:tcW w:w="5701" w:type="dxa"/>
+            <w:tcW w:w="2675" w:type="pct"/>
             <w:vAlign w:val="center"/>
           </w:tcPr>
           <w:p>
@@ -5144,7 +5118,7 @@
         </w:trPr>
         <w:tc>
           <w:tcPr>
-            <w:tcW w:w="4957" w:type="dxa"/>
+            <w:tcW w:w="2325" w:type="pct"/>
             <w:vAlign w:val="center"/>
           </w:tcPr>
           <w:p>
@@ -5168,7 +5142,7 @@
         </w:tc>
         <w:tc>
           <w:tcPr>
-            <w:tcW w:w="5701" w:type="dxa"/>
+            <w:tcW w:w="2675" w:type="pct"/>
             <w:vAlign w:val="center"/>
           </w:tcPr>
           <w:p>
@@ -5199,7 +5173,7 @@
         </w:trPr>
         <w:tc>
           <w:tcPr>
-            <w:tcW w:w="4957" w:type="dxa"/>
+            <w:tcW w:w="2325" w:type="pct"/>
             <w:vAlign w:val="center"/>
           </w:tcPr>
           <w:p>
@@ -5223,7 +5197,7 @@
         </w:tc>
         <w:tc>
           <w:tcPr>
-            <w:tcW w:w="5701" w:type="dxa"/>
+            <w:tcW w:w="2675" w:type="pct"/>
             <w:vAlign w:val="center"/>
           </w:tcPr>
           <w:p>
@@ -5241,9 +5215,9 @@
                 <w:sz w:val="20"/>
                 <w:szCs w:val="20"/>
               </w:rPr>
-              <w:t xml:space="preserve">Acetazolamide Tablets, USP 125 mg: White to off-white, round, flat faced, beveled edge, uncoated tablets with breakline on one side and debossed with '1238' on the other side. Supplied as NDC 72578-149-01 in bottle of 100 tablets with child-resistant closure.</w:t>
-              <w:br/>
-              <w:t xml:space="preserve">Acetazolamide Tablets, USP 250 mg: White to off-white, round, flat faced, beveled edge, uncoated tablets with quadrisect breakline on one side and debossed with '1239' on the other side. Supplied as NDC 72578-150-01 in bottle of 100 tablets with child-resistant closure.</w:t>
+              <w:t xml:space="preserve">Acetazolamide Tablets, USP 125 mg: White to off-white, round, flat faced, beveled edge, uncoated tablets with breakline on one side and debossed with '1238' on the other side. Supplied as NDC 70771-1827-1 in bottle of 100 tablets with child-resistant closure.</w:t>
+              <w:br/>
+              <w:t xml:space="preserve">Acetazolamide Tablets, USP 250 mg: White to off-white, round, flat faced, beveled edge, uncoated tablets with quadrisect breakline on one side and debossed with '1239' on the other side. Supplied as NDC 70771-1828-1 in bottle of 100 tablets with child-resistant closure.</w:t>
             </w:r>
           </w:p>
         </w:tc>
@@ -5255,7 +5229,7 @@
         </w:trPr>
         <w:tc>
           <w:tcPr>
-            <w:tcW w:w="4957" w:type="dxa"/>
+            <w:tcW w:w="2325" w:type="pct"/>
             <w:vAlign w:val="center"/>
           </w:tcPr>
           <w:p>
@@ -5279,7 +5253,7 @@
         </w:tc>
         <w:tc>
           <w:tcPr>
-            <w:tcW w:w="5701" w:type="dxa"/>
+            <w:tcW w:w="2675" w:type="pct"/>
             <w:vAlign w:val="center"/>
           </w:tcPr>
           <w:p>
@@ -5298,29 +5272,29 @@
               </w:rPr>
               <w:t xml:space="preserve">Acetazolamide Tablets USP 125 mg:</w:t>
               <w:br/>
-              <w:t xml:space="preserve">- Color: White (white to off-white)</w:t>
-              <w:br/>
-              <w:t xml:space="preserve">- Size: 9 mm</w:t>
-              <w:br/>
-              <w:t xml:space="preserve">- Shape: Round</w:t>
-              <w:br/>
-              <w:t xml:space="preserve">- Score: 2 pieces</w:t>
-              <w:br/>
-              <w:t xml:space="preserve">- Imprint Code: 1238</w:t>
+              <w:t xml:space="preserve">Color: White (white to off-white)</w:t>
+              <w:br/>
+              <w:t xml:space="preserve">Size: 9 mm</w:t>
+              <w:br/>
+              <w:t xml:space="preserve">Shape: Round</w:t>
+              <w:br/>
+              <w:t xml:space="preserve">Score: 2 pieces</w:t>
+              <w:br/>
+              <w:t xml:space="preserve">Imprint code: 1238</w:t>
               <w:br/>
               <w:t xml:space="preserve"/>
               <w:br/>
               <w:t xml:space="preserve">Acetazolamide Tablets USP 250 mg:</w:t>
               <w:br/>
-              <w:t xml:space="preserve">- Color: White (white to off-white)</w:t>
-              <w:br/>
-              <w:t xml:space="preserve">- Size: 11 mm</w:t>
-              <w:br/>
-              <w:t xml:space="preserve">- Shape: Round</w:t>
-              <w:br/>
-              <w:t xml:space="preserve">- Score: 4 pieces</w:t>
-              <w:br/>
-              <w:t xml:space="preserve">- Imprint Code: 1239</w:t>
+              <w:t xml:space="preserve">Color: White (white to off-white)</w:t>
+              <w:br/>
+              <w:t xml:space="preserve">Size: 11 mm</w:t>
+              <w:br/>
+              <w:t xml:space="preserve">Shape: Round</w:t>
+              <w:br/>
+              <w:t xml:space="preserve">Score: 4 pieces</w:t>
+              <w:br/>
+              <w:t xml:space="preserve">Imprint code: 1239.</w:t>
             </w:r>
           </w:p>
         </w:tc>
@@ -5332,7 +5306,7 @@
         </w:trPr>
         <w:tc>
           <w:tcPr>
-            <w:tcW w:w="4957" w:type="dxa"/>
+            <w:tcW w:w="2325" w:type="pct"/>
             <w:vAlign w:val="center"/>
           </w:tcPr>
           <w:p>
@@ -5356,24 +5330,24 @@
         </w:tc>
         <w:tc>
           <w:tcPr>
-            <w:tcW w:w="5701" w:type="dxa"/>
-            <w:vAlign w:val="center"/>
-          </w:tcPr>
-          <w:p>
-            <w:pPr>
-              <w:ind w:left="-108" w:right="-29"/>
-              <w:rPr>
-                <w:sz w:val="20"/>
-                <w:szCs w:val="20"/>
-                <w:lang w:val="en-US"/>
-              </w:rPr>
-            </w:pPr>
-            <w:r>
-              <w:rPr>
-                <w:sz w:val="20"/>
-                <w:szCs w:val="20"/>
-              </w:rPr>
-              <w:t xml:space="preserve">Acetazolamide Tablets, USP 125 mg are white to off-white, round, flat faced, beveled edge, uncoated tablets with a breakline on one side and debossed with '1238' on the other side. Supplied as NDC 72578-149-01 in a bottle of 100 tablets with child-resistant closure. Acetazolamide Tablets, USP 250 mg are white to off-white, round, flat faced, beveled edge, uncoated tablets with a quadrisect breakline on one side and debossed with '1239' on the other side. Supplied as NDC 72578-150-01 in a bottle of 100 tablets with child-resistant closure.</w:t>
+            <w:tcW w:w="2675" w:type="pct"/>
+            <w:vAlign w:val="center"/>
+          </w:tcPr>
+          <w:p>
+            <w:pPr>
+              <w:ind w:left="-108" w:right="-29"/>
+              <w:rPr>
+                <w:sz w:val="20"/>
+                <w:szCs w:val="20"/>
+                <w:lang w:val="en-US"/>
+              </w:rPr>
+            </w:pPr>
+            <w:r>
+              <w:rPr>
+                <w:sz w:val="20"/>
+                <w:szCs w:val="20"/>
+              </w:rPr>
+              <w:t xml:space="preserve">Acetazolamide Tablets, USP 125 mg are white to off-white, round, flat faced, beveled edge, uncoated tablets with a breakline on one side and debossed with '1238' on the other side. Supplied as NDC 70771-1827-1 in a bottle of 100 tablets with child-resistant closure. Acetazolamide Tablets, USP 250 mg are white to off-white, round, flat faced, beveled edge, uncoated tablets with a quadrisect breakline on one side and debossed with '1239' on the other side. Supplied as NDC 70771-1828-1 in a bottle of 100 tablets with child-resistant closure.</w:t>
             </w:r>
           </w:p>
         </w:tc>
@@ -5385,7 +5359,7 @@
         </w:trPr>
         <w:tc>
           <w:tcPr>
-            <w:tcW w:w="4957" w:type="dxa"/>
+            <w:tcW w:w="2325" w:type="pct"/>
             <w:vAlign w:val="center"/>
           </w:tcPr>
           <w:p>
@@ -5409,7 +5383,7 @@
         </w:tc>
         <w:tc>
           <w:tcPr>
-            <w:tcW w:w="5701" w:type="dxa"/>
+            <w:tcW w:w="2675" w:type="pct"/>
             <w:vAlign w:val="center"/>
           </w:tcPr>
           <w:p>
@@ -5439,7 +5413,7 @@
         </w:trPr>
         <w:tc>
           <w:tcPr>
-            <w:tcW w:w="4957" w:type="dxa"/>
+            <w:tcW w:w="2325" w:type="pct"/>
             <w:vAlign w:val="center"/>
           </w:tcPr>
           <w:p>
@@ -5463,7 +5437,7 @@
         </w:tc>
         <w:tc>
           <w:tcPr>
-            <w:tcW w:w="5701" w:type="dxa"/>
+            <w:tcW w:w="2675" w:type="pct"/>
             <w:vAlign w:val="center"/>
           </w:tcPr>
           <w:p>
@@ -5493,7 +5467,7 @@
         </w:trPr>
         <w:tc>
           <w:tcPr>
-            <w:tcW w:w="10658" w:type="dxa"/>
+            <w:tcW w:w="5000" w:type="pct"/>
             <w:gridSpan w:val="2"/>
           </w:tcPr>
           <w:p>
@@ -5605,7 +5579,7 @@
     </w:p>
     <w:tbl>
       <w:tblPr>
-        <w:tblW w:w="10705" w:type="dxa"/>
+        <w:tblW w:w="5000" w:type="pct"/>
         <w:jc w:val="center"/>
         <w:tblBorders>
           <w:top w:val="dotted" w:sz="4" w:space="0" w:color="auto"/>
@@ -5616,7 +5590,7 @@
         <w:tblLook w:val="01E0" w:firstRow="1" w:lastRow="1" w:firstColumn="1" w:lastColumn="1" w:noHBand="0" w:noVBand="0"/>
       </w:tblPr>
       <w:tblGrid>
-        <w:gridCol w:w="10705"/>
+        <w:gridCol w:w="10070"/>
       </w:tblGrid>
       <w:tr>
         <w:trPr>
@@ -5625,7 +5599,7 @@
         </w:trPr>
         <w:tc>
           <w:tcPr>
-            <w:tcW w:w="10705" w:type="dxa"/>
+            <w:tcW w:w="5000" w:type="pct"/>
             <w:tcBorders>
               <w:bottom w:val="dotted" w:sz="4" w:space="0" w:color="auto"/>
             </w:tcBorders>
@@ -5654,7 +5628,43 @@
                 <w:szCs w:val="20"/>
                 <w:lang w:val="en-US"/>
               </w:rPr>
-              <w:t>REVISION OF PATENTS (</w:t>
+              <w:t xml:space="preserve">REVISION OF PATENTS </w:t>
+            </w:r>
+            <w:r>
+              <w:rPr>
+                <w:b/>
+                <w:sz w:val="20"/>
+                <w:szCs w:val="20"/>
+                <w:lang w:val="en-US"/>
+              </w:rPr>
+              <w:t xml:space="preserve">FOR </w:t>
+            </w:r>
+            <w:r>
+              <w:rPr>
+                <w:b/>
+                <w:sz w:val="20"/>
+                <w:szCs w:val="20"/>
+                <w:lang w:val="en-US"/>
+              </w:rPr>
+              <w:t xml:space="preserve">Dronabinol</w:t>
+            </w:r>
+            <w:r>
+              <w:rPr>
+                <w:b/>
+                <w:sz w:val="20"/>
+                <w:szCs w:val="20"/>
+                <w:lang w:val="en-US"/>
+              </w:rPr>
+              <w:t xml:space="preserve"> </w:t>
+            </w:r>
+            <w:r>
+              <w:rPr>
+                <w:b/>
+                <w:sz w:val="20"/>
+                <w:szCs w:val="20"/>
+                <w:lang w:val="en-US"/>
+              </w:rPr>
+              <w:t>(</w:t>
             </w:r>
             <w:r>
               <w:rPr>
@@ -5684,7 +5694,7 @@
         </w:trPr>
         <w:tc>
           <w:tcPr>
-            <w:tcW w:w="10705" w:type="dxa"/>
+            <w:tcW w:w="5000" w:type="pct"/>
             <w:tcBorders>
               <w:top w:val="dotted" w:sz="4" w:space="0" w:color="auto"/>
             </w:tcBorders>
@@ -5693,15 +5703,9 @@
           </w:tcPr>
           <w:p>
             <w:pPr>
-              <w:pStyle w:val="Prrafodelista"/>
-              <w:numPr>
-                <w:ilvl w:val="0"/>
-                <w:numId w:val="21"/>
-              </w:numPr>
               <w:ind w:right="-29"/>
               <w:rPr>
                 <w:b/>
-                <w:sz w:val="20"/>
                 <w:szCs w:val="20"/>
               </w:rPr>
             </w:pPr>
@@ -5709,7 +5713,6 @@
             <w:r>
               <w:rPr>
                 <w:b/>
-                <w:sz w:val="20"/>
                 <w:szCs w:val="20"/>
               </w:rPr>
               <w:t xml:space="preserve">Dronabinol</w:t>
@@ -5721,6 +5724,7 @@
               <w:rPr>
                 <w:sz w:val="20"/>
                 <w:szCs w:val="20"/>
+                <w:u w:val="single"/>
               </w:rPr>
             </w:pPr>
           </w:p>
@@ -5742,7 +5746,7 @@
               <w:br/>
               <w:t xml:space="preserve"/>
               <w:br/>
-              <w:t xml:space="preserve">Dronabinol, a synthetic derivative of delta-9-tetrahydrocannabinol (THC), has emerged as a significant therapeutic agent for managing nausea, vomiting, and appetite stimulation in various medical conditions. This report delves into the synthesis pathways, polymorphic variations, formulation challenges, and manufacturing innovations associated with Dronabinol. It highlights notable patents that outline diverse synthesis methodologies aimed at enhancing yield and purity, while also addressing the implications of polymorphism on drug efficacy and patentability. Furthermore, the report explores innovative formulation strategies and manufacturing optimizations that improve stability and scalability, ultimately paving the way for more effective Dronabinol-based therapies.</w:t>
+              <w:t xml:space="preserve">This patent research report delves into Dronabinol, a synthetic cannabinoid with significant therapeutic applications, particularly in managing nausea and appetite stimulation. The report explores various synthesis methodologies, including extraction from hemp, cyclization techniques, and continuous synthesis processes, highlighting their implications for patentability and polymorphic variations. Additionally, it examines formulation strategies that enhance Dronabinol's stability and bioavailability, alongside emerging trends in manufacturing and regulatory challenges. By analyzing existing patents and identifying opportunities for novel polymorphs, this report aims to provide a comprehensive understanding of the Dronabinol landscape, paving the way for future innovations in cannabinoid therapies.</w:t>
               <w:br/>
               <w:t xml:space="preserve"/>
               <w:br/>
@@ -5750,7 +5754,7 @@
               <w:br/>
               <w:t xml:space="preserve"/>
               <w:br/>
-              <w:t xml:space="preserve"># Synthesis Pathways and Polymorphic Variations of Dronabinol: A Patent Research Analysis</w:t>
+              <w:t xml:space="preserve"># Patent Research Report on Dronabinol: Synthesis Pathways and Polymorphic Variations</w:t>
               <w:br/>
               <w:t xml:space="preserve"/>
               <w:br/>
@@ -5758,91 +5762,87 @@
               <w:br/>
               <w:t xml:space="preserve"/>
               <w:br/>
-              <w:t xml:space="preserve">Dronabinol, a well-known cannabinoid, has garnered significant attention due to its therapeutic potential. The synthesis of Dronabinol has been the subject of various patents, each presenting unique methodologies that aim to improve yield, purity, and efficiency. Understanding these synthesis pathways is crucial for identifying potential patent conflicts and opportunities for novel formulations.</w:t>
-              <w:br/>
-              <w:t xml:space="preserve"/>
-              <w:br/>
-              <w:t xml:space="preserve">### Notable Synthesis Patents</w:t>
-              <w:br/>
-              <w:t xml:space="preserve"/>
-              <w:br/>
-              <w:t xml:space="preserve">1. **US Patent No. 5,342,971**  </w:t>
-              <w:br/>
-              <w:t xml:space="preserve">   This patent outlines a method for manufacturing Dronabinol and related dibenzo[b,d]pyrans. The process emphasizes the use of inexpensive and readily available raw materials and reagents, achieving a total yield of 35-40% with qualified purity. This improvement in synthesis efficiency is significant, as it reduces production costs and enhances the feasibility of large-scale manufacturing [1].</w:t>
-              <w:br/>
-              <w:t xml:space="preserve"/>
-              <w:br/>
-              <w:t xml:space="preserve">2. **WO2002062782A1**  </w:t>
-              <w:br/>
-              <w:t xml:space="preserve">   This patent describes a synthesis process that begins with the extraction of Cannabidiolic acid and Cannabidiol from certified fiber hemp. The method is designed to avoid thermal decarboxylation by conducting solvent treatment at room temperature, which allows for the isolation of these compounds in high concentrations. This innovative approach not only preserves the integrity of the starting materials but also enhances the overall yield of Dronabinol [2].</w:t>
-              <w:br/>
-              <w:t xml:space="preserve"/>
-              <w:br/>
-              <w:t xml:space="preserve">3. **US Patent No. 7323576B2**  </w:t>
-              <w:br/>
-              <w:t xml:space="preserve">   This patent presents a synthetic route involving the reaction of cis-menth-1-ene-3,8-diol with olivetol to form a key intermediate, which is then cyclized to produce Dronabinol. The emphasis on stereochemistry in this method is particularly noteworthy, as it highlights the importance of achieving the desired active form of the compound through careful manipulation of reaction conditions [3].</w:t>
-              <w:br/>
-              <w:t xml:space="preserve"/>
-              <w:br/>
-              <w:t xml:space="preserve">These methodologies not only provide insights into the synthesis of Dronabinol but also present potential areas for exploring polymorphic variations and patentable aspects. The focus on stereoselectivity and yield in these processes could lead to novel approaches in the synthesis of Dronabinol and its derivatives.</w:t>
-              <w:br/>
-              <w:t xml:space="preserve"/>
-              <w:br/>
-              <w:t xml:space="preserve">## Polymorphic Variations of Dronabinol</w:t>
-              <w:br/>
-              <w:t xml:space="preserve"/>
-              <w:br/>
-              <w:t xml:space="preserve">Polymorphism is a critical aspect of pharmaceutical development, as it can significantly influence a drug's physical properties, including solubility, stability, and bioavailability. Variations in crystal structure can lead to different polymorphic forms, which may exhibit distinct physicochemical properties despite having the same chemical composition.</w:t>
-              <w:br/>
-              <w:t xml:space="preserve"/>
-              <w:br/>
-              <w:t xml:space="preserve">### Implications of Polymorphism</w:t>
-              <w:br/>
-              <w:t xml:space="preserve"/>
-              <w:br/>
-              <w:t xml:space="preserve">1. **Efficacy and Safety**  </w:t>
-              <w:br/>
-              <w:t xml:space="preserve">   Polymorphic differences can lead to variations in solubility and dissolution rates, which are crucial for drug absorption and therapeutic effectiveness. Selecting a more soluble polymorph can enhance dissolution and improve drug absorption, leading to faster onset of action and improved therapeutic efficacy [4].</w:t>
-              <w:br/>
-              <w:t xml:space="preserve"/>
-              <w:br/>
-              <w:t xml:space="preserve">2. **Pharmacokinetics**  </w:t>
-              <w:br/>
-              <w:t xml:space="preserve">   Dronabinol is known to undergo extensive first-pass hepatic metabolism, complicating its pharmacokinetics. Understanding and controlling polymorphism is essential for optimizing drug performance and ensuring consistent therapeutic outcomes [5].</w:t>
-              <w:br/>
-              <w:t xml:space="preserve"/>
-              <w:br/>
-              <w:t xml:space="preserve">3. **Patentability**  </w:t>
-              <w:br/>
-              <w:t xml:space="preserve">   If novel polymorphic forms of Dronabinol can be identified that demonstrate improved solubility or stability, these could present opportunities for new patent applications. The ability to provide robust data on the polymorphic form of the drug substance, along with evidence of its stability and bioavailability, is crucial for regulatory approval and could support claims for novel formulations [6].</w:t>
-              <w:br/>
-              <w:t xml:space="preserve"/>
-              <w:br/>
-              <w:t xml:space="preserve">### Challenges in Identifying Polymorphic Forms</w:t>
-              <w:br/>
-              <w:t xml:space="preserve"/>
-              <w:br/>
-              <w:t xml:space="preserve">Identifying and characterizing polymorphic forms of Dronabinol can present several challenges. One of the primary difficulties lies in the need for advanced analytical techniques to accurately distinguish between different polymorphs. Techniques such as X-Ray Diffraction (XRD), Differential Scanning Calorimetry (DSC), and solid-state Nuclear Magnetic Resonance (NMR) spectroscopy are essential for characterizing the physical properties of polymorphs, including their crystal structure, melting point, and thermal behavior [7]. However, these methods can be resource-intensive and require specialized expertise.</w:t>
-              <w:br/>
-              <w:t xml:space="preserve"/>
-              <w:br/>
-              <w:t xml:space="preserve">Another challenge is the potential for polymorphic transitions during the manufacturing process or storage, which can lead to changes in the drug's stability and bioavailability. Formulators must carefully design processes and storage conditions to minimize the risk of such transitions, ensuring that the desired polymorphic form is maintained throughout the product's shelf life [8].</w:t>
-              <w:br/>
-              <w:t xml:space="preserve"/>
-              <w:br/>
-              <w:t xml:space="preserve">## Evaluating Patent Conflicts in Polymorphic Forms</w:t>
-              <w:br/>
-              <w:t xml:space="preserve"/>
-              <w:br/>
-              <w:t xml:space="preserve">When it comes to evaluating potential patent conflicts, a thorough patent landscape analysis is essential. This involves reviewing existing patents related to Dronabinol and its polymorphic forms to identify any claims that may overlap with new formulations or synthesis methods being developed. For instance, if a novel polymorph is identified, it is essential to determine whether it has been previously patented or if there are existing patents that could pose a conflict [9].</w:t>
-              <w:br/>
-              <w:t xml:space="preserve"/>
-              <w:br/>
-              <w:t xml:space="preserve">### Legal Frameworks and Patentability Criteria</w:t>
-              <w:br/>
-              <w:t xml:space="preserve"/>
-              <w:br/>
-              <w:t xml:space="preserve">Understanding the legal frameworks surrounding polymorph patents in different jurisdictions is vital, as patentability criteria can vary. In some cases, demonstrating a significant improvement in solubility, stability, or bioavailability compared to existing forms may strengthen the case for patenting a new polymorph [10]. Engaging with patent attorneys who specialize in pharmaceutical patents can also provide valuable insights into navigating potential conflicts and ensuring compliance with patent laws.</w:t>
+              <w:t xml:space="preserve">The synthesis of Dronabinol, a key cannabinoid with significant therapeutic potential, has been explored through various methodologies, each presenting unique approaches and outcomes. Understanding these synthesis pathways is crucial for identifying potential patent conflicts and opportunities for novel polymorph patents.</w:t>
+              <w:br/>
+              <w:t xml:space="preserve"/>
+              <w:br/>
+              <w:t xml:space="preserve">### Extraction from Hemp</w:t>
+              <w:br/>
+              <w:t xml:space="preserve"/>
+              <w:br/>
+              <w:t xml:space="preserve">One notable method for synthesizing Dronabinol involves the extraction of Cannabidiolic acid (CBDA) and Cannabidiol (CBD) from the flowers or leaves of certified fiber hemp. This process is particularly advantageous as it allows for a high concentration of the necessary starting materials while minimizing thermal decarboxylation. By conducting the solvent treatment at room temperature, the integrity of the compounds is preserved, leading to a more efficient synthesis process [1].</w:t>
+              <w:br/>
+              <w:t xml:space="preserve"/>
+              <w:br/>
+              <w:t xml:space="preserve">### Cyclization with Molecular Sieves</w:t>
+              <w:br/>
+              <w:t xml:space="preserve"/>
+              <w:br/>
+              <w:t xml:space="preserve">Another interesting synthesis route utilizes molecular sieves during the cyclization of Cannabidiol in an organic solvent. This method significantly impacts the selectivity of the Δ9-THC/Δ8-THC ratio and the reaction rate. The use of molecular sieves is surprising as it highlights the importance of the reaction environment in achieving desired product outcomes. This nuanced approach can lead to variations in the final product that may have implications for both efficacy and patentability [2].</w:t>
+              <w:br/>
+              <w:t xml:space="preserve"/>
+              <w:br/>
+              <w:t xml:space="preserve">### Continuous Synthesis Processes</w:t>
+              <w:br/>
+              <w:t xml:space="preserve"/>
+              <w:br/>
+              <w:t xml:space="preserve">Additionally, continuous synthesis processes have been optimized to yield Cannabidiol from olivetol-carboxylic acid methyl ester and Menthadienol G, achieving a yield of 41%. This efficiency in synthesis is crucial for potential commercial applications, as it allows for a more scalable production method that could meet market demands while also providing a basis for exploring novel formulations and polymorphs [3].</w:t>
+              <w:br/>
+              <w:t xml:space="preserve"/>
+              <w:br/>
+              <w:t xml:space="preserve">## Polymorphic Variations in Dronabinol</w:t>
+              <w:br/>
+              <w:t xml:space="preserve"/>
+              <w:br/>
+              <w:t xml:space="preserve">Polymorphic variations in Dronabinol are an important aspect to consider, as they can significantly influence the compound's physical and chemical properties, including solubility, stability, and bioavailability. While specific polymorphic forms of Dronabinol are not extensively detailed in the sources, the synthesis methods themselves can lead to different polymorphic outcomes based on the conditions used.</w:t>
+              <w:br/>
+              <w:t xml:space="preserve"/>
+              <w:br/>
+              <w:t xml:space="preserve">### Influence of Synthesis Conditions</w:t>
+              <w:br/>
+              <w:t xml:space="preserve"/>
+              <w:br/>
+              <w:t xml:space="preserve">The synthesis conditions, such as the choice of solvents and reaction temperatures, can result in distinct crystalline forms of Dronabinol. For instance, the method involving the extraction of Cannabidiol from hemp, followed by its cyclization, may yield different polymorphs depending on the solvent and the presence of additives like molecular sieves, which can affect the crystallization process [1][2]. </w:t>
+              <w:br/>
+              <w:t xml:space="preserve"/>
+              <w:br/>
+              <w:t xml:space="preserve">### Patentability of Novel Polymorphs</w:t>
+              <w:br/>
+              <w:t xml:space="preserve"/>
+              <w:br/>
+              <w:t xml:space="preserve">The identification of polymorphic forms can open up opportunities for patenting novel forms that exhibit improved properties. If a new polymorph demonstrates enhanced stability or solubility compared to previously known forms, it could be a candidate for patent protection. This is particularly relevant in the pharmaceutical industry, where the formulation of a drug can be as critical as its active ingredient. The potential for novel polymorphs to offer improved therapeutic profiles makes this area ripe for exploration and patenting.</w:t>
+              <w:br/>
+              <w:t xml:space="preserve"/>
+              <w:br/>
+              <w:t xml:space="preserve">## Challenges in Analyzing Existing Patents</w:t>
+              <w:br/>
+              <w:t xml:space="preserve"/>
+              <w:br/>
+              <w:t xml:space="preserve">Analyzing existing patents related to Dronabinol presents several challenges, particularly concerning overlapping claims and potential conflicts. The landscape of Dronabinol patents is complex, with multiple patents covering various synthesis methods and formulations.</w:t>
+              <w:br/>
+              <w:t xml:space="preserve"/>
+              <w:br/>
+              <w:t xml:space="preserve">### Overlapping Claims</w:t>
+              <w:br/>
+              <w:t xml:space="preserve"/>
+              <w:br/>
+              <w:t xml:space="preserve">One significant challenge is the presence of multiple patents that describe different synthetic routes for producing Dronabinol. For instance, patents like US 4,025,516 and US 5,342,971 detail different synthetic methodologies, which could lead to overlapping claims if new methods are developed that are similar to these existing processes [1][2]. This overlap complicates the patenting of novel synthesis routes or polymorphs, as any new application must be carefully differentiated from existing patents.</w:t>
+              <w:br/>
+              <w:t xml:space="preserve"/>
+              <w:br/>
+              <w:t xml:space="preserve">### Evergreening Practices</w:t>
+              <w:br/>
+              <w:t xml:space="preserve"/>
+              <w:br/>
+              <w:t xml:space="preserve">The concept of "evergreening" in the pharmaceutical industry further complicates matters. This practice involves filing secondary patents on polymorphs, formulations, or methods of use that may not significantly differ from the original patent but extend the patent life of a drug. Secondary patents are common and can add substantial additional patent life, creating barriers for new entrants looking to patent novel polymorphs or formulations of Dronabinol [3]. </w:t>
+              <w:br/>
+              <w:t xml:space="preserve"/>
+              <w:br/>
+              <w:t xml:space="preserve">### Navigating Novel Polymorph Identification</w:t>
+              <w:br/>
+              <w:t xml:space="preserve"/>
+              <w:br/>
+              <w:t xml:space="preserve">Furthermore, the identification of novel polymorphs must be carefully navigated to ensure that they do not infringe on existing patents. If a new polymorph is found to be similar to those already patented, it may not be patentable unless it demonstrates significantly improved properties or a novel method of synthesis that is distinct from prior art. This necessitates a thorough analysis to identify unique aspects of any new polymorphs or synthesis methods that could be patentable.</w:t>
               <w:br/>
               <w:t xml:space="preserve"/>
               <w:br/>
@@ -5850,155 +5850,393 @@
               <w:br/>
               <w:t xml:space="preserve"/>
               <w:br/>
-              <w:t xml:space="preserve">The synthesis methodologies and polymorphic variations of Dronabinol present a rich landscape for patent research. The innovative approaches to synthesis, coupled with the implications of polymorphism on drug efficacy and patentability, highlight the importance of thorough analysis in this field. By understanding the current patent landscape and the challenges associated with polymorphic forms, researchers can identify opportunities for novel formulations and navigate potential patent conflicts effectively.</w:t>
+              <w:t xml:space="preserve">The synthesis pathways for Dronabinol reveal a complex landscape of methodologies that not only highlight the nuances of cannabinoid chemistry but also present significant opportunities for patenting novel polymorphs. The interplay between synthesis conditions and polymorphic outcomes underscores the importance of innovation in this field. However, the challenges posed by existing patents and the strategic use of secondary patents necessitate a careful and informed approach to navigating the patent landscape surrounding Dronabinol.</w:t>
               <w:br/>
               <w:t xml:space="preserve"/>
               <w:br/>
               <w:t xml:space="preserve">## Sources</w:t>
               <w:br/>
-              <w:t xml:space="preserve">[1] US 5,342,971  </w:t>
-              <w:br/>
-              <w:t xml:space="preserve">[2] WO2002062782A1  </w:t>
-              <w:br/>
-              <w:t xml:space="preserve">[3] US7323576B2  </w:t>
-              <w:br/>
-              <w:t xml:space="preserve">[4] Impact of Polymorphism on Drug Formulation and Bioavailability  </w:t>
-              <w:br/>
-              <w:t xml:space="preserve">[5] Journal of Chemical and Pharmaceutical Research  </w:t>
-              <w:br/>
-              <w:t xml:space="preserve">[6] Bioavailability study of dronabinol oral solution versus dronabinol capsules  </w:t>
-              <w:br/>
-              <w:t xml:space="preserve">[7] Regulatory considerations for polymorphism in drug development  </w:t>
-              <w:br/>
-              <w:t xml:space="preserve">[8] Patenting known substances: The problem with polymorphs  </w:t>
-              <w:br/>
-              <w:t xml:space="preserve">[9] Journal of Chemical and Pharmaceutical Research  </w:t>
-              <w:br/>
-              <w:t xml:space="preserve">[10] Regulatory considerations for polymorphism in drug development  </w:t>
-              <w:br/>
-              <w:t xml:space="preserve"/>
-              <w:br/>
-              <w:t xml:space="preserve"># Innovative Formulation Strategies for Dronabinol Capsules: A Patent Research Analysis</w:t>
-              <w:br/>
-              <w:t xml:space="preserve"/>
-              <w:br/>
-              <w:t xml:space="preserve">## Background on Dronabinol and Its Formulation Challenges</w:t>
-              <w:br/>
-              <w:t xml:space="preserve"/>
-              <w:br/>
-              <w:t xml:space="preserve">Dronabinol, a synthetic form of delta-9-tetrahydrocannabinol (THC), is primarily used for its therapeutic effects in managing conditions such as nausea and vomiting associated with chemotherapy, as well as for appetite stimulation in patients with AIDS. The formulation of Dronabinol into effective dosage forms, particularly capsules, presents unique challenges due to its sensitivity to environmental factors, including light, heat, and oxygen. These factors can lead to oxidative degradation, compromising the drug's efficacy and shelf-life. Therefore, innovative formulation strategies are essential to enhance the stability, bioavailability, and overall therapeutic outcomes of Dronabinol capsules.</w:t>
-              <w:br/>
-              <w:t xml:space="preserve"/>
-              <w:br/>
-              <w:t xml:space="preserve">## Key Excipients and Their Impact on Dronabinol Formulations</w:t>
-              <w:br/>
-              <w:t xml:space="preserve"/>
-              <w:br/>
-              <w:t xml:space="preserve">### 1. Antioxidants in Dronabinol Formulations</w:t>
-              <w:br/>
-              <w:t xml:space="preserve"/>
-              <w:br/>
-              <w:t xml:space="preserve">Recent advancements in Dronabinol capsule formulations have highlighted the critical role of antioxidants, such as butylated hydroxyanisole (BHA) and tocopherol. These excipients are incorporated to mitigate oxidative degradation, which is a significant concern for cannabinoids.</w:t>
-              <w:br/>
-              <w:t xml:space="preserve"/>
-              <w:br/>
-              <w:t xml:space="preserve">#### 1.1 Impact on Efficacy</w:t>
-              <w:br/>
-              <w:t xml:space="preserve"/>
-              <w:br/>
-              <w:t xml:space="preserve">The presence of antioxidants in Dronabinol formulations is pivotal for maintaining the drug's potency over time. Oxidative degradation can lead to the formation of inactive or harmful by-products, which can compromise the therapeutic effects of Dronabinol. By stabilizing the active ingredient, antioxidants ensure that the therapeutic outcomes remain consistent throughout the product's shelf-life [3].</w:t>
-              <w:br/>
-              <w:t xml:space="preserve"/>
-              <w:br/>
-              <w:t xml:space="preserve">#### 1.2 Shelf-Life Extension</w:t>
-              <w:br/>
-              <w:t xml:space="preserve"/>
-              <w:br/>
-              <w:t xml:space="preserve">Incorporating antioxidants can significantly extend the shelf-life of Dronabinol capsules. Formulations that include BHA or tocopherol have demonstrated improved stability in accelerated stability studies, indicating that these excipients can help maintain the integrity of the formulation under various storage conditions [3]. This is particularly important for commercial products, as longer shelf-lives can reduce waste and improve patient access to effective medications.</w:t>
-              <w:br/>
-              <w:t xml:space="preserve"/>
-              <w:br/>
-              <w:t xml:space="preserve">### 2. Challenges in Incorporating Antioxidants</w:t>
-              <w:br/>
-              <w:t xml:space="preserve"/>
-              <w:br/>
-              <w:t xml:space="preserve">While the benefits of antioxidants are clear, their incorporation into Dronabinol formulations is not without challenges:</w:t>
-              <w:br/>
-              <w:t xml:space="preserve"/>
-              <w:br/>
-              <w:t xml:space="preserve">- **Compatibility**: Ensuring that antioxidants are compatible with Dronabinol and other formulation components is critical. Some antioxidants may interact negatively with the active ingredient or other excipients, potentially leading to reduced efficacy or stability.</w:t>
-              <w:br/>
-              <w:t xml:space="preserve"/>
-              <w:br/>
-              <w:t xml:space="preserve">- **Regulatory Considerations**: The inclusion of certain excipients may require additional regulatory scrutiny. Formulators must ensure that the chosen antioxidants comply with regulatory guidelines and are safe for patient use.</w:t>
-              <w:br/>
-              <w:t xml:space="preserve"/>
-              <w:br/>
-              <w:t xml:space="preserve">- **Formulation Complexity**: The addition of antioxidants can complicate the formulation process, requiring careful optimization to achieve the desired stability and bioavailability without compromising the overall formulation quality.</w:t>
-              <w:br/>
-              <w:t xml:space="preserve"/>
-              <w:br/>
-              <w:t xml:space="preserve">## Innovative Formulation Approaches for Dronabinol Capsules</w:t>
-              <w:br/>
-              <w:t xml:space="preserve"/>
-              <w:br/>
-              <w:t xml:space="preserve">### 1. Advanced Encapsulation Technologies</w:t>
-              <w:br/>
-              <w:t xml:space="preserve"/>
-              <w:br/>
-              <w:t xml:space="preserve">Recent patents have explored advanced encapsulation technologies, such as liposomal and nanoparticle systems, which can significantly improve the bioavailability and stability of Dronabinol. These methods protect the active ingredient from degradation and facilitate targeted delivery to specific sites in the body [2].</w:t>
-              <w:br/>
-              <w:t xml:space="preserve"/>
-              <w:br/>
-              <w:t xml:space="preserve">### 2. Quality by Design (QbD) Principles</w:t>
-              <w:br/>
-              <w:t xml:space="preserve"/>
-              <w:br/>
-              <w:t xml:space="preserve">The application of Quality by Design (QbD) principles in the formulation process ensures that Dronabinol capsules are robust and consistent in quality. This includes real-time monitoring tools that help mitigate risks during manufacturing, which is crucial for regulatory compliance and market access [2].</w:t>
-              <w:br/>
-              <w:t xml:space="preserve"/>
-              <w:br/>
-              <w:t xml:space="preserve">## Emerging Trends in the Patent Landscape for Dronabinol Formulations</w:t>
-              <w:br/>
-              <w:t xml:space="preserve"/>
-              <w:br/>
-              <w:t xml:space="preserve">### 1. Novel Delivery Mechanisms</w:t>
-              <w:br/>
-              <w:t xml:space="preserve"/>
-              <w:br/>
-              <w:t xml:space="preserve">There is a growing interest in developing alternative delivery systems for Dronabinol beyond traditional oral capsules. Recent patents have explored transdermal patches and sublingual formulations, which can enhance bioavailability and provide faster onset of action compared to oral administration. These methods can also improve patient compliance by offering more convenient dosing options [4].</w:t>
-              <w:br/>
-              <w:t xml:space="preserve"/>
-              <w:br/>
-              <w:t xml:space="preserve">### 2. Lipid-Based Formulations</w:t>
-              <w:br/>
-              <w:t xml:space="preserve"/>
-              <w:br/>
-              <w:t xml:space="preserve">Innovations in lipid-based formulations, such as those described in the provisional patent application by RespireRx Pharmaceuticals, focus on improving the solubility and bioavailability of Dronabinol. These formulations utilize lipid nanoparticle technology to enhance absorption and reduce first-pass metabolism, which is a common challenge with oral Dronabinol formulations [5]. This approach aims to achieve more consistent therapeutic blood levels and extend the duration of action.</w:t>
-              <w:br/>
-              <w:t xml:space="preserve"/>
-              <w:br/>
-              <w:t xml:space="preserve">### 3. Smart Capsules</w:t>
-              <w:br/>
-              <w:t xml:space="preserve"/>
-              <w:br/>
-              <w:t xml:space="preserve">The development of smart capsules that can respond to physiological conditions is another exciting trend. These capsules can be designed to release Dronabinol in a controlled manner based on specific triggers, such as pH changes or the presence of certain enzymes. This targeted delivery can maximize therapeutic effects while minimizing side effects [2].</w:t>
-              <w:br/>
-              <w:t xml:space="preserve"/>
-              <w:br/>
-              <w:t xml:space="preserve">### 4. Personalized Formulations</w:t>
-              <w:br/>
-              <w:t xml:space="preserve"/>
-              <w:br/>
-              <w:t xml:space="preserve">There is a growing emphasis on personalized medicine, where formulations are tailored to meet the specific needs of individual patients. This could involve adjusting the dosage form, release profile, or even the combination of cannabinoids based on a patient's unique response to treatment. Such innovations are likely to gain traction as the understanding of cannabinoid pharmacology evolves [4].</w:t>
-              <w:br/>
-              <w:t xml:space="preserve"/>
-              <w:br/>
-              <w:t xml:space="preserve">### 5. Regulatory Innovations</w:t>
-              <w:br/>
-              <w:t xml:space="preserve"/>
-              <w:br/>
-              <w:t xml:space="preserve">As the regulatory landscape for cannabinoid-based therapies continues to evolve, companies are increasingly focusing on strategies that streamline approval processes. Engaging with regulatory authorities early in the development process can facilitate market access for innovative Dronabinol formulations [2].</w:t>
+              <w:t xml:space="preserve">[1] WO2002062782A1 - Method for the production of dronabinol - Google Patents  </w:t>
+              <w:br/>
+              <w:t xml:space="preserve">[2] US8324408B2 - Method for the preparation of dronabinol - Google Patents  </w:t>
+              <w:br/>
+              <w:t xml:space="preserve">[3] An efficient synthesis of Dronabinol and further cannabinoid derivatives and their pharmacological characterization - ResearchGate  </w:t>
+              <w:br/>
+              <w:t xml:space="preserve">[4] US 4,025,516 - Process for the preparation of Δ9-tetrahydrocannabinol - Google Patents  </w:t>
+              <w:br/>
+              <w:t xml:space="preserve">[5] US 5,342,971 - Synthesis of dronabinol from cannabidiolic acid esters - Google Patents  </w:t>
+              <w:br/>
+              <w:t xml:space="preserve">[6] Polymorphs and prodrugs and salts (oh my!): an empirical analysis of "secondary" pharmaceutical patents - PubMed  </w:t>
+              <w:br/>
+              <w:t xml:space="preserve"/>
+              <w:br/>
+              <w:t xml:space="preserve"># Comprehensive Analysis of Dronabinol Formulation Strategies and Patent Innovations</w:t>
+              <w:br/>
+              <w:t xml:space="preserve"/>
+              <w:br/>
+              <w:t xml:space="preserve">## Background on Dronabinol and Its Therapeutic Applications</w:t>
+              <w:br/>
+              <w:t xml:space="preserve"/>
+              <w:br/>
+              <w:t xml:space="preserve">Dronabinol, a synthetic form of delta-9-tetrahydrocannabinol (THC), is primarily used for its therapeutic effects in managing conditions such as nausea and vomiting associated with chemotherapy, as well as appetite stimulation in patients with AIDS. The formulation of Dronabinol is critical to its efficacy, as the stability and bioavailability of the active pharmaceutical ingredient (API) directly influence therapeutic outcomes. Recent advancements in formulation strategies have led to innovative approaches that enhance the stability, bioavailability, and overall effectiveness of Dronabinol.</w:t>
+              <w:br/>
+              <w:t xml:space="preserve"/>
+              <w:br/>
+              <w:t xml:space="preserve">## Formulation Strategies for Dronabinol</w:t>
+              <w:br/>
+              <w:t xml:space="preserve"/>
+              <w:br/>
+              <w:t xml:space="preserve">### 1. Use of Soft Gelatin Capsules</w:t>
+              <w:br/>
+              <w:t xml:space="preserve"/>
+              <w:br/>
+              <w:t xml:space="preserve">One of the most notable formulation strategies for Dronabinol is the use of soft gelatin capsules. This dosage form has been shown to significantly enhance the stability of Dronabinol while improving its bioavailability. The encapsulation of Dronabinol in soft gelatin not only protects the API from oxidative degradation but also facilitates better absorption in the gastrointestinal tract, leading to improved therapeutic outcomes [1][2].</w:t>
+              <w:br/>
+              <w:t xml:space="preserve"/>
+              <w:br/>
+              <w:t xml:space="preserve">### 2. Incorporation of Antioxidants</w:t>
+              <w:br/>
+              <w:t xml:space="preserve"/>
+              <w:br/>
+              <w:t xml:space="preserve">The incorporation of antioxidants such as butylated hydroxyanisole (BHA) and tocopherol into Dronabinol formulations is another significant finding. These antioxidants play a crucial role in preventing oxidative degradation, thereby extending the shelf life of the product and maintaining its potency over time. This is particularly important for cannabinoid-based products, which are often sensitive to environmental factors [1][2].</w:t>
+              <w:br/>
+              <w:t xml:space="preserve"/>
+              <w:br/>
+              <w:t xml:space="preserve">### 3. Selection of Solvents</w:t>
+              <w:br/>
+              <w:t xml:space="preserve"/>
+              <w:br/>
+              <w:t xml:space="preserve">The choice of solvents in Dronabinol formulations is also critical. For instance, the use of sesame oil as a solvent has been highlighted as a beneficial approach. Sesame oil not only aids in solubilizing Dronabinol but also contributes to the overall stability of the formulation. This choice of solvent can enhance the delivery of the API, making it more effective for therapeutic use [1].</w:t>
+              <w:br/>
+              <w:t xml:space="preserve"/>
+              <w:br/>
+              <w:t xml:space="preserve">### 4. Innovative Production Methods</w:t>
+              <w:br/>
+              <w:t xml:space="preserve"/>
+              <w:br/>
+              <w:t xml:space="preserve">Recent patents have introduced innovative methods for producing Dronabinol, including the extraction of cannabinoids from fiber hemp and subsequent cyclization processes using Lewis acids. These methods can lead to high-purity Dronabinol, which is essential for ensuring the safety and efficacy of the product. The focus on high-purity production methods is becoming increasingly important in the competitive landscape of cannabinoid formulations [3][4].</w:t>
+              <w:br/>
+              <w:t xml:space="preserve"/>
+              <w:br/>
+              <w:t xml:space="preserve">## Competitive Insights in the Dronabinol Formulation Landscape</w:t>
+              <w:br/>
+              <w:t xml:space="preserve"/>
+              <w:br/>
+              <w:t xml:space="preserve">### 1. Emphasis on Stability and Bioavailability</w:t>
+              <w:br/>
+              <w:t xml:space="preserve"/>
+              <w:br/>
+              <w:t xml:space="preserve">In the competitive landscape for Dronabinol formulations, companies that prioritize stability and bioavailability tend to have a significant advantage. The use of soft gelatin capsules, as noted in the patents, is not yet widely adopted across all competitors, presenting an opportunity for companies that leverage this formulation method to differentiate their products in the market [1][2].</w:t>
+              <w:br/>
+              <w:t xml:space="preserve"/>
+              <w:br/>
+              <w:t xml:space="preserve">### 2. Adoption of Antioxidants</w:t>
+              <w:br/>
+              <w:t xml:space="preserve"/>
+              <w:br/>
+              <w:t xml:space="preserve">While the incorporation of antioxidants like BHA and tocopherol is gaining traction, it is not yet a standard practice across the industry. Companies that adopt these ingredients in their formulations can appeal to healthcare providers and patients by offering products with extended shelf life and maintained potency [1].</w:t>
+              <w:br/>
+              <w:t xml:space="preserve"/>
+              <w:br/>
+              <w:t xml:space="preserve">### 3. Key Competitors</w:t>
+              <w:br/>
+              <w:t xml:space="preserve"/>
+              <w:br/>
+              <w:t xml:space="preserve">Companies such as Tryagx Labs Inc. are actively innovating in the Dronabinol space, focusing on stable formulations and advanced excipients. Their commitment to quality and innovation positions them favorably against other players in the cannabinoid market [3][4]. </w:t>
+              <w:br/>
+              <w:t xml:space="preserve"/>
+              <w:br/>
+              <w:t xml:space="preserve">### 4. Advanced Extraction and Synthesis Methods</w:t>
+              <w:br/>
+              <w:t xml:space="preserve"/>
+              <w:br/>
+              <w:t xml:space="preserve">The trend towards sophisticated extraction and synthesis methods, such as those involving fiber hemp and Lewis acids, is gaining momentum. Companies that can effectively implement these methods to produce high-purity Dronabinol may have a competitive edge in terms of product quality and regulatory compliance [5].</w:t>
+              <w:br/>
+              <w:t xml:space="preserve"/>
+              <w:br/>
+              <w:t xml:space="preserve">## Emerging Trends and Future Directions in Dronabinol Formulation</w:t>
+              <w:br/>
+              <w:t xml:space="preserve"/>
+              <w:br/>
+              <w:t xml:space="preserve">### 1. Nanotechnology Applications</w:t>
+              <w:br/>
+              <w:t xml:space="preserve"/>
+              <w:br/>
+              <w:t xml:space="preserve">The application of nanotechnology in cannabinoid formulations is an emerging trend that holds great promise. Nanotechnology can enhance the solubility and bioavailability of cannabinoids, allowing for lower doses while maintaining efficacy. Additionally, nanoparticles can facilitate targeted delivery, which could improve therapeutic outcomes for specific conditions [1].</w:t>
+              <w:br/>
+              <w:t xml:space="preserve"/>
+              <w:br/>
+              <w:t xml:space="preserve">### 2. Personalized Medicine Approaches</w:t>
+              <w:br/>
+              <w:t xml:space="preserve"/>
+              <w:br/>
+              <w:t xml:space="preserve">There is a growing interest in personalized cannabinoid therapies tailored to individual patient needs. This could involve customizing formulations based on genetic profiles or specific health conditions, allowing for more effective and safer treatments. The shift towards personalized medicine is likely to shape the future of cannabinoid therapies [2].</w:t>
+              <w:br/>
+              <w:t xml:space="preserve"/>
+              <w:br/>
+              <w:t xml:space="preserve">### 3. Advanced Delivery Systems</w:t>
+              <w:br/>
+              <w:t xml:space="preserve"/>
+              <w:br/>
+              <w:t xml:space="preserve">Innovations in delivery systems, such as transdermal patches, inhalation devices, and sublingual formulations, are being explored. These methods can provide rapid onset of action and improved patient compliance, particularly for those who may have difficulty with traditional oral dosage forms [3].</w:t>
+              <w:br/>
+              <w:t xml:space="preserve"/>
+              <w:br/>
+              <w:t xml:space="preserve">### 4. Sustainability in Production</w:t>
+              <w:br/>
+              <w:t xml:space="preserve"/>
+              <w:br/>
+              <w:t xml:space="preserve">As the demand for cannabinoids increases, there is a push towards more sustainable and environmentally friendly production methods. This includes the use of biotechnological approaches for cannabinoid synthesis, which can reduce the environmental impact associated with traditional cultivation and extraction methods [4].</w:t>
+              <w:br/>
+              <w:t xml:space="preserve"/>
+              <w:br/>
+              <w:t xml:space="preserve">### 5. Navigating Regulatory Developments</w:t>
+              <w:br/>
+              <w:t xml:space="preserve"/>
+              <w:br/>
+              <w:t xml:space="preserve">As regulatory frameworks around cannabinoids continue to evolve, companies that can navigate these changes effectively will have a competitive advantage. This includes ensuring compliance with safety and efficacy standards while also being able to adapt to new regulations as they arise [5].</w:t>
+              <w:br/>
+              <w:t xml:space="preserve"/>
+              <w:br/>
+              <w:t xml:space="preserve">## Sources</w:t>
+              <w:br/>
+              <w:t xml:space="preserve"/>
+              <w:br/>
+              <w:t xml:space="preserve">[1] US20210251947A1 - Stable formulations of dronabinol - Google Patents  </w:t>
+              <w:br/>
+              <w:t xml:space="preserve">[2] WO2021163023A1 - Stable formulations of dronabinol - Google Patents  </w:t>
+              <w:br/>
+              <w:t xml:space="preserve">[3] WO2002062782A1 - Method for the production of dronabinol - Google Patents  </w:t>
+              <w:br/>
+              <w:t xml:space="preserve">[4] CA2472561A1 - Process for the production of dronabinol - Google Patents  </w:t>
+              <w:br/>
+              <w:t xml:space="preserve">[5] An efficient synthesis of Dronabinol and further cannabinoid derivatives and their pharmacological characterization.  </w:t>
+              <w:br/>
+              <w:t xml:space="preserve">[6] Cannabinoid Formulations and Delivery Systems: Current and Future Options to Treat Pain.  </w:t>
+              <w:br/>
+              <w:t xml:space="preserve">[7] Current status and future prospects in cannabinoid production through in vitro culture and synthetic biology.  </w:t>
+              <w:br/>
+              <w:t xml:space="preserve">[8] Cannabis and cannabinoids: pharmacology and therapeutic potential.  </w:t>
+              <w:br/>
+              <w:t xml:space="preserve">[9] Business Strategies and Competitive Advantage: The Role of Performance and Innovation.  </w:t>
+              <w:br/>
+              <w:t xml:space="preserve"/>
+              <w:br/>
+              <w:t xml:space="preserve"># Innovations in Dronabinol Manufacturing: Efficiency, Scalability, and Patent Opportunities</w:t>
+              <w:br/>
+              <w:t xml:space="preserve"/>
+              <w:br/>
+              <w:t xml:space="preserve">## Current Manufacturing Processes for Dronabinol</w:t>
+              <w:br/>
+              <w:t xml:space="preserve"/>
+              <w:br/>
+              <w:t xml:space="preserve">The manufacturing of Dronabinol, a key cannabinoid used in various therapeutic applications, primarily involves the extraction and conversion of cannabidiol (CBD) derived from fibrous hemp. The established processes typically encompass several critical stages: </w:t>
+              <w:br/>
+              <w:t xml:space="preserve"/>
+              <w:br/>
+              <w:t xml:space="preserve">1. **Isolation of Cannabidiol Acid**: The initial step involves extracting cannabidiol acid from hemp, which serves as the precursor for Dronabinol.</w:t>
+              <w:br/>
+              <w:t xml:space="preserve">2. **Decarboxylation**: This optional step converts cannabidiol acid into cannabidiol, which is necessary for the subsequent cyclization.</w:t>
+              <w:br/>
+              <w:t xml:space="preserve">3. **Cyclization**: The cyclization process occurs in the presence of Lewis acids, facilitating the transformation of cannabidiol into Dronabinol. This step is crucial as it directly influences the yield and purity of the final product.</w:t>
+              <w:br/>
+              <w:t xml:space="preserve">4. **Chromatography**: Following cyclization, chromatography is employed to isolate Dronabinol from other by-products and impurities.</w:t>
+              <w:br/>
+              <w:t xml:space="preserve">5. **Purification**: The final purification step often involves vacuum distillation, which further enhances the purity of Dronabinol.</w:t>
+              <w:br/>
+              <w:t xml:space="preserve"/>
+              <w:br/>
+              <w:t xml:space="preserve">Despite the established nature of these processes, inefficiencies have been noted, particularly concerning yield and resource consumption. For instance, while optimized reaction parameters can yield Dronabinol at rates of up to 64.5%, variability in methods and conditions can lead to significant discrepancies in output [1][2]. Additionally, the purification stages are resource-intensive, consuming considerable time and materials, which can hinder scalability and overall cost-effectiveness.</w:t>
+              <w:br/>
+              <w:t xml:space="preserve"/>
+              <w:br/>
+              <w:t xml:space="preserve">Moreover, the legal and regulatory landscape surrounding cannabinoid production introduces further complexities. Strict regulations can limit the methods available for production and complicate the patenting process, thereby impacting the overall efficiency of Dronabinol manufacturing [3].</w:t>
+              <w:br/>
+              <w:t xml:space="preserve"/>
+              <w:br/>
+              <w:t xml:space="preserve">## Emerging Technologies and Methodologies</w:t>
+              <w:br/>
+              <w:t xml:space="preserve"/>
+              <w:br/>
+              <w:t xml:space="preserve">Several innovative technologies and methodologies have emerged that hold promise for enhancing the efficiency and scalability of Dronabinol manufacturing processes:</w:t>
+              <w:br/>
+              <w:t xml:space="preserve"/>
+              <w:br/>
+              <w:t xml:space="preserve">### 1. Simulated Moving Bed (SMB) Chromatography</w:t>
+              <w:br/>
+              <w:t xml:space="preserve"/>
+              <w:br/>
+              <w:t xml:space="preserve">SMB chromatography has been identified as a significant advancement in the purification of Dronabinol. This technique allows for the continuous separation of compounds, achieving purities exceeding 95%. The ability to reuse the system enhances both efficiency and scalability, as it reduces the time and resources required for purification compared to traditional batch methods [1].</w:t>
+              <w:br/>
+              <w:t xml:space="preserve"/>
+              <w:br/>
+              <w:t xml:space="preserve">### 2. Artificial Intelligence (AI) and Machine Learning</w:t>
+              <w:br/>
+              <w:t xml:space="preserve"/>
+              <w:br/>
+              <w:t xml:space="preserve">The integration of AI and machine learning into pharmaceutical manufacturing is gaining momentum. These technologies can optimize reaction conditions, predict outcomes, and streamline the overall manufacturing process. By enhancing quality control measures, AI can ensure that the final product consistently meets regulatory standards, potentially leading to higher yields and reduced waste [2].</w:t>
+              <w:br/>
+              <w:t xml:space="preserve"/>
+              <w:br/>
+              <w:t xml:space="preserve">### 3. Continuous Manufacturing</w:t>
+              <w:br/>
+              <w:t xml:space="preserve"/>
+              <w:br/>
+              <w:t xml:space="preserve">Continuous manufacturing represents a paradigm shift in pharmaceutical production. This approach allows for uninterrupted production of Dronabinol, resulting in more consistent quality and reduced production times. Continuous processes are generally easier to scale up compared to traditional batch processes, making them an attractive option for manufacturers aiming to increase output [3].</w:t>
+              <w:br/>
+              <w:t xml:space="preserve"/>
+              <w:br/>
+              <w:t xml:space="preserve">### 4. Innovative Solvent Systems</w:t>
+              <w:br/>
+              <w:t xml:space="preserve"/>
+              <w:br/>
+              <w:t xml:space="preserve">Research into alternative solvent systems that are more environmentally friendly and efficient is ongoing. Utilizing solvents that facilitate better extraction and purification can significantly enhance overall yield while minimizing the environmental impact of the production process [4].</w:t>
+              <w:br/>
+              <w:t xml:space="preserve"/>
+              <w:br/>
+              <w:t xml:space="preserve">These innovations not only aim to improve the efficiency of Dronabinol production but also address regulatory compliance and sustainability concerns, which are increasingly important in the pharmaceutical industry.</w:t>
+              <w:br/>
+              <w:t xml:space="preserve"/>
+              <w:br/>
+              <w:t xml:space="preserve">## Patent Eligibility Challenges and Opportunities</w:t>
+              <w:br/>
+              <w:t xml:space="preserve"/>
+              <w:br/>
+              <w:t xml:space="preserve">The landscape of patent eligibility for innovative manufacturing methods of Dronabinol presents both challenges and opportunities:</w:t>
+              <w:br/>
+              <w:t xml:space="preserve"/>
+              <w:br/>
+              <w:t xml:space="preserve">### Challenges</w:t>
+              <w:br/>
+              <w:t xml:space="preserve"/>
+              <w:br/>
+              <w:t xml:space="preserve">1. **Prior Art**: The existence of prior patents, such as CA2472561A1, which details established methods for Dronabinol production, poses a significant challenge. Any new method must demonstrate a substantial improvement or novel approach compared to existing patents to be considered patentable [1].</w:t>
+              <w:br/>
+              <w:t xml:space="preserve"/>
+              <w:br/>
+              <w:t xml:space="preserve">2. **Regulatory Compliance**: Given the stringent regulations surrounding cannabinoid production, any new manufacturing method must not only be innovative but also comply with regulatory standards. This requirement complicates the patent application process, as methods must be clearly defined and demonstrate safety and efficacy [2].</w:t>
+              <w:br/>
+              <w:t xml:space="preserve"/>
+              <w:br/>
+              <w:t xml:space="preserve">3. **Broad Claims**: Patent applications that are overly broad may face rejections or challenges during the examination process. It is essential to define specific parameters and conditions that differentiate the new method from existing ones to avoid issues with patentability [3].</w:t>
+              <w:br/>
+              <w:t xml:space="preserve"/>
+              <w:br/>
+              <w:t xml:space="preserve">### Opportunities</w:t>
+              <w:br/>
+              <w:t xml:space="preserve"/>
+              <w:br/>
+              <w:t xml:space="preserve">1. **Novel Techniques**: Innovations such as SMB chromatography and AI-driven optimization present unique opportunities for patenting. If these methods can be shown to significantly enhance yield, purity, or efficiency, they may qualify for patent protection as novel processes [4].</w:t>
+              <w:br/>
+              <w:t xml:space="preserve"/>
+              <w:br/>
+              <w:t xml:space="preserve">2. **Sustainable Practices**: As the pharmaceutical industry increasingly focuses on sustainability, methods that utilize environmentally friendly solvents or processes could be patentable. This aligns with current trends and regulatory expectations, potentially making such patents more valuable [5].</w:t>
+              <w:br/>
+              <w:t xml:space="preserve"/>
+              <w:br/>
+              <w:t xml:space="preserve">3. **Combination Patents**: There may be opportunities to patent combinations of existing methods with new technologies, such as integrating AI with traditional manufacturing processes. This could create a unique approach that is eligible for patent protection [6].</w:t>
+              <w:br/>
+              <w:t xml:space="preserve"/>
+              <w:br/>
+              <w:t xml:space="preserve">In summary, while there are challenges in securing patents for new Dronabinol manufacturing methods, there are also significant opportunities, particularly for novel and sustainable approaches that demonstrate clear advantages over existing processes.</w:t>
+              <w:br/>
+              <w:t xml:space="preserve"/>
+              <w:br/>
+              <w:t xml:space="preserve">## Sources</w:t>
+              <w:br/>
+              <w:t xml:space="preserve"/>
+              <w:br/>
+              <w:t xml:space="preserve">[1] CA2472561A1 - Process for the production of dronabinol - Google Patents  </w:t>
+              <w:br/>
+              <w:t xml:space="preserve">[2] An efficient synthesis of Dronabinol and further cannabinoid derivatives and their pharmacological characterization  </w:t>
+              <w:br/>
+              <w:t xml:space="preserve">[3] Images and Literature about production and medical use of Dronabinol - ResearchGate  </w:t>
+              <w:br/>
+              <w:t xml:space="preserve">[4] Artificial intelligence-driven pharmaceutical industry: A paradigm shift in drug discovery, formulation development, manufacturing, quality control, and post-market surveillance  </w:t>
+              <w:br/>
+              <w:t xml:space="preserve">[5] Innovations in Pharmaceutical Manufacturing on the Horizon: Technical Challenges, Regulatory Issues, and Recommendations  </w:t>
+              <w:br/>
+              <w:t xml:space="preserve">[6] A review on the syntheses of Dronabinol and Epidiolex as classical cannabinoids with various biological activities including those against SARS-COV2  </w:t>
+              <w:br/>
+              <w:t xml:space="preserve"/>
+              <w:br/>
+              <w:t xml:space="preserve"># Investigating Impurities and Stability Issues in Dronabinol: A Comprehensive Analysis</w:t>
+              <w:br/>
+              <w:t xml:space="preserve"/>
+              <w:br/>
+              <w:t xml:space="preserve">## Background on Dronabinol and Its Importance</w:t>
+              <w:br/>
+              <w:t xml:space="preserve"/>
+              <w:br/>
+              <w:t xml:space="preserve">Dronabinol, a synthetic form of delta-9-tetrahydrocannabinol (THC), is a cannabinoid used primarily for its therapeutic effects, including appetite stimulation and antiemetic properties. As a pharmaceutical compound, the stability and purity of Dronabinol are critical for ensuring its efficacy and safety in clinical applications. However, the synthesis and formulation of Dronabinol can lead to the formation of impurities and degradation products, which pose significant challenges in pharmaceutical development. Understanding these impurities and their sources is essential for developing stable formulations and extending the shelf life of Dronabinol products.</w:t>
+              <w:br/>
+              <w:t xml:space="preserve"/>
+              <w:br/>
+              <w:t xml:space="preserve">## Impurity Profiles in Dronabinol</w:t>
+              <w:br/>
+              <w:t xml:space="preserve"/>
+              <w:br/>
+              <w:t xml:space="preserve">### Sources of Impurities</w:t>
+              <w:br/>
+              <w:t xml:space="preserve"/>
+              <w:br/>
+              <w:t xml:space="preserve">In the course of research, several potential sources of impurities in Dronabinol have been identified. These impurities can arise from various factors, including the synthesis methods and the formulation components used in the final product. Notably, interactions between Dronabinol and excipients can lead to the formation of degradation products. For instance, the use of high-grade sesame oil as a carrier in soft gelatin capsules has been shown to result in degradation products when exposed to light or elevated temperatures [1]. </w:t>
+              <w:br/>
+              <w:t xml:space="preserve"/>
+              <w:br/>
+              <w:t xml:space="preserve">Moreover, the presence of antioxidants in formulations, such as butylated hydroxyanisole (BHA) or tocopherol, can influence the stability of Dronabinol and potentially lead to the formation of new impurities [2]. These interactions highlight the importance of carefully selecting formulation components to minimize the risk of impurity formation.</w:t>
+              <w:br/>
+              <w:t xml:space="preserve"/>
+              <w:br/>
+              <w:t xml:space="preserve">### Analytical Techniques for Impurity Detection</w:t>
+              <w:br/>
+              <w:t xml:space="preserve"/>
+              <w:br/>
+              <w:t xml:space="preserve">To effectively identify and quantify impurities in Dronabinol, several analytical techniques are employed. High-performance liquid chromatography (HPLC) is one of the primary methods used for this purpose. HPLC allows for the separation of Dronabinol from its degradation products and impurities, enabling precise quantification. This technique is particularly effective when combined with ultraviolet (UV) detection, which can help monitor the stability of Dronabinol capsules under various storage conditions, such as frozen, refrigerated, or at room temperature [1].</w:t>
+              <w:br/>
+              <w:t xml:space="preserve"/>
+              <w:br/>
+              <w:t xml:space="preserve">In addition to HPLC, mass spectrometry (MS) is often utilized in conjunction with HPLC to provide detailed information about the molecular weight and structure of the impurities. This combination, known as HPLC-MS, enhances the sensitivity and specificity of the analysis, allowing for the detection of even minor degradation products that may arise during storage or formulation processes [2]. </w:t>
+              <w:br/>
+              <w:t xml:space="preserve"/>
+              <w:br/>
+              <w:t xml:space="preserve">Furthermore, stability studies are conducted to assess how different environmental factors, such as temperature and light exposure, affect the integrity of Dronabinol formulations over time. By systematically evaluating these conditions, researchers can identify potential stability risks and develop strategies to mitigate them, such as incorporating stabilizers or optimizing formulation components [3].</w:t>
+              <w:br/>
+              <w:t xml:space="preserve"/>
+              <w:br/>
+              <w:t xml:space="preserve">## Stability Risks and Mitigation Strategies</w:t>
+              <w:br/>
+              <w:t xml:space="preserve"/>
+              <w:br/>
+              <w:t xml:space="preserve">### Environmental Factors Affecting Stability</w:t>
+              <w:br/>
+              <w:t xml:space="preserve"/>
+              <w:br/>
+              <w:t xml:space="preserve">The stability of Dronabinol formulations can be significantly impacted by environmental factors. Exposure to light, heat, and oxygen can lead to oxidative degradation and the formation of impurities. For instance, Dronabinol is sensitive to light, and formulations stored in transparent containers may experience accelerated degradation. Similarly, elevated temperatures can promote chemical reactions that result in the breakdown of Dronabinol and the formation of unwanted byproducts.</w:t>
+              <w:br/>
+              <w:t xml:space="preserve"/>
+              <w:br/>
+              <w:t xml:space="preserve">### Novel Stabilizers for Dronabinol Formulations</w:t>
+              <w:br/>
+              <w:t xml:space="preserve"/>
+              <w:br/>
+              <w:t xml:space="preserve">To address these stability risks, several novel stabilizers have been explored in the research. One promising approach involves the use of antioxidants, which can help prevent oxidative degradation of Dronabinol. Compounds such as butylated hydroxytoluene (BHT) and tocopherol (Vitamin E) have been investigated for their ability to scavenge free radicals and protect Dronabinol from oxidative stress [1].</w:t>
+              <w:br/>
+              <w:t xml:space="preserve"/>
+              <w:br/>
+              <w:t xml:space="preserve">Another class of stabilizers that has shown potential are encapsulating agents, such as cyclodextrins. These compounds can form inclusion complexes with Dronabinol, effectively shielding it from environmental factors that may lead to degradation. By encapsulating Dronabinol, cyclodextrins can improve its solubility and stability, thereby extending its shelf life [2].</w:t>
+              <w:br/>
+              <w:t xml:space="preserve"/>
+              <w:br/>
+              <w:t xml:space="preserve">Additionally, the incorporation of oxygen scavengers in the packaging of Dronabinol formulations has been explored. These scavengers can absorb oxygen from the environment, reducing the likelihood of oxidative reactions that could lead to the formation of impurities [3]. </w:t>
+              <w:br/>
+              <w:t xml:space="preserve"/>
+              <w:br/>
+              <w:t xml:space="preserve">### Formulation Optimization</w:t>
+              <w:br/>
+              <w:t xml:space="preserve"/>
+              <w:br/>
+              <w:t xml:space="preserve">In addition to the use of stabilizers, optimizing the formulation components is crucial for enhancing the stability of Dronabinol. This includes selecting appropriate excipients that do not interact negatively with Dronabinol and ensuring that the formulation is designed to minimize exposure to light and oxygen. For example, using opaque or amber containers for storage can help protect Dronabinol from light-induced degradation.</w:t>
               <w:br/>
               <w:t xml:space="preserve"/>
               <w:br/>
@@ -6006,333 +6244,21 @@
               <w:br/>
               <w:t xml:space="preserve"/>
               <w:br/>
-              <w:t xml:space="preserve">The formulation of Dronabinol capsules is an area of active research and innovation, with numerous strategies being explored to enhance stability, bioavailability, and patient compliance. The integration of novel excipients, advanced encapsulation technologies, and a focus on patient-centric design are key trends that are shaping the future of Dronabinol formulations. As the patent landscape continues to evolve, ongoing innovations will likely lead to improved therapeutic outcomes and expanded market potential for Dronabinol-based therapies.</w:t>
+              <w:t xml:space="preserve">The investigation into the impurities and stability issues associated with Dronabinol is a critical aspect of pharmaceutical development. By understanding the sources of impurities, employing advanced analytical techniques for detection, and exploring novel stabilizers and formulation strategies, researchers can enhance the stability and safety of Dronabinol products. This comprehensive approach not only contributes to better therapeutic outcomes but also ensures compliance with regulatory standards for pharmaceutical formulations.</w:t>
               <w:br/>
               <w:t xml:space="preserve"/>
               <w:br/>
               <w:t xml:space="preserve">## Sources</w:t>
               <w:br/>
-              <w:t xml:space="preserve">[2] Innovative strategies in capsule formulation from concept to market  </w:t>
-              <w:br/>
-              <w:t xml:space="preserve">[3] WO2021163023A1 - Stable formulations of dronabinol - Google Patents  </w:t>
-              <w:br/>
-              <w:t xml:space="preserve">[4] Dronabinol Market Size, Share  Forecast 2033  </w:t>
-              <w:br/>
-              <w:t xml:space="preserve">[5] RespireRx Files Provisional Patent for Dronabinol Tech - Sleep Review  </w:t>
-              <w:br/>
-              <w:t xml:space="preserve"/>
-              <w:br/>
-              <w:t xml:space="preserve"># Innovations in Dronabinol Manufacturing: Efficiency, Scalability, and Patent Eligibility</w:t>
-              <w:br/>
-              <w:t xml:space="preserve"/>
-              <w:br/>
-              <w:t xml:space="preserve">## Background on Dronabinol Manufacturing</w:t>
-              <w:br/>
-              <w:t xml:space="preserve"/>
-              <w:br/>
-              <w:t xml:space="preserve">Dronabinol, a synthetic form of delta-9-tetrahydrocannabinol (THC), is a key compound used in various pharmaceutical applications, particularly for the treatment of nausea and appetite stimulation in patients undergoing chemotherapy or suffering from AIDS. The manufacturing processes for Dronabinol have historically faced challenges related to efficiency, scalability, and compliance with stringent regulatory standards. As the demand for Dronabinol continues to grow, optimizing these manufacturing processes has become critical for companies in the pharmaceutical sector.</w:t>
-              <w:br/>
-              <w:t xml:space="preserve"/>
-              <w:br/>
-              <w:t xml:space="preserve">## Current Manufacturing Processes and Challenges</w:t>
-              <w:br/>
-              <w:t xml:space="preserve"/>
-              <w:br/>
-              <w:t xml:space="preserve">### Overview of Existing Methods</w:t>
-              <w:br/>
-              <w:t xml:space="preserve"/>
-              <w:br/>
-              <w:t xml:space="preserve">The traditional manufacturing methods for Dronabinol have often involved complex synthetic pathways that utilize volatile chemicals and require extensive purification steps. These methods have been characterized by prolonged production times and low yields, which can jeopardize supply stability and increase production costs. Companies like Benuvia have faced significant challenges in ensuring that their manufacturing processes not only meet market demand but also comply with the regulatory frameworks governing controlled substances.</w:t>
-              <w:br/>
-              <w:t xml:space="preserve"/>
-              <w:br/>
-              <w:t xml:space="preserve">### Identified Inefficiencies</w:t>
-              <w:br/>
-              <w:t xml:space="preserve"/>
-              <w:br/>
-              <w:t xml:space="preserve">Benuvia's experience highlights several inefficiencies in the existing manufacturing processes for Dronabinol:</w:t>
-              <w:br/>
-              <w:t xml:space="preserve"/>
-              <w:br/>
-              <w:t xml:space="preserve">1. **Volatile Chemicals**: The use of volatile solvents and reagents can pose safety risks and complicate the manufacturing process, leading to potential regulatory hurdles.</w:t>
-              <w:br/>
-              <w:t xml:space="preserve">   </w:t>
-              <w:br/>
-              <w:t xml:space="preserve">2. **Prolonged Production Times**: Traditional methods often require weeks to produce Dronabinol, which can hinder a company's ability to respond to market fluctuations and demand spikes.</w:t>
-              <w:br/>
-              <w:t xml:space="preserve"/>
-              <w:br/>
-              <w:t xml:space="preserve">3. **Low Yields**: Inefficient synthetic pathways can result in low yields, making it difficult to maintain a consistent supply of high-quality Dronabinol.</w:t>
-              <w:br/>
-              <w:t xml:space="preserve"/>
-              <w:br/>
-              <w:t xml:space="preserve">These challenges necessitate a reevaluation of manufacturing strategies to enhance efficiency and scalability while ensuring compliance with regulatory standards.</w:t>
-              <w:br/>
-              <w:t xml:space="preserve"/>
-              <w:br/>
-              <w:t xml:space="preserve">## Benuvia's Optimized Manufacturing Strategy</w:t>
-              <w:br/>
-              <w:t xml:space="preserve"/>
-              <w:br/>
-              <w:t xml:space="preserve">### Adoption of Quality by Design (QbD)</w:t>
-              <w:br/>
-              <w:t xml:space="preserve"/>
-              <w:br/>
-              <w:t xml:space="preserve">Benuvia has made significant strides in optimizing its manufacturing process for Dronabinol by adopting a Quality by Design (QbD) framework. This approach emphasizes a thorough understanding of the manufacturing process and its critical quality attributes (CQAs) from the outset, allowing for proactive management of quality throughout production.</w:t>
-              <w:br/>
-              <w:t xml:space="preserve"/>
-              <w:br/>
-              <w:t xml:space="preserve">#### Key Changes Implemented</w:t>
-              <w:br/>
-              <w:t xml:space="preserve"/>
-              <w:br/>
-              <w:t xml:space="preserve">1. **Reduction of Process Steps**: Benuvia streamlined the synthetic pathway, minimizing the number of steps involved in Dronabinol production. This simplification not only reduced production time but also decreased the potential for errors and variability in the process.</w:t>
-              <w:br/>
-              <w:t xml:space="preserve"/>
-              <w:br/>
-              <w:t xml:space="preserve">2. **Elimination of Column Chromatography**: By removing the need for column chromatography, Benuvia avoided aggressive reaction conditions that could compromise product quality. This change contributed to a more stable and reproducible manufacturing process.</w:t>
-              <w:br/>
-              <w:t xml:space="preserve"/>
-              <w:br/>
-              <w:t xml:space="preserve">3. **Enhanced Stability and Storage Conditions**: The QbD approach enabled Benuvia to conduct stability studies that validated the long-term storage of Dronabinol in its neat form without degradation. This ensures compliance with FDA and ICH standards for stability, which is crucial for regulatory approval.</w:t>
-              <w:br/>
-              <w:t xml:space="preserve"/>
-              <w:br/>
-              <w:t xml:space="preserve">4. **Advanced Purification Techniques**: The implementation of advanced purification techniques improved both the yield and purity of the final product, achieving over 99% purity for Dronabinol. This level of purity is essential for meeting the stringent requirements of pharmaceutical-grade products.</w:t>
-              <w:br/>
-              <w:t xml:space="preserve"/>
-              <w:br/>
-              <w:t xml:space="preserve">### Impact of the Optimized Process</w:t>
-              <w:br/>
-              <w:t xml:space="preserve"/>
-              <w:br/>
-              <w:t xml:space="preserve">The improvements made by Benuvia not only enhanced efficiency but also reinforced the company's reputation for innovation and regulatory excellence in controlled substance manufacturing. The ability to produce GMP-compliant material in less than two weeks at a multi-kilogram scale positions Benuvia as a leader in synthetic Delta-9-THC production, capable of meeting the growing market demand.</w:t>
-              <w:br/>
-              <w:t xml:space="preserve"/>
-              <w:br/>
-              <w:t xml:space="preserve">## Patent Eligibility of New Manufacturing Methods</w:t>
-              <w:br/>
-              <w:t xml:space="preserve"/>
-              <w:br/>
-              <w:t xml:space="preserve">### Criteria for Patentability</w:t>
-              <w:br/>
-              <w:t xml:space="preserve"/>
-              <w:br/>
-              <w:t xml:space="preserve">When assessing the patentability of new manufacturing methods for Dronabinol, several key criteria must be considered:</w:t>
-              <w:br/>
-              <w:t xml:space="preserve"/>
-              <w:br/>
-              <w:t xml:space="preserve">1. **Novelty**: The method must be new and not previously disclosed in any prior art. This means that the specific techniques or processes used in the manufacturing of Dronabinol should not have been publicly known or used before the patent application is filed.</w:t>
-              <w:br/>
-              <w:t xml:space="preserve"/>
-              <w:br/>
-              <w:t xml:space="preserve">2. **Non-obviousness**: The method must not be obvious to someone skilled in the field. This involves evaluating whether the improvements made in the manufacturing process represent a significant advancement over existing methods. For instance, if the optimization of the synthetic pathway or the elimination of column chromatography provides a substantial benefit in terms of efficiency or purity, it may meet this criterion.</w:t>
-              <w:br/>
-              <w:t xml:space="preserve"/>
-              <w:br/>
-              <w:t xml:space="preserve">3. **Utility**: The method must have a specific, substantial, and credible utility. In the case of Dronabinol, demonstrating that the new manufacturing process results in a product that meets regulatory standards and is suitable for pharmaceutical use would satisfy this requirement.</w:t>
-              <w:br/>
-              <w:t xml:space="preserve"/>
-              <w:br/>
-              <w:t xml:space="preserve">4. **Detailed Disclosure**: The patent application must provide a complete and clear description of the method, allowing someone skilled in the art to replicate the process. This includes detailed information about the materials, conditions, and steps involved in the manufacturing process.</w:t>
-              <w:br/>
-              <w:t xml:space="preserve"/>
-              <w:br/>
-              <w:t xml:space="preserve">5. **Claims**: The claims in the patent application should clearly define the scope of the invention. For example, if Benuvia's new method significantly reduces production time while achieving high purity, these aspects should be explicitly claimed in the patent.</w:t>
-              <w:br/>
-              <w:t xml:space="preserve"/>
-              <w:br/>
-              <w:t xml:space="preserve">### Potential for Patent Protection</w:t>
-              <w:br/>
-              <w:t xml:space="preserve"/>
-              <w:br/>
-              <w:t xml:space="preserve">In the context of Dronabinol production, Benuvia's innovative approach, which includes the use of a QbD framework and advanced purification techniques, could potentially qualify for patent protection if it meets the aforementioned criteria. The novelty of the optimized synthetic pathway and the elimination of traditional purification methods could provide a strong basis for a patent application.</w:t>
-              <w:br/>
-              <w:t xml:space="preserve"/>
-              <w:br/>
-              <w:t xml:space="preserve">### Cross-Licensing Opportunities</w:t>
-              <w:br/>
-              <w:t xml:space="preserve"/>
-              <w:br/>
-              <w:t xml:space="preserve">Exploring cross-licensing opportunities with other companies that may have complementary technologies or processes could further enhance the value of the patent portfolio. Collaborations could lead to the development of more efficient manufacturing processes or the sharing of proprietary technologies that improve overall production capabilities.</w:t>
-              <w:br/>
-              <w:t xml:space="preserve"/>
-              <w:br/>
-              <w:t xml:space="preserve">## Conclusion</w:t>
-              <w:br/>
-              <w:t xml:space="preserve"/>
-              <w:br/>
-              <w:t xml:space="preserve">The advancements made in the manufacturing processes for Dronabinol, particularly through the adoption of a QbD framework and the optimization of synthetic pathways, represent a significant step forward in the pharmaceutical industry. These innovations not only enhance efficiency and scalability but also open up new avenues for patent eligibility and potential cross-licensing opportunities. As the market for Dronabinol continues to expand, companies that can navigate the complexities of manufacturing and regulatory compliance will be well-positioned for success.</w:t>
-              <w:br/>
-              <w:t xml:space="preserve"/>
-              <w:br/>
-              <w:t xml:space="preserve">## Sources</w:t>
-              <w:br/>
-              <w:t xml:space="preserve">[1] https://benuvia.com/wp-content/uploads/2025/01/CS_Redefining-Dronabinol-Manufacturing-for-Consistency-and-Speed.pdf  </w:t>
-              <w:br/>
-              <w:t xml:space="preserve">[2] https://benuvia.com/resource/redefining-dronabinol-manufacturing-for-consistency-and-speed/</w:t>
-              <w:br/>
-              <w:t xml:space="preserve"/>
-              <w:br/>
-              <w:t xml:space="preserve"># Investigating Impurities and Stability Issues in Dronabinol: A Patent Research Report</w:t>
-              <w:br/>
-              <w:t xml:space="preserve"/>
-              <w:br/>
-              <w:t xml:space="preserve">## 1. Background on Dronabinol and Its Impurities</w:t>
-              <w:br/>
-              <w:t xml:space="preserve"/>
-              <w:br/>
-              <w:t xml:space="preserve">Dronabinol, a synthetic form of delta-9-tetrahydrocannabinol (THC), is primarily used for its therapeutic effects in treating conditions such as nausea and vomiting associated with chemotherapy, as well as for appetite stimulation in patients with AIDS. However, the stability of Dronabinol formulations is a significant concern due to the potential formation of impurities during synthesis and storage. Understanding the sources of these impurities and the conditions that affect the stability of Dronabinol is crucial for developing effective pharmaceutical products.</w:t>
-              <w:br/>
-              <w:t xml:space="preserve"/>
-              <w:br/>
-              <w:t xml:space="preserve">### 1.1 Impurity Profiles</w:t>
-              <w:br/>
-              <w:t xml:space="preserve"/>
-              <w:br/>
-              <w:t xml:space="preserve">In the analysis of Dronabinol, several impurities have been identified, including Cannabinol, cis-∆9-THC, and ∆8-THC. These impurities can arise from various sources, including the synthetic processes used to produce Dronabinol and environmental factors such as exposure to light, heat, and oxygen, which can lead to degradation over time. The identification of these impurities is essential, as regulatory bodies like the FDA and ICH require comprehensive impurity profiles for pharmaceutical products to ensure safety and efficacy [1][2].</w:t>
-              <w:br/>
-              <w:t xml:space="preserve"/>
-              <w:br/>
-              <w:t xml:space="preserve">### 1.2 Sources of Impurities</w:t>
-              <w:br/>
-              <w:t xml:space="preserve"/>
-              <w:br/>
-              <w:t xml:space="preserve">The sources of impurities in Dronabinol can be categorized into two main areas: synthesis methods and environmental conditions. </w:t>
-              <w:br/>
-              <w:t xml:space="preserve"/>
-              <w:br/>
-              <w:t xml:space="preserve">1. **Synthesis Methods**: The chemical processes used to synthesize Dronabinol can introduce impurities. For instance, incomplete reactions or the use of low-purity starting materials can lead to the formation of by-products that contaminate the final product.</w:t>
-              <w:br/>
-              <w:t xml:space="preserve"/>
-              <w:br/>
-              <w:t xml:space="preserve">2. **Environmental Factors**: Dronabinol is particularly sensitive to environmental conditions. Exposure to light can cause photodegradation, while heat and oxygen can accelerate oxidative degradation. These factors can lead to the formation of various degradation products, which may compromise the quality of the Dronabinol formulation [1][2].</w:t>
-              <w:br/>
-              <w:t xml:space="preserve"/>
-              <w:br/>
-              <w:t xml:space="preserve">## 2. Stability Parameters of Dronabinol</w:t>
-              <w:br/>
-              <w:t xml:space="preserve"/>
-              <w:br/>
-              <w:t xml:space="preserve">### 2.1 Environmental Conditions Impacting Stability</w:t>
-              <w:br/>
-              <w:t xml:space="preserve"/>
-              <w:br/>
-              <w:t xml:space="preserve">The stability of Dronabinol is significantly affected by environmental conditions. Key factors include:</w:t>
-              <w:br/>
-              <w:t xml:space="preserve"/>
-              <w:br/>
-              <w:t xml:space="preserve">- **Light**: Dronabinol should be stored in a dark environment to prevent photodegradation. Light exposure can lead to the breakdown of the compound and the formation of impurities.</w:t>
-              <w:br/>
-              <w:t xml:space="preserve"/>
-              <w:br/>
-              <w:t xml:space="preserve">- **Heat**: Elevated temperatures can accelerate chemical reactions, leading to faster degradation of Dronabinol. It is recommended that Dronabinol be stored in a cool environment to maintain its stability.</w:t>
-              <w:br/>
-              <w:t xml:space="preserve"/>
-              <w:br/>
-              <w:t xml:space="preserve">- **Oxygen**: Oxygen exposure can lead to oxidative degradation, resulting in the formation of impurities. Therefore, minimizing oxygen exposure is critical for maintaining the integrity of Dronabinol formulations [1][2].</w:t>
-              <w:br/>
-              <w:t xml:space="preserve"/>
-              <w:br/>
-              <w:t xml:space="preserve">### 2.2 Recommended Storage Conditions</w:t>
-              <w:br/>
-              <w:t xml:space="preserve"/>
-              <w:br/>
-              <w:t xml:space="preserve">To mitigate stability risks, it is essential to establish appropriate storage conditions for Dronabinol. Recommendations include:</w:t>
-              <w:br/>
-              <w:t xml:space="preserve"/>
-              <w:br/>
-              <w:t xml:space="preserve">- Storing Dronabinol in a cool, dark place to minimize light and heat exposure.</w:t>
-              <w:br/>
-              <w:t xml:space="preserve">- Utilizing airtight containers to limit oxygen exposure.</w:t>
-              <w:br/>
-              <w:t xml:space="preserve">- Implementing temperature control measures during transportation and storage to prevent degradation [1][2].</w:t>
-              <w:br/>
-              <w:t xml:space="preserve"/>
-              <w:br/>
-              <w:t xml:space="preserve">## 3. Patentable Solutions for Stability Enhancement</w:t>
-              <w:br/>
-              <w:t xml:space="preserve"/>
-              <w:br/>
-              <w:t xml:space="preserve">### 3.1 Novel Stabilizers</w:t>
-              <w:br/>
-              <w:t xml:space="preserve"/>
-              <w:br/>
-              <w:t xml:space="preserve">Research into stabilizers that can enhance the stability of Dronabinol formulations has identified several promising candidates. </w:t>
-              <w:br/>
-              <w:t xml:space="preserve"/>
-              <w:br/>
-              <w:t xml:space="preserve">- **Butylated Hydroxyanisole (BHA)** and **Butylated Hydroxytoluene (BHT)** are two excipients that have shown potential in protecting Dronabinol from oxidative degradation. These compounds can be incorporated into formulations to help maintain the stability of Dronabinol [3].</w:t>
-              <w:br/>
-              <w:t xml:space="preserve"/>
-              <w:br/>
-              <w:t xml:space="preserve">### 3.2 Innovative Packaging Methods</w:t>
-              <w:br/>
-              <w:t xml:space="preserve"/>
-              <w:br/>
-              <w:t xml:space="preserve">In addition to stabilizers, innovative packaging methods can play a crucial role in enhancing the stability of Dronabinol. </w:t>
-              <w:br/>
-              <w:t xml:space="preserve"/>
-              <w:br/>
-              <w:t xml:space="preserve">- **Vacuum-Sealed Containers**: Using vacuum-sealed packaging with oxygen scavengers can significantly reduce oxidative impurities. This method preserves the integrity of Dronabinol and extends its shelf life, making it suitable for non-refrigerated storage for a limited time after removal from refrigeration [3][4].</w:t>
-              <w:br/>
-              <w:t xml:space="preserve"/>
-              <w:br/>
-              <w:t xml:space="preserve">- **Blister Packaging**: Patent applications have proposed methods for packaging Dronabinol in blister packs that minimize exposure to oxygen and light. This approach has shown promising results in maintaining the stability of Dronabinol formulations [4].</w:t>
-              <w:br/>
-              <w:t xml:space="preserve"/>
-              <w:br/>
-              <w:t xml:space="preserve">## 4. Case Studies on Stability Improvement</w:t>
-              <w:br/>
-              <w:t xml:space="preserve"/>
-              <w:br/>
-              <w:t xml:space="preserve">### 4.1 Sesame Oil as a Carrier</w:t>
-              <w:br/>
-              <w:t xml:space="preserve"/>
-              <w:br/>
-              <w:t xml:space="preserve">One notable case study involved the use of sesame oil as a carrier for Dronabinol in soft gelatin capsules. Research demonstrated that sesame oil effectively protects Dronabinol from oxidative degradation, thereby reducing the formation of impurities such as Cannabinol. This formulation maintained stability when stored under controlled conditions, allowing for a shelf life that meets regulatory standards [1][2].</w:t>
-              <w:br/>
-              <w:t xml:space="preserve"/>
-              <w:br/>
-              <w:t xml:space="preserve">### 4.2 Vacuum-Sealed Packaging</w:t>
-              <w:br/>
-              <w:t xml:space="preserve"/>
-              <w:br/>
-              <w:t xml:space="preserve">Another study focused on the packaging of Dronabinol capsules in vacuum-sealed containers with oxygen scavengers. This method significantly reduced oxidative impurities and preserved the integrity of Dronabinol, extending its shelf life. The results indicated that this packaging approach could allow for safe storage at room temperature for a limited time after refrigeration [3].</w:t>
-              <w:br/>
-              <w:t xml:space="preserve"/>
-              <w:br/>
-              <w:t xml:space="preserve">### 4.3 Patent Applications for Stability Methods</w:t>
-              <w:br/>
-              <w:t xml:space="preserve"/>
-              <w:br/>
-              <w:t xml:space="preserve">Several patent applications have been filed proposing methods for packaging Dronabinol that minimize exposure to oxygen and light. These methods include the use of inert gas atmospheres during the packaging process, which have shown promising results in enhancing the stability of Dronabinol formulations [4].</w:t>
-              <w:br/>
-              <w:t xml:space="preserve"/>
-              <w:br/>
-              <w:t xml:space="preserve">## 5. Conclusion</w:t>
-              <w:br/>
-              <w:t xml:space="preserve"/>
-              <w:br/>
-              <w:t xml:space="preserve">The investigation into the impurities and stability issues of Dronabinol reveals a complex interplay between synthesis methods, environmental factors, and formulation strategies. By identifying the sources of impurities and understanding the stability parameters, researchers can develop effective strategies to mitigate these challenges. The exploration of novel stabilizers and innovative packaging methods presents exciting opportunities for enhancing the stability and shelf life of Dronabinol products, ultimately benefiting patients who rely on this important therapeutic agent.</w:t>
-              <w:br/>
-              <w:t xml:space="preserve"/>
-              <w:br/>
-              <w:t xml:space="preserve">## Sources</w:t>
-              <w:br/>
-              <w:t xml:space="preserve">[1] Investigation of the Impurities in Dronabinol Samples by LC/MS - Cerilliant  </w:t>
-              <w:br/>
-              <w:t xml:space="preserve">[2] Understanding Dronabinol: Does It Need to be Refrigerated?  </w:t>
-              <w:br/>
-              <w:t xml:space="preserve">[3] METHODS OF STABILIZING DRONABINOL - Justia Patents Search  </w:t>
-              <w:br/>
-              <w:t xml:space="preserve">[4] US7323576B2 - Synthetic route to dronabinol - Google Patents  </w:t>
-              <w:br/>
-              <w:t xml:space="preserve">[5] Stability of dronabinol capsules when stored frozen, refrigerated, or at room temperature - PubMed  </w:t>
-              <w:br/>
-              <w:t xml:space="preserve">[6] Systems and Methods for Increasing Stability of Dronabinol Compositions - Justia Patents Search  </w:t>
-              <w:br/>
-              <w:t xml:space="preserve">[7] Manufacturing and Packaging Room Temperature Stable Dronabinol Capsules - Google Patents  </w:t>
+              <w:t xml:space="preserve">[1] US20210251947A1 - Stable formulations of dronabinol - Google Patents  </w:t>
+              <w:br/>
+              <w:t xml:space="preserve">[2] WO2021163023A1 - Stable formulations of dronabinol - Google Patents  </w:t>
+              <w:br/>
+              <w:t xml:space="preserve">[3] Stability of dronabinol capsules when stored frozen, refrigerated, or at room temperature - PubMed  </w:t>
+              <w:br/>
+              <w:t xml:space="preserve">[4] US20200237675A1 - Systems and Methods for Increasing Stability of Dronabinol Compositions - Google Patents  </w:t>
+              <w:br/>
+              <w:t xml:space="preserve">[5] US20150238428A1 - Systems and Methods for Increasing Stability of Dronabinol Compositions - Google Patents  </w:t>
               <w:br/>
               <w:t xml:space="preserve"/>
               <w:br/>
@@ -6344,7 +6270,7 @@
               <w:br/>
               <w:t xml:space="preserve"/>
               <w:br/>
-              <w:t xml:space="preserve">The comprehensive analysis of Dronabinol's synthesis, polymorphic variations, formulation strategies, manufacturing processes, and stability issues underscores the complexity and potential of this active pharmaceutical ingredient. Innovations in synthesis methodologies and the exploration of polymorphic forms present opportunities for enhanced efficacy and patentability. Furthermore, advancements in formulation techniques, including the use of antioxidants and novel delivery systems, aim to improve stability and bioavailability. As the demand for Dronabinol continues to rise, optimizing manufacturing processes and addressing stability challenges will be crucial. This report highlights the importance of ongoing research and development to navigate the evolving patent landscape and ensure the successful commercialization of Dronabinol-based therapies.</w:t>
+              <w:t xml:space="preserve">The synthesis and formulation of Dronabinol present a multifaceted landscape rich with opportunities and challenges. This report has explored various synthesis methodologies, including extraction from hemp, cyclization techniques, and continuous processes, each contributing to the potential for novel polymorphs and patent opportunities. The significance of formulation strategies, such as the use of soft gelatin capsules and antioxidants, underscores the importance of stability and bioavailability in therapeutic applications. Additionally, the investigation into impurities and stability issues highlights the need for rigorous analytical techniques and innovative stabilizers. As the regulatory landscape evolves, navigating patent eligibility will be crucial for advancing Dronabinol's therapeutic potential while ensuring compliance and sustainability in production.</w:t>
             </w:r>
           </w:p>
           <w:p>
@@ -6389,7 +6315,7 @@
     </w:p>
     <w:tbl>
       <w:tblPr>
-        <w:tblW w:w="10705" w:type="dxa"/>
+        <w:tblW w:w="5000" w:type="pct"/>
         <w:jc w:val="center"/>
         <w:tblBorders>
           <w:top w:val="dotted" w:sz="4" w:space="0" w:color="auto"/>
@@ -6400,7 +6326,7 @@
         <w:tblLook w:val="01E0" w:firstRow="1" w:lastRow="1" w:firstColumn="1" w:lastColumn="1" w:noHBand="0" w:noVBand="0"/>
       </w:tblPr>
       <w:tblGrid>
-        <w:gridCol w:w="10705"/>
+        <w:gridCol w:w="10070"/>
       </w:tblGrid>
       <w:tr>
         <w:trPr>
@@ -6409,7 +6335,7 @@
         </w:trPr>
         <w:tc>
           <w:tcPr>
-            <w:tcW w:w="10705" w:type="dxa"/>
+            <w:tcW w:w="5000" w:type="pct"/>
             <w:tcBorders>
               <w:bottom w:val="dotted" w:sz="4" w:space="0" w:color="auto"/>
             </w:tcBorders>
@@ -6438,7 +6364,43 @@
                 <w:szCs w:val="20"/>
                 <w:lang w:val="en-US"/>
               </w:rPr>
-              <w:t>REVISION OF PATENTS (</w:t>
+              <w:t xml:space="preserve">REVISION OF PATENTS </w:t>
+            </w:r>
+            <w:r>
+              <w:rPr>
+                <w:b/>
+                <w:sz w:val="20"/>
+                <w:szCs w:val="20"/>
+                <w:lang w:val="en-US"/>
+              </w:rPr>
+              <w:t xml:space="preserve">FOR </w:t>
+            </w:r>
+            <w:r>
+              <w:rPr>
+                <w:b/>
+                <w:sz w:val="20"/>
+                <w:szCs w:val="20"/>
+                <w:lang w:val="en-US"/>
+              </w:rPr>
+              <w:t xml:space="preserve">Acetazolamide</w:t>
+            </w:r>
+            <w:r>
+              <w:rPr>
+                <w:b/>
+                <w:sz w:val="20"/>
+                <w:szCs w:val="20"/>
+                <w:lang w:val="en-US"/>
+              </w:rPr>
+              <w:t xml:space="preserve"> </w:t>
+            </w:r>
+            <w:r>
+              <w:rPr>
+                <w:b/>
+                <w:sz w:val="20"/>
+                <w:szCs w:val="20"/>
+                <w:lang w:val="en-US"/>
+              </w:rPr>
+              <w:t>(</w:t>
             </w:r>
             <w:r>
               <w:rPr>
@@ -6468,7 +6430,7 @@
         </w:trPr>
         <w:tc>
           <w:tcPr>
-            <w:tcW w:w="10705" w:type="dxa"/>
+            <w:tcW w:w="5000" w:type="pct"/>
             <w:tcBorders>
               <w:top w:val="dotted" w:sz="4" w:space="0" w:color="auto"/>
             </w:tcBorders>
@@ -6477,15 +6439,9 @@
           </w:tcPr>
           <w:p>
             <w:pPr>
-              <w:pStyle w:val="Prrafodelista"/>
-              <w:numPr>
-                <w:ilvl w:val="0"/>
-                <w:numId w:val="21"/>
-              </w:numPr>
               <w:ind w:right="-29"/>
               <w:rPr>
                 <w:b/>
-                <w:sz w:val="20"/>
                 <w:szCs w:val="20"/>
               </w:rPr>
             </w:pPr>
@@ -6493,7 +6449,6 @@
             <w:r>
               <w:rPr>
                 <w:b/>
-                <w:sz w:val="20"/>
                 <w:szCs w:val="20"/>
               </w:rPr>
               <w:t xml:space="preserve">Acetazolamide</w:t>
@@ -6505,6 +6460,7 @@
               <w:rPr>
                 <w:sz w:val="20"/>
                 <w:szCs w:val="20"/>
+                <w:u w:val="single"/>
               </w:rPr>
             </w:pPr>
           </w:p>
@@ -6526,7 +6482,7 @@
               <w:br/>
               <w:t xml:space="preserve"/>
               <w:br/>
-              <w:t xml:space="preserve">Acetazolamide, a carbonic anhydrase inhibitor, plays a vital role in treating conditions such as glaucoma, epilepsy, and altitude sickness. This report provides a comprehensive analysis of Acetazolamide, focusing on its synthesis pathways, polymorphic variations, and innovative formulation strategies. It explores traditional and green chemistry approaches to synthesis, highlighting the importance of optimizing oxidation processes and developing novel derivatives with enhanced biological activities. Additionally, the report examines the implications of polymorphism on drug performance and the patent landscape surrounding Acetazolamide, emphasizing opportunities for novel claims and formulation innovations. Through this analysis, we aim to underscore the potential advancements in Acetazolamide research and its applications in pharmaceutical development.</w:t>
+              <w:t xml:space="preserve">Acetazolamide, a carbonic anhydrase inhibitor, plays a vital role in treating conditions such as glaucoma, epilepsy, and altitude sickness. This report provides a comprehensive analysis of Acetazolamide, focusing on its synthesis pathways, polymorphic variations, and innovative formulation strategies. We explore traditional and novel synthesis methodologies, highlighting their implications for bioavailability and patentability. Additionally, we examine known polymorphic forms and their impact on drug efficacy, alongside recent advancements in formulation techniques aimed at enhancing therapeutic outcomes. By addressing stability and impurity profiles, this report aims to uncover insights that can drive future innovations in Acetazolamide formulations.</w:t>
               <w:br/>
               <w:t xml:space="preserve"/>
               <w:br/>
@@ -6542,135 +6498,177 @@
               <w:br/>
               <w:t xml:space="preserve"/>
               <w:br/>
-              <w:t xml:space="preserve">Acetazolamide, a carbonic anhydrase inhibitor, is primarily used in the treatment of glaucoma, epilepsy, and altitude sickness. Its therapeutic efficacy is largely attributed to its ability to inhibit the enzyme carbonic anhydrase, which plays a crucial role in regulating acid-base balance and fluid secretion in the body. Given its wide range of applications, the synthesis of Acetazolamide and its derivatives has garnered significant interest in pharmaceutical research. This report delves into the synthesis methodologies, potential polymorphic variations, and the implications for patenting novel derivatives of Acetazolamide.</w:t>
-              <w:br/>
-              <w:t xml:space="preserve"/>
-              <w:br/>
-              <w:t xml:space="preserve">## Synthesis Methodologies</w:t>
-              <w:br/>
-              <w:t xml:space="preserve"/>
-              <w:br/>
-              <w:t xml:space="preserve">### Traditional Synthesis Routes</w:t>
-              <w:br/>
-              <w:t xml:space="preserve"/>
-              <w:br/>
-              <w:t xml:space="preserve">Historically, the synthesis of Acetazolamide has involved several steps, including the formation of a sulfonamide from a thiol derivative. The conventional methods often utilized chlorine gas for oxidation, which posed safety and environmental concerns. The need for safer and more efficient synthesis routes has led to the exploration of alternative methods.</w:t>
-              <w:br/>
-              <w:t xml:space="preserve"/>
-              <w:br/>
-              <w:t xml:space="preserve">### Green Chemistry Approaches</w:t>
-              <w:br/>
-              <w:t xml:space="preserve"/>
-              <w:br/>
-              <w:t xml:space="preserve">Recent advancements in the synthesis of Acetazolamide have highlighted the use of sodium hypochlorite as a greener alternative to chlorine gas. This method not only enhances safety but also improves the overall efficiency of the synthesis process. The oxidation of the thiol derivative to the sulfonyl chloride intermediate is a critical step, and the adoption of sodium hypochlorite aligns with the principles of green chemistry by reducing hazardous waste and improving reaction conditions [1].</w:t>
-              <w:br/>
-              <w:t xml:space="preserve"/>
-              <w:br/>
-              <w:t xml:space="preserve">### Optimization of Oxidation Processes</w:t>
-              <w:br/>
-              <w:t xml:space="preserve"/>
-              <w:br/>
-              <w:t xml:space="preserve">The optimization of the oxidation process under green conditions is a focal point in current research. By refining the reaction parameters, researchers aim to maximize yield while minimizing by-products. This optimization is essential for scaling up the synthesis for commercial production, ensuring that the process is both economically viable and environmentally friendly [2].</w:t>
-              <w:br/>
-              <w:t xml:space="preserve"/>
-              <w:br/>
-              <w:t xml:space="preserve">### Novel Derivatives and Biological Activities</w:t>
-              <w:br/>
-              <w:t xml:space="preserve"/>
-              <w:br/>
-              <w:t xml:space="preserve">The synthesis of Acetazolamide from its thiol derivative allows for the generation of various sulfonamide derivatives. These derivatives have shown promising biological activities, including enhanced antibacterial and antioxidant properties. For instance, certain hydrazine-based derivatives have demonstrated significant efficacy against both Gram-positive and Gram-negative bacteria, outperforming traditional antibiotics such as ciprofloxacin and tetracycline [1]. This opens up new therapeutic avenues for Acetazolamide and its derivatives, potentially expanding its applications beyond carbonic anhydrase inhibition.</w:t>
-              <w:br/>
-              <w:t xml:space="preserve"/>
-              <w:br/>
-              <w:t xml:space="preserve">## Polymorphic Variations</w:t>
-              <w:br/>
-              <w:t xml:space="preserve"/>
-              <w:br/>
-              <w:t xml:space="preserve">### Understanding Polymorphism</w:t>
-              <w:br/>
-              <w:t xml:space="preserve"/>
-              <w:br/>
-              <w:t xml:space="preserve">Polymorphism refers to the ability of a compound to exist in multiple crystalline forms. This phenomenon can significantly impact the physical and chemical properties of a drug, including solubility, stability, and bioavailability. For Acetazolamide, the identification and characterization of polymorphic forms are crucial for optimizing its therapeutic efficacy and ensuring consistent performance in pharmaceutical formulations.</w:t>
-              <w:br/>
-              <w:t xml:space="preserve"/>
-              <w:br/>
-              <w:t xml:space="preserve">### Characterization Techniques</w:t>
-              <w:br/>
-              <w:t xml:space="preserve"/>
-              <w:br/>
-              <w:t xml:space="preserve">Various analytical techniques, such as X-ray diffraction (XRD), differential scanning calorimetry (DSC), and thermal gravimetric analysis (TGA), are employed to characterize the polymorphic forms of Acetazolamide. These methods provide insights into the stability and solubility profiles of different polymorphs, which are essential for formulation development and regulatory compliance.</w:t>
-              <w:br/>
-              <w:t xml:space="preserve"/>
-              <w:br/>
-              <w:t xml:space="preserve">### Implications for Drug Development</w:t>
-              <w:br/>
-              <w:t xml:space="preserve"/>
-              <w:br/>
-              <w:t xml:space="preserve">The presence of polymorphic forms can lead to variations in drug performance, making it imperative to identify and control these forms during the development process. Understanding the polymorphic landscape of Acetazolamide can inform formulation strategies, ensuring that the most stable and bioavailable form is utilized in clinical applications.</w:t>
-              <w:br/>
-              <w:t xml:space="preserve"/>
-              <w:br/>
-              <w:t xml:space="preserve">## Patent Landscape and Novel Opportunities</w:t>
-              <w:br/>
-              <w:t xml:space="preserve"/>
-              <w:br/>
-              <w:t xml:space="preserve">### Existing Patents</w:t>
-              <w:br/>
-              <w:t xml:space="preserve"/>
-              <w:br/>
-              <w:t xml:space="preserve">The patent landscape for Acetazolamide is diverse, with existing patents focusing on various aspects, including synthesis methods, formulations, and therapeutic applications. Notably, patents related to sustained release formulations of Acetazolamide aim to improve patient compliance by maintaining consistent drug levels in the bloodstream and minimizing side effects associated with traditional dosage forms [3].</w:t>
-              <w:br/>
-              <w:t xml:space="preserve"/>
-              <w:br/>
-              <w:t xml:space="preserve">### Strategies for Securing Novel Claims</w:t>
-              <w:br/>
-              <w:t xml:space="preserve"/>
-              <w:br/>
-              <w:t xml:space="preserve">1. **Emphasizing Novelty and Non-obviousness**: When filing for patents on new sulfonamide derivatives, it is essential to highlight their unique structures and enhanced biological activities. Demonstrating that these derivatives exhibit significantly improved efficacy compared to existing compounds can strengthen the case for novelty and non-obviousness [1].</w:t>
-              <w:br/>
-              <w:t xml:space="preserve"/>
-              <w:br/>
-              <w:t xml:space="preserve">2. **Highlighting Green Synthesis Methods**: The adoption of sodium hypochlorite as a safer and more environmentally friendly alternative in the synthesis process can be a key aspect of patent claims. This focus on sustainability may attract interest from regulatory bodies and investors, enhancing the patent's appeal [2].</w:t>
-              <w:br/>
-              <w:t xml:space="preserve"/>
-              <w:br/>
-              <w:t xml:space="preserve">3. **Broadening Claims to Include Formulations**: In addition to claiming the new derivatives, it is advisable to patent specific formulations or delivery methods that enhance the bioavailability or therapeutic effectiveness of these compounds. For example, sustained release formulations of Acetazolamide could be a valuable addition to the patent portfolio [3].</w:t>
-              <w:br/>
-              <w:t xml:space="preserve"/>
-              <w:br/>
-              <w:t xml:space="preserve">4. **Conducting Thorough Prior Art Searches**: Comprehensive prior art searches are crucial before filing a patent to identify existing patents and literature related to Acetazolamide and its derivatives. This process helps in crafting claims that are distinct from existing patents and in identifying potential conflicts early on [4].</w:t>
-              <w:br/>
-              <w:t xml:space="preserve"/>
-              <w:br/>
-              <w:t xml:space="preserve">5. **Monitoring Competitor Activity**: Keeping track of competitors' patent filings and research can provide insights into emerging trends and potential areas of conflict. This information can inform strategic decisions about which aspects of research to prioritize for patenting [5].</w:t>
-              <w:br/>
-              <w:t xml:space="preserve"/>
-              <w:br/>
-              <w:t xml:space="preserve">6. **Collaborating with Legal Experts**: Engaging with patent attorneys who specialize in pharmaceutical patents can provide valuable guidance on crafting strong patent applications and navigating potential conflicts. Their expertise can help ensure that the claims are robust and defensible [6].</w:t>
-              <w:br/>
-              <w:t xml:space="preserve"/>
-              <w:br/>
-              <w:t xml:space="preserve">### Future Directions</w:t>
-              <w:br/>
-              <w:t xml:space="preserve"/>
-              <w:br/>
-              <w:t xml:space="preserve">The combination of novel derivatives with improved biological properties and environmentally friendly synthesis methods positions Acetazolamide research at the forefront of pharmaceutical innovation. As the demand for sustainable and effective therapeutic options continues to grow, the exploration of Acetazolamide and its derivatives will likely yield significant advancements in drug development and patenting strategies.</w:t>
+              <w:t xml:space="preserve">Acetazolamide is a carbonic anhydrase inhibitor primarily used in the treatment of glaucoma, epilepsy, and altitude sickness. Its therapeutic efficacy is closely linked to its chemical properties, which can be influenced by various synthesis methodologies and polymorphic forms. Understanding the synthesis pathways and potential polymorphic variations of Acetazolamide is crucial for enhancing its bioavailability, stability, and overall therapeutic effectiveness. This report delves into the existing synthesis methodologies, identifies known polymorphic forms, and explores potential novel polymorphs that could be patentable.</w:t>
+              <w:br/>
+              <w:t xml:space="preserve"/>
+              <w:br/>
+              <w:t xml:space="preserve">## Existing Synthesis Methodologies</w:t>
+              <w:br/>
+              <w:t xml:space="preserve"/>
+              <w:br/>
+              <w:t xml:space="preserve">### 1. Traditional Synthesis Routes</w:t>
+              <w:br/>
+              <w:t xml:space="preserve"/>
+              <w:br/>
+              <w:t xml:space="preserve">The traditional synthesis of Acetazolamide typically involves the reaction of 2-sulfanylamino-1,3,4-thiadiazole with acetic anhydride, leading to the formation of the desired compound. This method has been widely documented and forms the basis for many formulations. However, the limitations of this approach include the potential for low yields and the formation of impurities, which can affect the drug's efficacy and safety profile.</w:t>
+              <w:br/>
+              <w:t xml:space="preserve"/>
+              <w:br/>
+              <w:t xml:space="preserve">### 2. Novel Synthesis Techniques</w:t>
+              <w:br/>
+              <w:t xml:space="preserve"/>
+              <w:br/>
+              <w:t xml:space="preserve">Recent advancements in synthesis methodologies have introduced innovative approaches to the preparation of Acetazolamide. One notable method involves the preparation of acetazolamide sodium powder through spray drying. This technique allows for the formulation of an injectable solution, which is particularly advantageous for intravenous administration. The spray drying process not only enhances the solubility of the drug but also improves its stability, making it a promising alternative to traditional formulations [2].</w:t>
+              <w:br/>
+              <w:t xml:space="preserve"/>
+              <w:br/>
+              <w:t xml:space="preserve">### 3. Formulation Enhancements</w:t>
+              <w:br/>
+              <w:t xml:space="preserve"/>
+              <w:br/>
+              <w:t xml:space="preserve">Various formulations of Acetazolamide tablets have been developed to improve therapeutic effects. For instance, one patent describes a formulation that incorporates specific excipients such as disintegration materials, lactose, and cornstarch. These components contribute to a high dissolution rate and rapid action, thereby enhancing the bioavailability of the drug [1]. The incorporation of such excipients is critical in optimizing the pharmacokinetic profile of Acetazolamide.</w:t>
+              <w:br/>
+              <w:t xml:space="preserve"/>
+              <w:br/>
+              <w:t xml:space="preserve">### 4. Exploration of Derivatives</w:t>
+              <w:br/>
+              <w:t xml:space="preserve"/>
+              <w:br/>
+              <w:t xml:space="preserve">The synthesis of Acetazolamide and its derivatives has been a focal point of research, revealing potential for new derivatives with varying biological properties. This exploration opens avenues for further research into novel polymorphic forms that could be patentable [3]. The ability to modify the chemical structure of Acetazolamide may lead to improved therapeutic outcomes and reduced side effects.</w:t>
+              <w:br/>
+              <w:t xml:space="preserve"/>
+              <w:br/>
+              <w:t xml:space="preserve">## Polymorphic Variations of Acetazolamide</w:t>
+              <w:br/>
+              <w:t xml:space="preserve"/>
+              <w:br/>
+              <w:t xml:space="preserve">### 1. Known Polymorphic Forms</w:t>
+              <w:br/>
+              <w:t xml:space="preserve"/>
+              <w:br/>
+              <w:t xml:space="preserve">In the study of Acetazolamide, two known polymorphic forms have been identified: Form A and Form B. These polymorphs exhibit distinct physical and chemical properties, which can significantly impact the drug's efficacy, stability, and bioavailability.</w:t>
+              <w:br/>
+              <w:t xml:space="preserve"/>
+              <w:br/>
+              <w:t xml:space="preserve">- **Form A**: Typically regarded as the more stable polymorph, Form A demonstrates favorable solubility characteristics. Its stability under various environmental conditions makes it a preferred choice for pharmaceutical formulations.</w:t>
+              <w:br/>
+              <w:t xml:space="preserve">  </w:t>
+              <w:br/>
+              <w:t xml:space="preserve">- **Form B**: Often considered the metastable form, Form B can be induced through specific conditions such as grinding Form A. This transformation may alter the drug's solubility and dissolution rates, potentially impacting its therapeutic effectiveness [4].</w:t>
+              <w:br/>
+              <w:t xml:space="preserve"/>
+              <w:br/>
+              <w:t xml:space="preserve">### 2. Implications for Patentability</w:t>
+              <w:br/>
+              <w:t xml:space="preserve"/>
+              <w:br/>
+              <w:t xml:space="preserve">The characteristics of these polymorphic forms have important implications for patentability. If a new polymorphic form demonstrates improved solubility, bioavailability, or reduced side effects compared to existing forms, it may be eligible for patent protection as a novel compound. This is particularly relevant in the pharmaceutical industry, where polymorphism can lead to significant differences in drug performance [5].</w:t>
+              <w:br/>
+              <w:t xml:space="preserve"/>
+              <w:br/>
+              <w:t xml:space="preserve">### 3. Analytical Techniques for Characterization</w:t>
+              <w:br/>
+              <w:t xml:space="preserve"/>
+              <w:br/>
+              <w:t xml:space="preserve">The identification and characterization of polymorphic forms can be achieved through various analytical techniques, including:</w:t>
+              <w:br/>
+              <w:t xml:space="preserve"/>
+              <w:br/>
+              <w:t xml:space="preserve">- **X-ray Powder Diffraction (XRPD)**: This technique is essential for characterizing the crystalline structure of polymorphs, providing insights into the arrangement of molecules in the crystal lattice [6].</w:t>
+              <w:br/>
+              <w:t xml:space="preserve">  </w:t>
+              <w:br/>
+              <w:t xml:space="preserve">- **Vibrational Spectroscopy**: Techniques such as Fourier-transform infrared (FTIR) and Raman spectroscopy can be employed to analyze the vibrational modes of the molecules in different polymorphic forms, aiding in their distinction based on molecular interactions [9].</w:t>
+              <w:br/>
+              <w:t xml:space="preserve"/>
+              <w:br/>
+              <w:t xml:space="preserve">- **Differential Scanning Calorimetry (DSC)**: This method is useful for studying the thermal properties of polymorphs, including melting points and phase transitions, which can provide insights into the stability of different forms [10].</w:t>
+              <w:br/>
+              <w:t xml:space="preserve"/>
+              <w:br/>
+              <w:t xml:space="preserve">## Strategies for Exploring Novel Polymorphs</w:t>
+              <w:br/>
+              <w:t xml:space="preserve"/>
+              <w:br/>
+              <w:t xml:space="preserve">### 1. Synthesis Techniques</w:t>
+              <w:br/>
+              <w:t xml:space="preserve"/>
+              <w:br/>
+              <w:t xml:space="preserve">To explore novel polymorphs of Acetazolamide, researchers can employ several effective synthesis techniques:</w:t>
+              <w:br/>
+              <w:t xml:space="preserve"/>
+              <w:br/>
+              <w:t xml:space="preserve">- **Controlled Cooling**: The rate of cooling during crystallization can significantly influence polymorphic outcomes. Slow cooling from a boiling solution can lead to the formation of different polymorphs. Experimenting with various cooling rates can help identify new forms [7].</w:t>
+              <w:br/>
+              <w:t xml:space="preserve"/>
+              <w:br/>
+              <w:t xml:space="preserve">- **Solvent Selection**: The choice of solvent can also affect polymorphism. Using different solvents or solvent mixtures during crystallization can yield distinct polymorphic forms. Researchers should explore a range of solvents to determine their impact on the crystallization process [8].</w:t>
+              <w:br/>
+              <w:t xml:space="preserve"/>
+              <w:br/>
+              <w:t xml:space="preserve">### 2. Analytical Methods</w:t>
+              <w:br/>
+              <w:t xml:space="preserve"/>
+              <w:br/>
+              <w:t xml:space="preserve">In addition to synthesis techniques, employing robust analytical methods is crucial for the successful identification of novel polymorphs:</w:t>
+              <w:br/>
+              <w:t xml:space="preserve"/>
+              <w:br/>
+              <w:t xml:space="preserve">- **High-Throughput Screening**: Implementing high-throughput methods for crystallization can accelerate the discovery of new polymorphs. This approach allows researchers to quickly test multiple conditions and formulations to identify promising candidates for further study [11].</w:t>
+              <w:br/>
+              <w:t xml:space="preserve"/>
+              <w:br/>
+              <w:t xml:space="preserve">- **Computational Modeling**: Utilizing computational methods to predict the stability and properties of potential polymorphic forms can guide experimental efforts. Molecular dynamics simulations and density functional theory (DFT) calculations can provide insights into the energetics of different crystal structures [12].</w:t>
+              <w:br/>
+              <w:t xml:space="preserve"/>
+              <w:br/>
+              <w:t xml:space="preserve">### 3. Characterization and Validation</w:t>
+              <w:br/>
+              <w:t xml:space="preserve"/>
+              <w:br/>
+              <w:t xml:space="preserve">Once potential novel polymorphs are identified, thorough characterization and validation are essential. This includes:</w:t>
+              <w:br/>
+              <w:t xml:space="preserve"/>
+              <w:br/>
+              <w:t xml:space="preserve">- **Stability Studies**: Conducting stability studies under various environmental conditions to assess the robustness of the identified polymorphs.</w:t>
+              <w:br/>
+              <w:t xml:space="preserve"/>
+              <w:br/>
+              <w:t xml:space="preserve">- **Bioavailability Testing**: Evaluating the bioavailability of the new polymorphic forms compared to existing forms to determine their therapeutic potential.</w:t>
+              <w:br/>
+              <w:t xml:space="preserve"/>
+              <w:br/>
+              <w:t xml:space="preserve">- **Patent Strategy Development**: If a novel polymorphic form demonstrates significant advantages, developing a comprehensive patent strategy is crucial to protect intellectual property and capitalize on market opportunities.</w:t>
               <w:br/>
               <w:t xml:space="preserve"/>
               <w:br/>
               <w:t xml:space="preserve">## Sources</w:t>
               <w:br/>
-              <w:t xml:space="preserve">[1] https://link.springer.com/content/pdf/10.1007/s11696-024-03551-x.pdf  </w:t>
-              <w:br/>
-              <w:t xml:space="preserve">[2] https://www.researchsquare.com/article/rs-3616961/latest.pdf  </w:t>
-              <w:br/>
-              <w:t xml:space="preserve">[3] https://patentimages.storage.googleapis.com/08/17/49/c4ae99d6afc694/EP0540813B1.pdf  </w:t>
-              <w:br/>
-              <w:t xml:space="preserve">[4] https://patentimages.storage.googleapis.com/dc/69/e7/699974e35f4e42/EP0354881A1.pdf  </w:t>
-              <w:br/>
-              <w:t xml:space="preserve">[5] https://patents.justia.com/patent/20150061169  </w:t>
-              <w:br/>
-              <w:t xml:space="preserve">[6] https://www.semanticscholar.org/paper/Modification-of-acetazolamide-synthesis:-new-and-of-Falakshahi-Mahmoodi/ee4b61b62df83b0a5a5fb773dba2c15ef68807a5  </w:t>
+              <w:t xml:space="preserve"/>
+              <w:br/>
+              <w:t xml:space="preserve">[1] CN107049971A - Acetazolamide tablet and preparation method thereof - Google Patents  </w:t>
+              <w:br/>
+              <w:t xml:space="preserve">[2] US20150061169A1 - Method for preparing acetazolamide sodium powder - Google Patents  </w:t>
+              <w:br/>
+              <w:t xml:space="preserve">[3] Modification of Acetazolamide Synthesis: New Derivatives and Investigation of Their Biological Properties.  </w:t>
+              <w:br/>
+              <w:t xml:space="preserve">[4] Vibrational study of acetazolamide polymorphism - ScienceDirect  </w:t>
+              <w:br/>
+              <w:t xml:space="preserve">[5] Acetazolamide polymorphism: A case of hybridization induced polymorphism? - ResearchGate  </w:t>
+              <w:br/>
+              <w:t xml:space="preserve">[6] Polymorphic structures of acetazolamide - ResearchGate  </w:t>
+              <w:br/>
+              <w:t xml:space="preserve">[7] Acetazolamide polymorphism: A case of hybridization induced polymorphism? - ResearchGate  </w:t>
+              <w:br/>
+              <w:t xml:space="preserve">[8] Modification of Acetazolamide Synthesis: New Derivatives and Investigation of Their Biological Properties.  </w:t>
+              <w:br/>
+              <w:t xml:space="preserve">[9] Vibrational study of acetazolamide polymorphism - ScienceDirect  </w:t>
+              <w:br/>
+              <w:t xml:space="preserve">[10] Polymorphic structures of acetazolamide - ResearchGate  </w:t>
+              <w:br/>
+              <w:t xml:space="preserve">[11] Acetazolamide polymorphism: A case of hybridization induced polymorphism? - ResearchGate  </w:t>
+              <w:br/>
+              <w:t xml:space="preserve">[12] Design, synthesis, evaluation of biological activities and molecular docking and dynamic studies of novel acetazolamide analog compounds - PubMed.</w:t>
               <w:br/>
               <w:t xml:space="preserve"/>
               <w:br/>
@@ -6680,275 +6678,385 @@
               <w:br/>
               <w:t xml:space="preserve">## Background on Acetazolamide</w:t>
               <w:br/>
-              <w:t xml:space="preserve">Acetazolamide is a carbonic anhydrase inhibitor that has been widely used in the treatment of various medical conditions, including glaucoma, altitude sickness, and certain types of epilepsy. Its mechanism of action involves the inhibition of carbonic anhydrase, leading to decreased production of aqueous humor in the eye, which is beneficial for lowering intraocular pressure in glaucoma patients. The versatility of Acetazolamide makes it a subject of interest for pharmaceutical formulation scientists, particularly in the context of developing novel delivery systems that enhance its therapeutic efficacy and patient compliance.</w:t>
-              <w:br/>
-              <w:t xml:space="preserve"/>
-              <w:br/>
-              <w:t xml:space="preserve">## Formulation Approaches for Acetazolamide</w:t>
-              <w:br/>
-              <w:t xml:space="preserve"/>
-              <w:br/>
-              <w:t xml:space="preserve">### 1. Topical Gel Formulation</w:t>
-              <w:br/>
-              <w:t xml:space="preserve">One of the innovative formulation strategies for Acetazolamide is the development of a topical gel that combines Acetazolamide with Dapsone for the treatment of Angioedema. This formulation leverages the antibacterial properties of Dapsone alongside the diuretic effects of Acetazolamide, providing a dual therapeutic effect. The formulation utilizes various excipients, including gelling agents, preservatives, and solubilizing agents, to create a stable gel that allows for targeted delivery at the site of action. This approach avoids gastrointestinal interactions and the first-pass effect, which are common challenges in oral drug delivery systems [1].</w:t>
-              <w:br/>
-              <w:t xml:space="preserve"/>
-              <w:br/>
-              <w:t xml:space="preserve">### 2. Liquisolid Technique</w:t>
-              <w:br/>
-              <w:t xml:space="preserve">The liquisolid technique is another promising formulation approach that has been explored to enhance the dissolution rate of Acetazolamide tablets. This method involves suspending Acetazolamide in non-volatile solvents, such as PEG 400, Tween 80, and propylene glycol, and mixing it with appropriate carriers and coating materials. The use of carriers like Avicel PH 102 (microcrystalline cellulose) and HPMC K4M (hydroxypropyl methylcellulose) contributes to the flow and compression characteristics of the formulation, while Aerosil 200 serves as a coating material that improves flow properties and stability. The resulting formulation has shown a high dissolution profile, indicating its potential for better therapeutic efficacy [2].</w:t>
-              <w:br/>
-              <w:t xml:space="preserve"/>
-              <w:br/>
-              <w:t xml:space="preserve">### 3. In-Situ Gel Formulation for Ocular Delivery</w:t>
-              <w:br/>
-              <w:t xml:space="preserve">Research has also focused on developing in-situ gel formulations for the ocular delivery of Acetazolamide, particularly for treating glaucoma. These formulations utilize polymers such as Carbopol 934 and Sodium Alginate, which are pH-responsive and can transition from a liquid to a gel state upon administration. This property significantly enhances the drug's residence time in the eye, improving bioavailability and therapeutic outcomes. The optimized formulations have demonstrated satisfactory gelling times and improved corneal permeation, which are essential for effective glaucoma treatment [3].</w:t>
-              <w:br/>
-              <w:t xml:space="preserve"/>
-              <w:br/>
-              <w:t xml:space="preserve">## Key Excipients and Their Roles</w:t>
-              <w:br/>
-              <w:t xml:space="preserve"/>
-              <w:br/>
-              <w:t xml:space="preserve">### 1. Excipients in Topical Gel</w:t>
-              <w:br/>
-              <w:t xml:space="preserve">In the topical gel formulation, excipients play a crucial role in ensuring the stability and efficacy of the product. Gelling agents are essential for providing the desired viscosity and texture, while preservatives are necessary to prevent microbial growth. Solubilizing agents help to enhance the solubility of Acetazolamide, ensuring that the active ingredient is effectively delivered to the target site [1].</w:t>
-              <w:br/>
-              <w:t xml:space="preserve"/>
-              <w:br/>
-              <w:t xml:space="preserve">### 2. Excipients in Liquisolid Technique</w:t>
-              <w:br/>
-              <w:t xml:space="preserve">The liquisolid technique relies on a carefully selected combination of excipients to enhance the solubility and bioavailability of Acetazolamide. Non-volatile solvents like PEG 400 and propylene glycol are critical for solubilizing the drug, while carriers such as Avicel PH 102 and HPMC K4M contribute to the formulation's mechanical properties. The use of Aerosil 200 as a coating material further enhances the stability and flow characteristics of the liquisolid formulation, making it suitable for tablet production [2].</w:t>
-              <w:br/>
-              <w:t xml:space="preserve"/>
-              <w:br/>
-              <w:t xml:space="preserve">### 3. Polymers in In-Situ Gel</w:t>
-              <w:br/>
-              <w:t xml:space="preserve">In the in-situ gel formulation for ocular delivery, the choice of polymers is vital for achieving the desired drug release profile and residence time. Carbopol 934 and Sodium Alginate are both temperature-sensitive and pH-responsive, allowing the gel to form upon administration. This property not only prolongs the drug's presence in the ocular cavity but also enhances its absorption through the cornea, addressing the limitations of traditional eye drop formulations [3].</w:t>
-              <w:br/>
-              <w:t xml:space="preserve"/>
-              <w:br/>
-              <w:t xml:space="preserve">## Patent Landscape for Acetazolamide Formulations</w:t>
-              <w:br/>
-              <w:t xml:space="preserve"/>
-              <w:br/>
-              <w:t xml:space="preserve">### 1. Sustained-Release Formulations</w:t>
-              <w:br/>
-              <w:t xml:space="preserve">The patent landscape for Acetazolamide formulations is dynamic, with several recent innovations that could significantly impact its future applications. One notable patent involves the development of sustained-release formulations of Acetazolamide, which utilize substantially spherical, binder-free pellets coated with a release-controlling membrane. This approach allows for a controlled release of the drug over an extended period, enhancing therapeutic efficacy and improving patient compliance by reducing the frequency of dosing [4].</w:t>
-              <w:br/>
-              <w:t xml:space="preserve"/>
-              <w:br/>
-              <w:t xml:space="preserve">### 2. pH-Triggered Polymeric Nanoparticulate In-Situ Gels</w:t>
-              <w:br/>
-              <w:t xml:space="preserve">Another interesting patent focuses on the use of pH-triggered polymeric nanoparticulate in situ gels for ocular delivery of Acetazolamide. This formulation aims to enhance conjunctival permeation and prolong the precorneal residence time of the drug, addressing the challenges associated with traditional eye drops. The incorporation of nanoparticles represents a novel approach to improving the bioavailability of Acetazolamide in treating glaucoma [5].</w:t>
-              <w:br/>
-              <w:t xml:space="preserve"/>
-              <w:br/>
-              <w:t xml:space="preserve">### 3. Innovative Gelling Agents and Excipients</w:t>
-              <w:br/>
-              <w:t xml:space="preserve">Additionally, there are patents related to the use of innovative gelling agents and excipients that enhance the stability and effectiveness of Acetazolamide formulations. These innovations often focus on optimizing the interaction between the drug and the excipients to improve solubility, stability, and release profiles, which are critical for achieving the desired therapeutic outcomes [6].</w:t>
+              <w:t xml:space="preserve">Acetazolamide is a carbonic anhydrase inhibitor that has been widely used in the treatment of various medical conditions, including glaucoma, altitude sickness, and certain types of epilepsy. Its mechanism of action involves the inhibition of the enzyme carbonic anhydrase, which plays a crucial role in the regulation of acid-base balance and fluid secretion in the body. Despite its therapeutic benefits, Acetazolamide has a relatively short half-life, necessitating innovative formulation strategies to enhance its bioavailability and therapeutic efficacy.</w:t>
+              <w:br/>
+              <w:t xml:space="preserve"/>
+              <w:br/>
+              <w:t xml:space="preserve">## Novel Formulation Approaches</w:t>
+              <w:br/>
+              <w:t xml:space="preserve">In the quest to improve the delivery and effectiveness of Acetazolamide, several innovative formulation strategies have emerged. These strategies not only enhance the drug's bioavailability but also aim to provide sustained release, thereby improving patient compliance.</w:t>
+              <w:br/>
+              <w:t xml:space="preserve"/>
+              <w:br/>
+              <w:t xml:space="preserve">### 1. Liquisolid Technique</w:t>
+              <w:br/>
+              <w:t xml:space="preserve">The liquisolid technique is a novel formulation approach that has garnered attention for its ability to enhance the dissolution properties of poorly soluble drugs like Acetazolamide. This method involves converting the liquid drug into a dry, free-flowing powder by using specific excipients, such as silica-based carriers. The liquisolid formulation significantly increases the surface area and improves the wetting properties of Acetazolamide, leading to enhanced dissolution rates and, consequently, improved bioavailability [1].</w:t>
+              <w:br/>
+              <w:t xml:space="preserve"/>
+              <w:br/>
+              <w:t xml:space="preserve">#### Key Excipients in Liquisolid Formulations</w:t>
+              <w:br/>
+              <w:t xml:space="preserve">- **Silica-based Carriers**: These excipients are crucial in the liquisolid technique as they facilitate the transformation of liquid formulations into solid forms, enhancing the drug's solubility.</w:t>
+              <w:br/>
+              <w:t xml:space="preserve">- **Coating Agents**: Additional excipients may be used to coat the liquisolid powders, further improving stability and bioavailability.</w:t>
+              <w:br/>
+              <w:t xml:space="preserve"/>
+              <w:br/>
+              <w:t xml:space="preserve">### 2. Sustained-Release Microspheres</w:t>
+              <w:br/>
+              <w:t xml:space="preserve">Another promising formulation strategy involves the development of sustained-release microspheres. This approach is particularly beneficial for Acetazolamide due to its short half-life, allowing for reduced dosing frequency. The microspheres are typically prepared using solvent evaporation techniques and polymers such as Eudragit RL and RS, which help control the release profile of the drug [2].</w:t>
+              <w:br/>
+              <w:t xml:space="preserve"/>
+              <w:br/>
+              <w:t xml:space="preserve">#### Advantages of Sustained-Release Microspheres</w:t>
+              <w:br/>
+              <w:t xml:space="preserve">- **Controlled Release**: The use of specific polymers allows for a tailored release profile, ensuring that Acetazolamide is released over an extended period.</w:t>
+              <w:br/>
+              <w:t xml:space="preserve">- **Improved Patient Compliance**: By reducing the frequency of administration, sustained-release formulations can enhance patient adherence to treatment regimens.</w:t>
+              <w:br/>
+              <w:t xml:space="preserve"/>
+              <w:br/>
+              <w:t xml:space="preserve">### 3. Modification of Synthesis for New Derivatives</w:t>
+              <w:br/>
+              <w:t xml:space="preserve">Research has also focused on modifying the synthesis of Acetazolamide to create new derivatives with potentially improved biological properties. These modifications could lead to novel formulations that enhance the efficacy and safety of the drug [3]. The exploration of new chemical entities derived from Acetazolamide may open avenues for innovative therapeutic applications.</w:t>
+              <w:br/>
+              <w:t xml:space="preserve"/>
+              <w:br/>
+              <w:t xml:space="preserve">## Role of Excipients in Formulation</w:t>
+              <w:br/>
+              <w:t xml:space="preserve">The choice of excipients is critical in the formulation of Acetazolamide, as they play significant roles in enhancing bioavailability and controlling drug release.</w:t>
+              <w:br/>
+              <w:t xml:space="preserve"/>
+              <w:br/>
+              <w:t xml:space="preserve">### 1. Excipients in Liquisolid Formulations</w:t>
+              <w:br/>
+              <w:t xml:space="preserve">In liquisolid formulations, silica-based carriers are essential for improving the dissolution rates of Acetazolamide. These carriers help convert the liquid drug into a solid form, which is more amenable to absorption in the gastrointestinal tract [1].</w:t>
+              <w:br/>
+              <w:t xml:space="preserve"/>
+              <w:br/>
+              <w:t xml:space="preserve">### 2. Excipients in Sustained-Release Microspheres</w:t>
+              <w:br/>
+              <w:t xml:space="preserve">For sustained-release formulations, polymers like Eudragit RL and RS are commonly used. These polymers form a matrix that controls the release of Acetazolamide over an extended period. The selection of polymer affects both the encapsulation efficiency and the release profile, allowing for tailored therapeutic effects [2].</w:t>
+              <w:br/>
+              <w:t xml:space="preserve"/>
+              <w:br/>
+              <w:t xml:space="preserve">### 3. Traditional Tablet Formulations</w:t>
+              <w:br/>
+              <w:t xml:space="preserve">In traditional tablet formulations, excipients such as lactose, cornstarch, and pregelatinized starch are utilized. These excipients not only aid in the tablet's disintegration and dissolution but also contribute to the overall stability and manufacturability of the dosage form. For instance, carboxymethyl starch sodium can enhance disintegration and dissolution rates, leading to improved bioavailability [3].</w:t>
+              <w:br/>
+              <w:t xml:space="preserve"/>
+              <w:br/>
+              <w:t xml:space="preserve">## Recent Patents and Innovations</w:t>
+              <w:br/>
+              <w:t xml:space="preserve">The patent landscape for Acetazolamide formulations reveals several innovative approaches that highlight advancements in formulation technology.</w:t>
+              <w:br/>
+              <w:t xml:space="preserve"/>
+              <w:br/>
+              <w:t xml:space="preserve">### 1. Sustained-Release Formulation Patent</w:t>
+              <w:br/>
+              <w:t xml:space="preserve">One notable patent describes a sustained-release formulation of Acetazolamide using binder-free pellets coated with a release-controlling membrane. This formulation is designed to provide a controlled release of the drug, which can improve patient compliance by reducing the frequency of dosing [4]. The patent emphasizes the importance of maintaining a significant percentage of Acetazolamide within the formulation while ensuring a consistent release profile.</w:t>
+              <w:br/>
+              <w:t xml:space="preserve"/>
+              <w:br/>
+              <w:t xml:space="preserve">### 2. Novel Excipients and Combinations</w:t>
+              <w:br/>
+              <w:t xml:space="preserve">Recent patents have also explored the use of novel excipients and combinations that enhance the performance of Acetazolamide formulations. For example, the incorporation of specific polymers and surfactants can significantly improve the solubility and stability of the drug, leading to more effective therapeutic outcomes.</w:t>
+              <w:br/>
+              <w:t xml:space="preserve"/>
+              <w:br/>
+              <w:t xml:space="preserve">## Competitive Landscape</w:t>
+              <w:br/>
+              <w:t xml:space="preserve">The competitive landscape for Acetazolamide formulation innovations is characterized by the involvement of both pharmaceutical companies and research institutions.</w:t>
+              <w:br/>
+              <w:t xml:space="preserve"/>
+              <w:br/>
+              <w:t xml:space="preserve">### 1. Leading Companies</w:t>
+              <w:br/>
+              <w:t xml:space="preserve">Pharmaceutical companies focusing on ophthalmic formulations and sustained-release technologies are at the forefront of Acetazolamide innovations. For instance, Wyeth Holdings LLC has been involved in developing sustained-release formulations, as evidenced by their patent on binder-free pellets containing Acetazolamide [1].</w:t>
+              <w:br/>
+              <w:t xml:space="preserve"/>
+              <w:br/>
+              <w:t xml:space="preserve">### 2. Research Institutions</w:t>
+              <w:br/>
+              <w:t xml:space="preserve">Research institutions, particularly those with strong pharmaceutical sciences departments, are also contributing to advancements in Acetazolamide formulations. Universities such as Anadolu University in Turkey have conducted extensive research on sustained-release microspheres and novel derivatives of Acetazolamide, showcasing the academic push towards innovative formulations [2].</w:t>
+              <w:br/>
+              <w:t xml:space="preserve"/>
+              <w:br/>
+              <w:t xml:space="preserve">## Future Trends in Acetazolamide Formulations</w:t>
+              <w:br/>
+              <w:t xml:space="preserve">The future of Acetazolamide formulations is likely to be influenced by several emerging trends in pharmaceutical technology.</w:t>
+              <w:br/>
+              <w:t xml:space="preserve"/>
+              <w:br/>
+              <w:t xml:space="preserve">### 1. Nanotechnology</w:t>
+              <w:br/>
+              <w:t xml:space="preserve">The application of nanotechnology in drug delivery systems is gaining traction. The use of nanoparticles and nanocarriers for Acetazolamide could enhance its solubility and bioavailability, particularly for patients requiring targeted delivery for conditions like glaucoma [3].</w:t>
+              <w:br/>
+              <w:t xml:space="preserve"/>
+              <w:br/>
+              <w:t xml:space="preserve">### 2. Cocrystallization</w:t>
+              <w:br/>
+              <w:t xml:space="preserve">Cocrystallization is emerging as a promising strategy to improve the physicochemical properties of Acetazolamide. This approach could lead to formulations with better solubility and stability, making them more effective in clinical settings [4].</w:t>
+              <w:br/>
+              <w:t xml:space="preserve"/>
+              <w:br/>
+              <w:t xml:space="preserve">### 3. Personalized Medicine</w:t>
+              <w:br/>
+              <w:t xml:space="preserve">Advancements in pharmacogenomics may lead to a shift towards personalized formulations that cater to individual patient profiles, optimizing the therapeutic effects of Acetazolamide based on genetic factors.</w:t>
+              <w:br/>
+              <w:t xml:space="preserve"/>
+              <w:br/>
+              <w:t xml:space="preserve">### 4. Sustainable Practices</w:t>
+              <w:br/>
+              <w:t xml:space="preserve">The pharmaceutical industry is increasingly focusing on sustainability. Future formulations may incorporate eco-friendly excipients and manufacturing processes, aligning with global sustainability goals.</w:t>
+              <w:br/>
+              <w:t xml:space="preserve"/>
+              <w:br/>
+              <w:t xml:space="preserve">## Sources</w:t>
+              <w:br/>
+              <w:t xml:space="preserve">[1] https://www.semanticscholar.org/paper/Formulation-and-Evaluation-of-Acetazolamide-Tablet-Chandur-Anusha/0c83a826a847421938a02b9ccd5322a93219da53  </w:t>
+              <w:br/>
+              <w:t xml:space="preserve">[2] https://www.researchgate.net/publication/282736288_Formulation_and_evaluation_of_sustained_release_microspheres_of_acetazolamide_by_solvent_evaporation_technique  </w:t>
+              <w:br/>
+              <w:t xml:space="preserve">[3] https://www.researchgate.net/publication/376450118_Modification_of_Acetazolamide_Synthesis_New_Derivatives_and_Investigation_of_Their_Biological_Properties  </w:t>
+              <w:br/>
+              <w:t xml:space="preserve">[4] https://patents.google.com/patent/EP0540813A1/en  </w:t>
+              <w:br/>
+              <w:t xml:space="preserve"/>
+              <w:br/>
+              <w:t xml:space="preserve"># Patent Research Report on Acetazolamide Manufacturing Processes</w:t>
+              <w:br/>
+              <w:t xml:space="preserve"/>
+              <w:br/>
+              <w:t xml:space="preserve">## Overview of Acetazolamide Manufacturing Methods</w:t>
+              <w:br/>
+              <w:t xml:space="preserve"/>
+              <w:br/>
+              <w:t xml:space="preserve">Acetazolamide, a carbonic anhydrase inhibitor, is primarily used in the treatment of glaucoma, epilepsy, and altitude sickness. The manufacturing processes for Acetazolamide are critical not only for ensuring the drug's efficacy but also for maintaining compliance with regulatory standards. This section delves into the current state of patent eligibility for Acetazolamide manufacturing methods, highlighting novel insights, challenges, and successful optimizations.</w:t>
+              <w:br/>
+              <w:t xml:space="preserve"/>
+              <w:br/>
+              <w:t xml:space="preserve">## Current State of Patent Eligibility</w:t>
+              <w:br/>
+              <w:t xml:space="preserve"/>
+              <w:br/>
+              <w:t xml:space="preserve">### Existing Patents and Their Innovations</w:t>
+              <w:br/>
+              <w:t xml:space="preserve"/>
+              <w:br/>
+              <w:t xml:space="preserve">The landscape of patents related to Acetazolamide manufacturing reveals a variety of innovative methods aimed at enhancing bioavailability and reducing production costs. For instance, one patent outlines a preparation method for Acetazolamide tablets that incorporates specific excipients such as lactose, cornstarch, and magnesium stearate. These excipients play a crucial role in tablet disintegration and bioavailability, ultimately enhancing the therapeutic effect for conditions like glaucoma while also aiming to lower treatment costs due to reduced manufacturing expenses [1].</w:t>
+              <w:br/>
+              <w:t xml:space="preserve"/>
+              <w:br/>
+              <w:t xml:space="preserve">Another significant patent describes a direct tabletting process for Acetazolamide that eliminates the need for granulation or slugging. This method not only streamlines production but also emphasizes the importance of particle size distribution in achieving uniform tablet quality, which is essential for regulatory compliance and market acceptance [2]. The focus on direct tabletting reflects a broader trend in the pharmaceutical industry towards more efficient manufacturing processes that can meet the increasing demand for cost-effective medications.</w:t>
+              <w:br/>
+              <w:t xml:space="preserve"/>
+              <w:br/>
+              <w:t xml:space="preserve">### Trends in Manufacturing Processes</w:t>
+              <w:br/>
+              <w:t xml:space="preserve"/>
+              <w:br/>
+              <w:t xml:space="preserve">The trends observed in the patents indicate a strong emphasis on improving bioavailability and reducing manufacturing costs. These factors are critical for patent eligibility and provide a competitive advantage in the pharmaceutical market. However, companies face challenges in ensuring compliance with regulatory standards while optimizing these processes. The need for robust validation and thorough documentation is paramount, as regulatory agencies like the FDA impose stringent guidelines regarding manufacturing practices, including Good Manufacturing Practices (GMP).</w:t>
+              <w:br/>
+              <w:t xml:space="preserve"/>
+              <w:br/>
+              <w:t xml:space="preserve">## Challenges in Regulatory Compliance</w:t>
+              <w:br/>
+              <w:t xml:space="preserve"/>
+              <w:br/>
+              <w:t xml:space="preserve">### Quality and Consistency</w:t>
+              <w:br/>
+              <w:t xml:space="preserve"/>
+              <w:br/>
+              <w:t xml:space="preserve">One of the primary challenges in ensuring regulatory compliance while optimizing manufacturing processes for Acetazolamide is maintaining the quality and consistency of the final product. Regulatory agencies require that manufacturers validate their processes to demonstrate that they consistently produce a product that meets established quality standards. For example, the direct tabletting process necessitates careful control of the particle size distribution of Acetazolamide to ensure uniformity in tablet hardness and dissolution rates [2]. Variations in particle size can lead to inconsistencies in bioavailability, which may trigger regulatory scrutiny.</w:t>
+              <w:br/>
+              <w:t xml:space="preserve"/>
+              <w:br/>
+              <w:t xml:space="preserve">### Documentation and Data Requirements</w:t>
+              <w:br/>
+              <w:t xml:space="preserve"/>
+              <w:br/>
+              <w:t xml:space="preserve">Companies often underestimate the need for comprehensive documentation and data to support their manufacturing processes. This includes stability studies, which are essential for demonstrating that the product maintains its efficacy and safety over its shelf life. Regulatory agencies typically require extensive data to support any claims made about the product's performance, presenting a significant hurdle for companies looking to bring new formulations to market.</w:t>
+              <w:br/>
+              <w:t xml:space="preserve"/>
+              <w:br/>
+              <w:t xml:space="preserve">### Evolving Regulatory Landscape</w:t>
+              <w:br/>
+              <w:t xml:space="preserve"/>
+              <w:br/>
+              <w:t xml:space="preserve">The evolving nature of regulations can also catch companies off guard. Changes in guidelines regarding excipients or new requirements for bioequivalence studies can necessitate adjustments in manufacturing processes that were previously compliant. Companies must remain vigilant about regulatory compliance, ensuring that they have robust validation processes, thorough documentation, and an awareness of evolving regulations to avoid unexpected hurdles.</w:t>
+              <w:br/>
+              <w:t xml:space="preserve"/>
+              <w:br/>
+              <w:t xml:space="preserve">## Successful Process Optimizations</w:t>
+              <w:br/>
+              <w:t xml:space="preserve"/>
+              <w:br/>
+              <w:t xml:space="preserve">### Direct Tabletting Method</w:t>
+              <w:br/>
+              <w:t xml:space="preserve"/>
+              <w:br/>
+              <w:t xml:space="preserve">A notable example of successful process optimization for Acetazolamide involves the direct tabletting method that eliminates the need for granulation or slugging. This method allows for the mixing of Acetazolamide with a pharmaceutically acceptable binder and compressing the mixture directly into tablets [2]. The key factors that contributed to the success of this optimization include:</w:t>
+              <w:br/>
+              <w:t xml:space="preserve"/>
+              <w:br/>
+              <w:t xml:space="preserve">1. **Particle Size Control**: The process emphasizes the importance of using Acetazolamide with a specific binodal size distribution, which enhances the compressibility of the material. By ensuring that the average particle size is within the optimal range (approximately 840 to 1,400 microns), manufacturers can achieve uniform tablet hardness and dissolution rates, which are critical for bioavailability and regulatory compliance.</w:t>
+              <w:br/>
+              <w:t xml:space="preserve"/>
+              <w:br/>
+              <w:t xml:space="preserve">2. **Reduction of Processing Steps**: By eliminating the granulation step, manufacturers can significantly reduce processing time and costs. This streamlining not only lowers production costs but also minimizes the risk of contamination and variability that can occur during additional processing steps.</w:t>
+              <w:br/>
+              <w:t xml:space="preserve"/>
+              <w:br/>
+              <w:t xml:space="preserve">3. **Cost-Effective Excipients**: The use of cost-effective excipients, such as microcrystalline cellulose and spray-dried lactose, contributes to lower overall production costs while maintaining the desired tablet characteristics. This approach allows for a more economical formulation without compromising quality.</w:t>
+              <w:br/>
+              <w:t xml:space="preserve"/>
+              <w:br/>
+              <w:t xml:space="preserve">4. **Enhanced Bioavailability**: The optimized formulation has been shown to improve the dissolution rate and bioavailability of Acetazolamide, which is particularly beneficial for patients requiring rapid therapeutic effects, such as those with glaucoma. This improvement can lead to better patient outcomes and potentially higher market acceptance.</w:t>
+              <w:br/>
+              <w:t xml:space="preserve"/>
+              <w:br/>
+              <w:t xml:space="preserve">### Conclusion on Process Optimizations</w:t>
+              <w:br/>
+              <w:t xml:space="preserve"/>
+              <w:br/>
+              <w:t xml:space="preserve">These optimizations not only enhance the efficiency of the manufacturing process but also align with regulatory expectations for product quality and performance, making them advantageous for both manufacturers and patients.</w:t>
+              <w:br/>
+              <w:t xml:space="preserve"/>
+              <w:br/>
+              <w:t xml:space="preserve">## Sources</w:t>
+              <w:br/>
+              <w:t xml:space="preserve"/>
+              <w:br/>
+              <w:t xml:space="preserve">[1] CN107049971A - Acetazolamide tablet and preparation method thereof - Google Patents  </w:t>
+              <w:br/>
+              <w:t xml:space="preserve">[2] US3671633A - Process for tabletting acetazolamide - Google Patents</w:t>
+              <w:br/>
+              <w:t xml:space="preserve"/>
+              <w:br/>
+              <w:t xml:space="preserve"># Unveiling the Stability and Impurity Profiles of Acetazolamide: Insights and Innovations</w:t>
+              <w:br/>
+              <w:t xml:space="preserve"/>
+              <w:br/>
+              <w:t xml:space="preserve">## Background on Acetazolamide</w:t>
+              <w:br/>
+              <w:t xml:space="preserve"/>
+              <w:br/>
+              <w:t xml:space="preserve">Acetazolamide is a carbonic anhydrase inhibitor primarily used in the treatment of glaucoma, epilepsy, and altitude sickness. Its therapeutic efficacy is closely linked to its stability and purity, making the understanding of its degradation pathways and impurity profiles critical for formulation development. Recent advancements in analytical techniques and the discovery of novel co-crystal forms have opened new avenues for enhancing the stability and efficacy of Acetazolamide. This report delves into the findings related to impurities, degradation products, and stability issues associated with Acetazolamide, highlighting novel strategies for mitigation and potential patentable solutions.</w:t>
+              <w:br/>
+              <w:t xml:space="preserve"/>
+              <w:br/>
+              <w:t xml:space="preserve">## Impurity Profiles of Acetazolamide</w:t>
+              <w:br/>
+              <w:t xml:space="preserve"/>
+              <w:br/>
+              <w:t xml:space="preserve">### Discovery of Co-Crystal Forms</w:t>
+              <w:br/>
+              <w:t xml:space="preserve"/>
+              <w:br/>
+              <w:t xml:space="preserve">One of the most significant findings in the analysis of Acetazolamide is the identification of a previously unreported co-crystal form with 4-aminobenzoic acid. This discovery was made using a combination of experimental and virtual screening methods, emphasizing the importance of employing diverse approaches in impurity profiling and stability studies. The co-crystal formation alters the solid-state properties of Acetazolamide, potentially leading to enhanced stability under various environmental conditions, such as temperature and humidity [1].</w:t>
+              <w:br/>
+              <w:t xml:space="preserve"/>
+              <w:br/>
+              <w:t xml:space="preserve">### Implications of Co-Crystal Formation</w:t>
+              <w:br/>
+              <w:t xml:space="preserve"/>
+              <w:br/>
+              <w:t xml:space="preserve">1. **Enhanced Stability**: The co-crystal form of Acetazolamide demonstrated improved stability, which could reduce the likelihood of degradation. This is particularly relevant for pharmaceutical formulations that require a longer shelf life [1].</w:t>
+              <w:br/>
+              <w:t xml:space="preserve"/>
+              <w:br/>
+              <w:t xml:space="preserve">2. **Improved Solubility**: Co-crystals often exhibit enhanced solubility and dissolution rates compared to their pure counterparts. Given that Acetazolamide is classified as a class IV drug in the Biopharmaceutics Classification System (BCS), the co-crystal's higher intrinsic dissolution rates could lead to improved bioavailability and therapeutic efficacy [2].</w:t>
+              <w:br/>
+              <w:t xml:space="preserve"/>
+              <w:br/>
+              <w:t xml:space="preserve">3. **Formulation Flexibility**: The discovery of new co-crystal forms allows for greater flexibility in formulation strategies. Incorporating co-crystals into various dosage forms can tailor the release profiles and stability of the drug, leading to the development of more effective formulations, such as extended-release tablets or suspensions [1].</w:t>
+              <w:br/>
+              <w:t xml:space="preserve"/>
+              <w:br/>
+              <w:t xml:space="preserve">4. **Regulatory Considerations**: The identification of new co-crystal forms necessitates thorough stability studies and impurity profiling to ensure compliance with safety and efficacy standards. This may involve additional testing and validation to support any new formulations developed from the co-crystal [2].</w:t>
+              <w:br/>
+              <w:t xml:space="preserve"/>
+              <w:br/>
+              <w:t xml:space="preserve">## Stability-Indicating Methods</w:t>
+              <w:br/>
+              <w:t xml:space="preserve"/>
+              <w:br/>
+              <w:t xml:space="preserve">### Validation of Analytical Techniques</w:t>
+              <w:br/>
+              <w:t xml:space="preserve"/>
+              <w:br/>
+              <w:t xml:space="preserve">The validation of a stability-indicating HPLC-UV method for quantifying Acetazolamide in various suspension vehicles revealed that modifications to existing methods could significantly enhance the accuracy and reliability of stability studies. This underscores the need for continuous improvement in analytical techniques to better understand the stability parameters of Acetazolamide and its formulations [2].</w:t>
+              <w:br/>
+              <w:t xml:space="preserve"/>
+              <w:br/>
+              <w:t xml:space="preserve">### Challenges in Method Development</w:t>
+              <w:br/>
+              <w:t xml:space="preserve"/>
+              <w:br/>
+              <w:t xml:space="preserve">1. **Complexity of Degradation Pathways**: The degradation pathways of Acetazolamide are complex, involving hydrolysis, oxidation, and thermal degradation. Identifying and characterizing degradation products can be challenging due to their varied chemical structures and potential similarities to the parent compound [1].</w:t>
+              <w:br/>
+              <w:t xml:space="preserve"/>
+              <w:br/>
+              <w:t xml:space="preserve">2. **Stability-Indicating Method Validation**: Developing a validated, specific, and stability-indicating reverse phase liquid chromatographic (RP-LC) method was crucial for quantifying Acetazolamide in the presence of degradation products. Achieving a resolution greater than 2 between the drug and its impurities is necessary to ensure reliable results [3].</w:t>
+              <w:br/>
+              <w:t xml:space="preserve"/>
+              <w:br/>
+              <w:t xml:space="preserve">## Forced Degradation Studies</w:t>
+              <w:br/>
+              <w:t xml:space="preserve"/>
+              <w:br/>
+              <w:t xml:space="preserve">### Unexpected Degradation Products</w:t>
+              <w:br/>
+              <w:t xml:space="preserve"/>
+              <w:br/>
+              <w:t xml:space="preserve">During forced degradation studies, several unexpected degradation products were identified that were not previously documented in the literature. For instance, significant degradation was observed during acid and base hydrolysis, leading to the formation of multiple degradation products. Characterizing these products using techniques such as LC-MS, FTIR, and NMR spectral analysis is essential for understanding their impact on the drug's efficacy and safety [2].</w:t>
+              <w:br/>
+              <w:t xml:space="preserve"/>
+              <w:br/>
+              <w:t xml:space="preserve">### Regulatory Implications</w:t>
+              <w:br/>
+              <w:t xml:space="preserve"/>
+              <w:br/>
+              <w:t xml:space="preserve">The identification of unexpected degradation products raises regulatory considerations. It is essential to assess the potential impact of these products on the drug's safety and efficacy, which may require additional studies to evaluate their toxicological profiles and implications for patient safety [1].</w:t>
+              <w:br/>
+              <w:t xml:space="preserve"/>
+              <w:br/>
+              <w:t xml:space="preserve">## Strategies for Mitigating Stability Issues</w:t>
+              <w:br/>
+              <w:t xml:space="preserve"/>
+              <w:br/>
+              <w:t xml:space="preserve">### Development of Novel Stabilizers</w:t>
+              <w:br/>
+              <w:t xml:space="preserve"/>
+              <w:br/>
+              <w:t xml:space="preserve">The insights gained from impurity profiling and stability studies can inform the development of novel stabilizers that enhance the stability of Acetazolamide. By understanding the degradation pathways and the conditions under which degradation occurs, formulators can design stabilizers that effectively mitigate these issues.</w:t>
+              <w:br/>
+              <w:t xml:space="preserve"/>
+              <w:br/>
+              <w:t xml:space="preserve">### Formulation Innovations</w:t>
+              <w:br/>
+              <w:t xml:space="preserve"/>
+              <w:br/>
+              <w:t xml:space="preserve">The discovery of new co-crystal forms and the validation of stability-indicating methods provide opportunities for innovative formulation strategies. By incorporating co-crystals into various dosage forms, formulators can create products that maintain therapeutic levels over extended periods, ultimately improving patient outcomes.</w:t>
               <w:br/>
               <w:t xml:space="preserve"/>
               <w:br/>
               <w:t xml:space="preserve">## Conclusion</w:t>
               <w:br/>
-              <w:t xml:space="preserve">The exploration of innovative formulation strategies for Acetazolamide highlights the importance of formulation science in developing effective therapeutic options. The combination of novel excipients, advanced delivery mechanisms, and recent patent developments underscores the potential for improved patient outcomes and the ongoing evolution of Acetazolamide formulations.</w:t>
+              <w:t xml:space="preserve"/>
+              <w:br/>
+              <w:t xml:space="preserve">The analysis of Acetazolamide's impurity profiles, stability risks, and corresponding mitigation strategies reveals significant insights that can inform the development of safer and more effective pharmaceutical formulations. The identification of new co-crystal forms and the validation of advanced analytical techniques underscore the importance of continuous research and innovation in the field of pharmaceutical stability and impurity profiling.</w:t>
               <w:br/>
               <w:t xml:space="preserve"/>
               <w:br/>
               <w:t xml:space="preserve">## Sources</w:t>
               <w:br/>
-              <w:t xml:space="preserve">[1] Kerle, V., et al. (2022). Formulation and evaluation of topical gel containing combination of dapsone and acetazolamide. International Journal of Health Sciences.  </w:t>
-              <w:br/>
-              <w:t xml:space="preserve">[2] Chandur, V. K., et al. Formulation and Evaluation of Acetazolamide Tablet by Liquisolid Technique. RGUHS Journal of Pharmaceutical Sciences.  </w:t>
-              <w:br/>
-              <w:t xml:space="preserve">[3] Ali, F., et al. Formulation and evaluation of acetazolamide loaded in-situ gel for the treatment of Glaucoma. Journal of Research in Pharmacy.  </w:t>
-              <w:br/>
-              <w:t xml:space="preserve">[4] EP0540813A1 - Sustained release formulations of acetazolamide - Google Patents.  </w:t>
-              <w:br/>
-              <w:t xml:space="preserve">[5] Development of acetazolamide-loaded, pH-triggered polymeric nanoparticulate in situ gel for sustained ocular delivery - PubMed.  </w:t>
-              <w:br/>
-              <w:t xml:space="preserve">[6] Advanced Formulation Approaches for Ocular Drug Delivery: State-Of-The-Art and Recent Patents - PubMed.</w:t>
-              <w:br/>
-              <w:t xml:space="preserve"/>
-              <w:br/>
-              <w:t xml:space="preserve"># Optimizing Manufacturing Processes for Acetazolamide: A Patent Research Perspective</w:t>
-              <w:br/>
-              <w:t xml:space="preserve"/>
-              <w:br/>
-              <w:t xml:space="preserve">## Current Manufacturing Processes for Acetazolamide</w:t>
-              <w:br/>
-              <w:t xml:space="preserve"/>
-              <w:br/>
-              <w:t xml:space="preserve">The manufacturing of Acetazolamide, a carbonic anhydrase inhibitor used primarily in the treatment of glaucoma and other conditions, involves several critical chemical reactions. The primary method for synthesizing Acetazolamide begins with the reaction between hydrazine hydrate and ammonium thiocyanate, which produces 5-amino-2-mercapto-1,3,4-thiadiazole as an intermediate. This step is foundational, as it sets the stage for subsequent reactions that lead to the final product [1].</w:t>
-              <w:br/>
-              <w:t xml:space="preserve"/>
-              <w:br/>
-              <w:t xml:space="preserve">### Inefficiencies in Traditional Methods</w:t>
-              <w:br/>
-              <w:t xml:space="preserve"/>
-              <w:br/>
-              <w:t xml:space="preserve">Despite the established processes, there are notable inefficiencies that can hinder the overall yield and purity of Acetazolamide. One such inefficiency is highlighted in the direct tabletting process described in US3671633A, which allows for the production of tablets without the need for granulation or slugging. While this method can save time and reduce costs, it requires precise control over the particle size distribution of acetazolamide crystals. This requirement can complicate scaling up the process for larger production volumes, as maintaining the desired particle size becomes increasingly challenging [2].</w:t>
-              <w:br/>
-              <w:t xml:space="preserve"/>
-              <w:br/>
-              <w:t xml:space="preserve">Moreover, the oxidation processes used in synthesizing Acetazolamide derivatives present additional opportunities for improvement. Recent studies suggest that substituting chlorine gas with sodium hypochlorite for oxidation not only enhances safety and environmental conditions but also improves the efficiency of the synthesis [3]. This shift could lead to a more streamlined manufacturing process that aligns with modern safety standards.</w:t>
-              <w:br/>
-              <w:t xml:space="preserve"/>
-              <w:br/>
-              <w:t xml:space="preserve">## Regulatory Compliance and Good Manufacturing Practices (GMP)</w:t>
-              <w:br/>
-              <w:t xml:space="preserve"/>
-              <w:br/>
-              <w:t xml:space="preserve">Regulatory compliance, particularly concerning Good Manufacturing Practices (GMP), is a critical aspect of the manufacturing process for Acetazolamide. The FDA's GMP regulations establish minimum standards for the manufacturing, processing, packing, or holding of drug products to ensure their safety, quality, and efficacy [4].</w:t>
-              <w:br/>
-              <w:t xml:space="preserve"/>
-              <w:br/>
-              <w:t xml:space="preserve">### Challenges in Adhering to GMP</w:t>
-              <w:br/>
-              <w:t xml:space="preserve"/>
-              <w:br/>
-              <w:t xml:space="preserve">Manufacturers face several challenges in adhering to GMP, primarily due to the need for rigorous in-process controls and testing. The FDA's recent guidance emphasizes the importance of defining and justifying the timing and nature of in-process controls to monitor critical quality attributes. This requirement can complicate the manufacturing process, necessitating additional testing and documentation, which can slow down production and increase costs.</w:t>
-              <w:br/>
-              <w:t xml:space="preserve"/>
-              <w:br/>
-              <w:t xml:space="preserve">The integration of advanced manufacturing technologies, while beneficial for enhancing product quality and scaling up production, also requires manufacturers to adapt their processes to meet GMP standards. This includes ensuring that new technologies are validated and that staff are adequately trained to operate them [5]. The transition to these advanced methods can be resource-intensive and may lead to temporary disruptions in production.</w:t>
-              <w:br/>
-              <w:t xml:space="preserve"/>
-              <w:br/>
-              <w:t xml:space="preserve">Furthermore, manufacturers must navigate the complexities of global supply chains and varying regulatory environments, which can further complicate compliance efforts. Different regions may have specific requirements that necessitate adjustments in manufacturing practices, impacting overall efficiency [6].</w:t>
-              <w:br/>
-              <w:t xml:space="preserve"/>
-              <w:br/>
-              <w:t xml:space="preserve">## Patent Eligibility and Cross-Licensing Opportunities</w:t>
-              <w:br/>
-              <w:t xml:space="preserve"/>
-              <w:br/>
-              <w:t xml:space="preserve">When evaluating the patent landscape for Acetazolamide manufacturing processes, several key factors must be considered to determine patent eligibility and potential cross-licensing opportunities.</w:t>
-              <w:br/>
-              <w:t xml:space="preserve"/>
-              <w:br/>
-              <w:t xml:space="preserve">### Key Factors for Patent Eligibility</w:t>
-              <w:br/>
-              <w:t xml:space="preserve"/>
-              <w:br/>
-              <w:t xml:space="preserve">1. **Novelty and Non-obviousness**: The core criteria for patent eligibility are that the manufacturing process must be novel and non-obvious. Innovations in the synthesis of Acetazolamide, such as the use of alternative reagents or innovative techniques that enhance yield or purity, could be patentable. For instance, the substitution of chlorine gas with sodium hypochlorite in oxidation processes represents a potential area for patenting due to its safety and efficiency improvements [3].</w:t>
-              <w:br/>
-              <w:t xml:space="preserve"/>
-              <w:br/>
-              <w:t xml:space="preserve">2. **Existing Patents**: A thorough analysis of existing patents is crucial. For Acetazolamide, several patents related to its synthesis and formulation exist, such as US3671633A, which outlines a direct tabletting process without granulation [2]. Understanding the scope and claims of these patents helps identify potential freedom-to-operate issues and areas where new patents could be filed.</w:t>
-              <w:br/>
-              <w:t xml:space="preserve"/>
-              <w:br/>
-              <w:t xml:space="preserve">3. **Cross-licensing Opportunities**: Given the competitive nature of the pharmaceutical industry, cross-licensing can be a strategic move. Companies may seek to collaborate on specific technologies or processes that complement their existing patents. For example, if one company holds a patent on a novel synthesis route while another has a patent on a unique formulation, they could explore cross-licensing agreements to enhance their product offerings and market reach.</w:t>
-              <w:br/>
-              <w:t xml:space="preserve"/>
-              <w:br/>
-              <w:t xml:space="preserve">### Trends in Patent Filings</w:t>
-              <w:br/>
-              <w:t xml:space="preserve"/>
-              <w:br/>
-              <w:t xml:space="preserve">An interesting trend observed in the patent landscape for Acetazolamide is the increasing focus on derivatives and related compounds. As research continues to explore new therapeutic applications for Acetazolamide and its derivatives, there is a growing number of patent filings in this area. This trend indicates a potential shift towards developing new formulations or combinations that could expand the market for Acetazolamide [6].</w:t>
-              <w:br/>
-              <w:t xml:space="preserve"/>
-              <w:br/>
-              <w:t xml:space="preserve">### Regulatory Considerations in Patent Strategy</w:t>
-              <w:br/>
-              <w:t xml:space="preserve"/>
-              <w:br/>
-              <w:t xml:space="preserve">The evolving regulatory landscape, particularly regarding GMP and advanced manufacturing technologies, can also influence patent strategies. Innovations that align with regulatory trends may be more attractive for patenting, as they can provide a competitive edge in compliance and marketability.</w:t>
-              <w:br/>
-              <w:t xml:space="preserve"/>
-              <w:br/>
-              <w:t xml:space="preserve">## Sources</w:t>
-              <w:br/>
-              <w:t xml:space="preserve"/>
-              <w:br/>
-              <w:t xml:space="preserve">[1] https://www.procurementresource.com/production-cost-report-store/acetazolamide  </w:t>
-              <w:br/>
-              <w:t xml:space="preserve">[2] https://patents.google.com/patent/US3671633A/en  </w:t>
-              <w:br/>
-              <w:t xml:space="preserve">[3] https://link.springer.com/article/10.1007/s11696-024-03551-x  </w:t>
-              <w:br/>
-              <w:t xml:space="preserve">[4] https://www.arnoldporter.com/en/perspectives/advisories/2025/01/fda-guidance-good-manufacturing-practices-for-drugs  </w:t>
-              <w:br/>
-              <w:t xml:space="preserve">[5] https://qualia-bio.com/blog/pharmaceutical-engineering-gmp-standards-guide-2025/  </w:t>
-              <w:br/>
-              <w:t xml:space="preserve">[6] https://jafconsulting.com/blog/top-gmp-guidelines-and-best-practices-for-2025/  </w:t>
-              <w:br/>
-              <w:t xml:space="preserve">[6] https://synapse.patsnap.com/drug/79bb4244ab47435c93308f3fda1ddfed  </w:t>
-              <w:br/>
-              <w:t xml:space="preserve"/>
-              <w:br/>
-              <w:t xml:space="preserve"># Comprehensive Analysis of Impurities and Stability Issues in Acetazolamide: Patent Research Insights</w:t>
-              <w:br/>
-              <w:t xml:space="preserve"/>
-              <w:br/>
-              <w:t xml:space="preserve">## Background on Acetazolamide</w:t>
-              <w:br/>
-              <w:t xml:space="preserve">Acetazolamide is a carbonic anhydrase inhibitor primarily used in the treatment of glaucoma, epilepsy, and altitude sickness. Its therapeutic efficacy is closely linked to its stability and purity, making the understanding of its degradation pathways and impurity profiles critical for pharmaceutical development. The stability of Acetazolamide can be significantly affected by various factors, including environmental conditions, synthesis methods, and formulation components. This report delves into the findings related to the impurities and stability of Acetazolamide, highlighting novel insights and potential patentable solutions.</w:t>
-              <w:br/>
-              <w:t xml:space="preserve"/>
-              <w:br/>
-              <w:t xml:space="preserve">## Impurity Profiling and Stability Analysis</w:t>
-              <w:br/>
-              <w:t xml:space="preserve">### Degradation Pathways</w:t>
-              <w:br/>
-              <w:t xml:space="preserve">In the analysis of Acetazolamide, significant degradation was observed under stress conditions, particularly during acid and base hydrolysis. The degradation studies revealed the formation of major degradants, which were characterized using advanced analytical techniques such as Liquid Chromatography-Mass Spectrometry (LC-MS), Fourier Transform Infrared Spectroscopy (FTIR), and Nuclear Magnetic Resonance (NMR) spectral analysis. The validated stability-indicating LC method developed for this analysis demonstrated a resolution greater than 2 between Acetazolamide and its process-related impurities, which included several identified impurities (imp-1, imp-2, imp-3, imp-4) and degradation products [1].</w:t>
-              <w:br/>
-              <w:t xml:space="preserve"/>
-              <w:br/>
-              <w:t xml:space="preserve">The mass balance of the stress samples was found to be close to 99.6%, indicating that the method is effective for quantitative determination in the presence of impurities and degradation products. This high mass balance is crucial for regulatory compliance and ensures the reliability of the results in a pharmaceutical context [1][2].</w:t>
-              <w:br/>
-              <w:t xml:space="preserve"/>
-              <w:br/>
-              <w:t xml:space="preserve">### Stress Conditions and Their Impact</w:t>
-              <w:br/>
-              <w:t xml:space="preserve">The most significant degradation of Acetazolamide was observed under stress conditions that included hydrolysis (both acidic and basic), oxidation, photolysis, and thermal degradation. These conditions were applied as per the International Conference on Harmonization (ICH) guidelines to assess the stability-indicating power of the developed method [1]. </w:t>
-              <w:br/>
-              <w:t xml:space="preserve"/>
-              <w:br/>
-              <w:t xml:space="preserve">During forced degradation studies, it was noted that Acetazolamide was particularly susceptible to degradation in acidic and basic environments. The major degradant formed under these conditions was identified through various analytical techniques, underscoring the importance of considering pH levels in both synthesis methods and formulation components, as they can significantly impact the stability of the drug [1][2].</w:t>
-              <w:br/>
-              <w:t xml:space="preserve"/>
-              <w:br/>
-              <w:t xml:space="preserve">### Role of Formulation Components</w:t>
-              <w:br/>
-              <w:t xml:space="preserve">The formulation components, such as excipients used in the dosage forms, can also influence the stability of Acetazolamide. Certain excipients may promote hydrolysis or oxidation, leading to increased levels of impurities. Therefore, careful selection of formulation components is essential to mitigate these stability issues and ensure the integrity of the final product. The interaction between Acetazolamide and excipients must be thoroughly evaluated to prevent adverse effects on stability [1][2].</w:t>
-              <w:br/>
-              <w:t xml:space="preserve"/>
-              <w:br/>
-              <w:t xml:space="preserve">## Strategies for Mitigating Stability Issues</w:t>
-              <w:br/>
-              <w:t xml:space="preserve">### Use of Novel Stabilizers</w:t>
-              <w:br/>
-              <w:t xml:space="preserve">Several strategies have been identified to mitigate stability issues and reduce impurity levels in Acetazolamide formulations. One effective approach is the use of novel stabilizers that can enhance the stability of the drug under various conditions. For instance, incorporating specific antioxidants can help prevent oxidative degradation, while pH stabilizers can be used to maintain the drug's integrity in formulations that may otherwise promote hydrolysis [1].</w:t>
-              <w:br/>
-              <w:t xml:space="preserve"/>
-              <w:br/>
-              <w:t xml:space="preserve">### Controlled-Release Formulations</w:t>
-              <w:br/>
-              <w:t xml:space="preserve">The formulation of Acetazolamide in a controlled-release matrix is another viable strategy. This approach not only helps in maintaining the drug's stability but also improves its bioavailability and therapeutic efficacy. By controlling the release rate, the exposure of Acetazolamide to potentially degrading conditions can be minimized, thereby extending its shelf life and ensuring consistent therapeutic effects [2].</w:t>
-              <w:br/>
-              <w:t xml:space="preserve"/>
-              <w:br/>
-              <w:t xml:space="preserve">### Patentable Solutions</w:t>
-              <w:br/>
-              <w:t xml:space="preserve">The development of a unique formulation that combines Acetazolamide with specific stabilizers or excipients that have shown to significantly enhance stability could be a strong candidate for patent protection. This could include formulations that utilize novel polymeric carriers or encapsulation techniques that protect the drug from environmental factors leading to degradation. Such innovations not only aim to extend the shelf life of Acetazolamide but also ensure that the drug remains effective and safe for patient use [1][2].</w:t>
-              <w:br/>
-              <w:t xml:space="preserve"/>
-              <w:br/>
-              <w:t xml:space="preserve">## Conclusion</w:t>
-              <w:br/>
-              <w:t xml:space="preserve">The analysis of impurities and stability issues in Acetazolamide reveals critical insights into the degradation pathways and the impact of formulation components. The identification of specific degradation products and the development of validated stability-indicating methods are essential for ensuring the safety and efficacy of Acetazolamide. Furthermore, the exploration of novel stabilizers and controlled-release formulations presents exciting opportunities for patentable solutions that can enhance the stability and therapeutic potential of this important pharmaceutical compound.</w:t>
-              <w:br/>
-              <w:t xml:space="preserve"/>
-              <w:br/>
-              <w:t xml:space="preserve">## Sources</w:t>
-              <w:br/>
-              <w:t xml:space="preserve">[1] A validated stability-indicating LC method for acetazolamide in the presence of degradation products and its process-related impurities - ScienceDirect  </w:t>
-              <w:br/>
-              <w:t xml:space="preserve">[2] Reverse-phase LC method development and validation for the quantification of acetazolamide and its specified and unspecified degradation products in hard gelatin capsule formulations.</w:t>
+              <w:t xml:space="preserve">[1] Identification of a previously unreported co-crystal form of acetazolamide: a combination of multiple experimental and virtual screening methods - PubMed.  </w:t>
+              <w:br/>
+              <w:t xml:space="preserve">[2] Validation of a stability-indicating HPLC-UV method for the quantification of acetazolamide in Oral-Mix and Oral-Mix SF - PubMed.  </w:t>
+              <w:br/>
+              <w:t xml:space="preserve">[3] Development of forced degradation and stability indicating studies of drugs—A review - ScienceDirect.</w:t>
               <w:br/>
               <w:t xml:space="preserve"/>
               <w:br/>
@@ -6960,7 +7068,7 @@
               <w:br/>
               <w:t xml:space="preserve"/>
               <w:br/>
-              <w:t xml:space="preserve">The comprehensive analysis of Acetazolamide underscores its significance as a versatile therapeutic agent, particularly in treating glaucoma, epilepsy, and altitude sickness. This report highlights innovative synthesis methodologies, including green chemistry approaches that enhance safety and efficiency. The exploration of polymorphic variations and their implications for drug performance emphasizes the need for careful characterization in formulation development. Additionally, the patent landscape reveals opportunities for novel derivatives and formulations, including sustained-release and in-situ gel systems. Addressing stability and impurity challenges through advanced formulation strategies further positions Acetazolamide for future pharmaceutical advancements, ensuring its continued relevance in clinical applications.</w:t>
+              <w:t xml:space="preserve">The comprehensive analysis of Acetazolamide, encompassing its synthesis pathways, polymorphic variations, innovative formulation strategies, and stability profiles, highlights the critical factors influencing its therapeutic efficacy and patentability. The exploration of traditional and novel synthesis methods, alongside the identification of polymorphic forms, underscores the potential for improved bioavailability and stability. Furthermore, advancements in formulation techniques, such as the liquisolid approach and sustained-release microspheres, offer promising avenues for enhancing patient compliance. The insights gained from impurity profiling and stability studies pave the way for the development of safer, more effective formulations. Overall, ongoing research and innovation in these areas are essential for optimizing Acetazolamide's therapeutic applications and ensuring its competitive edge in the pharmaceutical market.</w:t>
             </w:r>
           </w:p>
           <w:p>
@@ -7345,8 +7453,6 @@
                 <w:lang w:val="en-US"/>
               </w:rPr>
             </w:pPr>
-            <w:bookmarkStart w:id="0" w:name="_GoBack"/>
-            <w:bookmarkEnd w:id="0"/>
           </w:p>
         </w:tc>
         <w:tc>
@@ -13830,6 +13936,22 @@
 </file>
 
 <file path=customXml/item1.xml><?xml version="1.0" encoding="utf-8"?>
+<p:properties xmlns:p="http://schemas.microsoft.com/office/2006/metadata/properties" xmlns:xsi="http://www.w3.org/2001/XMLSchema-instance" xmlns:pc="http://schemas.microsoft.com/office/infopath/2007/PartnerControls">
+  <documentManagement>
+    <_Flow_SignoffStatus xmlns="b05c8eb9-21c7-4e21-9ad3-377633d18a8c" xsi:nil="true"/>
+    <lcf76f155ced4ddcb4097134ff3c332f xmlns="b05c8eb9-21c7-4e21-9ad3-377633d18a8c">
+      <Terms xmlns="http://schemas.microsoft.com/office/infopath/2007/PartnerControls"/>
+    </lcf76f155ced4ddcb4097134ff3c332f>
+    <TaxCatchAll xmlns="af4772b1-e6c7-4f11-978d-443c9051d8aa" xsi:nil="true"/>
+  </documentManagement>
+</p:properties>
+</file>
+
+<file path=customXml/item2.xml><?xml version="1.0" encoding="utf-8"?>
+<LongProperties xmlns="http://schemas.microsoft.com/office/2006/metadata/longProperties"/>
+</file>
+
+<file path=customXml/item3.xml><?xml version="1.0" encoding="utf-8"?>
 <?mso-contentType ?>
 <FormTemplates xmlns="http://schemas.microsoft.com/sharepoint/v3/contenttype/forms">
   <Display>DocumentLibraryForm</Display>
@@ -13838,7 +13960,7 @@
 </FormTemplates>
 </file>
 
-<file path=customXml/item2.xml><?xml version="1.0" encoding="utf-8"?>
+<file path=customXml/item4.xml><?xml version="1.0" encoding="utf-8"?>
 <ct:contentTypeSchema xmlns:ct="http://schemas.microsoft.com/office/2006/metadata/contentType" xmlns:ma="http://schemas.microsoft.com/office/2006/metadata/properties/metaAttributes" ct:_="" ma:_="" ma:contentTypeName="Documento" ma:contentTypeID="0x010100779A3762DA72A441899A2AF6B87B1A1B" ma:contentTypeVersion="15" ma:contentTypeDescription="Crear nuevo documento." ma:contentTypeScope="" ma:versionID="aa9ff3e2d3565451e9585d57b6476962">
   <xsd:schema xmlns:xsd="http://www.w3.org/2001/XMLSchema" xmlns:xs="http://www.w3.org/2001/XMLSchema" xmlns:p="http://schemas.microsoft.com/office/2006/metadata/properties" xmlns:ns2="b05c8eb9-21c7-4e21-9ad3-377633d18a8c" xmlns:ns3="af4772b1-e6c7-4f11-978d-443c9051d8aa" targetNamespace="http://schemas.microsoft.com/office/2006/metadata/properties" ma:root="true" ma:fieldsID="63c24c9dec42288278bb513100078f4d" ns2:_="" ns3:_="">
     <xsd:import namespace="b05c8eb9-21c7-4e21-9ad3-377633d18a8c"/>
@@ -14073,27 +14195,30 @@
 </ct:contentTypeSchema>
 </file>
 
-<file path=customXml/item3.xml><?xml version="1.0" encoding="utf-8"?>
-<p:properties xmlns:p="http://schemas.microsoft.com/office/2006/metadata/properties" xmlns:xsi="http://www.w3.org/2001/XMLSchema-instance" xmlns:pc="http://schemas.microsoft.com/office/infopath/2007/PartnerControls">
-  <documentManagement>
-    <_Flow_SignoffStatus xmlns="b05c8eb9-21c7-4e21-9ad3-377633d18a8c" xsi:nil="true"/>
-    <lcf76f155ced4ddcb4097134ff3c332f xmlns="b05c8eb9-21c7-4e21-9ad3-377633d18a8c">
-      <Terms xmlns="http://schemas.microsoft.com/office/infopath/2007/PartnerControls"/>
-    </lcf76f155ced4ddcb4097134ff3c332f>
-    <TaxCatchAll xmlns="af4772b1-e6c7-4f11-978d-443c9051d8aa" xsi:nil="true"/>
-  </documentManagement>
-</p:properties>
-</file>
-
-<file path=customXml/item4.xml><?xml version="1.0" encoding="utf-8"?>
-<LongProperties xmlns="http://schemas.microsoft.com/office/2006/metadata/longProperties"/>
-</file>
-
 <file path=customXml/item5.xml><?xml version="1.0" encoding="utf-8"?>
 <b:Sources xmlns:b="http://schemas.openxmlformats.org/officeDocument/2006/bibliography" xmlns="http://schemas.openxmlformats.org/officeDocument/2006/bibliography" SelectedStyle="\APA.XSL" StyleName="APA"/>
 </file>
 
 <file path=customXml/itemProps1.xml><?xml version="1.0" encoding="utf-8"?>
+<ds:datastoreItem xmlns:ds="http://schemas.openxmlformats.org/officeDocument/2006/customXml" ds:itemID="{3B2ECA17-AF6D-47E0-B798-A9F612DA66EA}">
+  <ds:schemaRefs>
+    <ds:schemaRef ds:uri="http://schemas.microsoft.com/office/2006/metadata/properties"/>
+    <ds:schemaRef ds:uri="http://schemas.microsoft.com/office/infopath/2007/PartnerControls"/>
+    <ds:schemaRef ds:uri="b05c8eb9-21c7-4e21-9ad3-377633d18a8c"/>
+    <ds:schemaRef ds:uri="af4772b1-e6c7-4f11-978d-443c9051d8aa"/>
+  </ds:schemaRefs>
+</ds:datastoreItem>
+</file>
+
+<file path=customXml/itemProps2.xml><?xml version="1.0" encoding="utf-8"?>
+<ds:datastoreItem xmlns:ds="http://schemas.openxmlformats.org/officeDocument/2006/customXml" ds:itemID="{2BCC472D-06E5-4C82-A174-9043B5803143}">
+  <ds:schemaRefs>
+    <ds:schemaRef ds:uri="http://schemas.microsoft.com/office/2006/metadata/longProperties"/>
+  </ds:schemaRefs>
+</ds:datastoreItem>
+</file>
+
+<file path=customXml/itemProps3.xml><?xml version="1.0" encoding="utf-8"?>
 <ds:datastoreItem xmlns:ds="http://schemas.openxmlformats.org/officeDocument/2006/customXml" ds:itemID="{15534236-A82E-40B7-92AA-A170DCCC8851}">
   <ds:schemaRefs>
     <ds:schemaRef ds:uri="http://schemas.microsoft.com/sharepoint/v3/contenttype/forms"/>
@@ -14101,7 +14226,7 @@
 </ds:datastoreItem>
 </file>
 
-<file path=customXml/itemProps2.xml><?xml version="1.0" encoding="utf-8"?>
+<file path=customXml/itemProps4.xml><?xml version="1.0" encoding="utf-8"?>
 <ds:datastoreItem xmlns:ds="http://schemas.openxmlformats.org/officeDocument/2006/customXml" ds:itemID="{9662ED9A-BC3E-42BF-96E5-08E3D0FFF141}">
   <ds:schemaRefs>
     <ds:schemaRef ds:uri="http://schemas.microsoft.com/office/2006/metadata/contentType"/>
@@ -14120,27 +14245,8 @@
 </ds:datastoreItem>
 </file>
 
-<file path=customXml/itemProps3.xml><?xml version="1.0" encoding="utf-8"?>
-<ds:datastoreItem xmlns:ds="http://schemas.openxmlformats.org/officeDocument/2006/customXml" ds:itemID="{3B2ECA17-AF6D-47E0-B798-A9F612DA66EA}">
-  <ds:schemaRefs>
-    <ds:schemaRef ds:uri="http://schemas.microsoft.com/office/2006/metadata/properties"/>
-    <ds:schemaRef ds:uri="http://schemas.microsoft.com/office/infopath/2007/PartnerControls"/>
-    <ds:schemaRef ds:uri="b05c8eb9-21c7-4e21-9ad3-377633d18a8c"/>
-    <ds:schemaRef ds:uri="af4772b1-e6c7-4f11-978d-443c9051d8aa"/>
-  </ds:schemaRefs>
-</ds:datastoreItem>
-</file>
-
-<file path=customXml/itemProps4.xml><?xml version="1.0" encoding="utf-8"?>
-<ds:datastoreItem xmlns:ds="http://schemas.openxmlformats.org/officeDocument/2006/customXml" ds:itemID="{2BCC472D-06E5-4C82-A174-9043B5803143}">
-  <ds:schemaRefs>
-    <ds:schemaRef ds:uri="http://schemas.microsoft.com/office/2006/metadata/longProperties"/>
-  </ds:schemaRefs>
-</ds:datastoreItem>
-</file>
-
 <file path=customXml/itemProps5.xml><?xml version="1.0" encoding="utf-8"?>
-<ds:datastoreItem xmlns:ds="http://schemas.openxmlformats.org/officeDocument/2006/customXml" ds:itemID="{E05DD7E9-9126-4AB5-A806-ACA07C482660}">
+<ds:datastoreItem xmlns:ds="http://schemas.openxmlformats.org/officeDocument/2006/customXml" ds:itemID="{05F370F9-21EF-4C08-8E82-41161AAF092E}">
   <ds:schemaRefs>
     <ds:schemaRef ds:uri="http://schemas.openxmlformats.org/officeDocument/2006/bibliography"/>
   </ds:schemaRefs>

</xml_diff>